<commit_message>
Added required README.md for Alpha01 Submission. Added Change log for the TileMap design module. Reformatted the ArtCreditLog and Devlog file.
</commit_message>
<xml_diff>
--- a/Documentation/Module Designs/TileMap.docx
+++ b/Documentation/Module Designs/TileMap.docx
@@ -448,6 +448,691 @@
           <w:b/>
         </w:rPr>
         <w:lastRenderedPageBreak/>
+        <w:t>Change Log</w:t>
+      </w:r>
+    </w:p>
+    <w:p>
+      <w:pPr>
+        <w:pStyle w:val="Title"/>
+        <w:jc w:val="left"/>
+        <w:rPr>
+          <w:rFonts w:asciiTheme="minorHAnsi" w:hAnsiTheme="minorHAnsi" w:cstheme="minorHAnsi"/>
+          <w:b/>
+        </w:rPr>
+      </w:pPr>
+    </w:p>
+    <w:p>
+      <w:pPr>
+        <w:pStyle w:val="Title"/>
+        <w:jc w:val="left"/>
+        <w:rPr>
+          <w:rFonts w:asciiTheme="minorHAnsi" w:hAnsiTheme="minorHAnsi" w:cstheme="minorHAnsi"/>
+          <w:bCs/>
+          <w:sz w:val="28"/>
+          <w:szCs w:val="22"/>
+        </w:rPr>
+      </w:pPr>
+      <w:r>
+        <w:rPr>
+          <w:rFonts w:asciiTheme="minorHAnsi" w:hAnsiTheme="minorHAnsi" w:cstheme="minorHAnsi"/>
+          <w:b/>
+          <w:sz w:val="28"/>
+          <w:szCs w:val="22"/>
+        </w:rPr>
+        <w:t>Version</w:t>
+      </w:r>
+      <w:r>
+        <w:rPr>
+          <w:rFonts w:asciiTheme="minorHAnsi" w:hAnsiTheme="minorHAnsi" w:cstheme="minorHAnsi"/>
+          <w:bCs/>
+          <w:sz w:val="28"/>
+          <w:szCs w:val="22"/>
+        </w:rPr>
+        <w:t xml:space="preserve"> – 0.</w:t>
+      </w:r>
+      <w:r>
+        <w:rPr>
+          <w:rFonts w:asciiTheme="minorHAnsi" w:hAnsiTheme="minorHAnsi" w:cstheme="minorHAnsi"/>
+          <w:bCs/>
+          <w:sz w:val="28"/>
+          <w:szCs w:val="22"/>
+        </w:rPr>
+        <w:t>1</w:t>
+      </w:r>
+    </w:p>
+    <w:p>
+      <w:pPr>
+        <w:pStyle w:val="Title"/>
+        <w:jc w:val="left"/>
+        <w:rPr>
+          <w:rFonts w:asciiTheme="minorHAnsi" w:hAnsiTheme="minorHAnsi" w:cstheme="minorHAnsi"/>
+          <w:bCs/>
+          <w:sz w:val="28"/>
+          <w:szCs w:val="22"/>
+        </w:rPr>
+      </w:pPr>
+      <w:r>
+        <w:rPr>
+          <w:rFonts w:asciiTheme="minorHAnsi" w:hAnsiTheme="minorHAnsi" w:cstheme="minorHAnsi"/>
+          <w:b/>
+          <w:sz w:val="28"/>
+          <w:szCs w:val="22"/>
+        </w:rPr>
+        <w:t>Modifier</w:t>
+      </w:r>
+      <w:r>
+        <w:rPr>
+          <w:rFonts w:asciiTheme="minorHAnsi" w:hAnsiTheme="minorHAnsi" w:cstheme="minorHAnsi"/>
+          <w:bCs/>
+          <w:sz w:val="28"/>
+          <w:szCs w:val="22"/>
+        </w:rPr>
+        <w:t xml:space="preserve"> – Yash Chamria</w:t>
+      </w:r>
+    </w:p>
+    <w:p>
+      <w:pPr>
+        <w:pStyle w:val="Title"/>
+        <w:jc w:val="left"/>
+        <w:rPr>
+          <w:rFonts w:asciiTheme="minorHAnsi" w:hAnsiTheme="minorHAnsi" w:cstheme="minorHAnsi"/>
+          <w:bCs/>
+          <w:sz w:val="28"/>
+          <w:szCs w:val="22"/>
+        </w:rPr>
+      </w:pPr>
+      <w:r>
+        <w:rPr>
+          <w:rFonts w:asciiTheme="minorHAnsi" w:hAnsiTheme="minorHAnsi" w:cstheme="minorHAnsi"/>
+          <w:b/>
+          <w:sz w:val="28"/>
+          <w:szCs w:val="22"/>
+        </w:rPr>
+        <w:t>Date</w:t>
+      </w:r>
+      <w:r>
+        <w:rPr>
+          <w:rFonts w:asciiTheme="minorHAnsi" w:hAnsiTheme="minorHAnsi" w:cstheme="minorHAnsi"/>
+          <w:bCs/>
+          <w:sz w:val="28"/>
+          <w:szCs w:val="22"/>
+        </w:rPr>
+        <w:t xml:space="preserve"> – 11</w:t>
+      </w:r>
+      <w:r>
+        <w:rPr>
+          <w:rFonts w:asciiTheme="minorHAnsi" w:hAnsiTheme="minorHAnsi" w:cstheme="minorHAnsi"/>
+          <w:bCs/>
+          <w:sz w:val="28"/>
+          <w:szCs w:val="22"/>
+          <w:vertAlign w:val="superscript"/>
+        </w:rPr>
+        <w:t>th</w:t>
+      </w:r>
+      <w:r>
+        <w:rPr>
+          <w:rFonts w:asciiTheme="minorHAnsi" w:hAnsiTheme="minorHAnsi" w:cstheme="minorHAnsi"/>
+          <w:bCs/>
+          <w:sz w:val="28"/>
+          <w:szCs w:val="22"/>
+        </w:rPr>
+        <w:t xml:space="preserve"> March, 202</w:t>
+      </w:r>
+      <w:r>
+        <w:rPr>
+          <w:rFonts w:asciiTheme="minorHAnsi" w:hAnsiTheme="minorHAnsi" w:cstheme="minorHAnsi"/>
+          <w:bCs/>
+          <w:sz w:val="28"/>
+          <w:szCs w:val="22"/>
+        </w:rPr>
+        <w:t>1</w:t>
+      </w:r>
+    </w:p>
+    <w:p>
+      <w:pPr>
+        <w:pStyle w:val="Title"/>
+        <w:jc w:val="left"/>
+        <w:rPr>
+          <w:rFonts w:asciiTheme="minorHAnsi" w:hAnsiTheme="minorHAnsi" w:cstheme="minorHAnsi"/>
+          <w:bCs/>
+          <w:sz w:val="28"/>
+          <w:szCs w:val="22"/>
+        </w:rPr>
+      </w:pPr>
+      <w:r>
+        <w:rPr>
+          <w:rFonts w:asciiTheme="minorHAnsi" w:hAnsiTheme="minorHAnsi" w:cstheme="minorHAnsi"/>
+          <w:b/>
+          <w:sz w:val="28"/>
+          <w:szCs w:val="22"/>
+        </w:rPr>
+        <w:t>Description</w:t>
+      </w:r>
+      <w:r>
+        <w:rPr>
+          <w:rFonts w:asciiTheme="minorHAnsi" w:hAnsiTheme="minorHAnsi" w:cstheme="minorHAnsi"/>
+          <w:bCs/>
+          <w:sz w:val="28"/>
+          <w:szCs w:val="22"/>
+        </w:rPr>
+        <w:t xml:space="preserve"> – Created the Design Document.</w:t>
+      </w:r>
+    </w:p>
+    <w:p>
+      <w:pPr>
+        <w:pStyle w:val="Title"/>
+        <w:jc w:val="left"/>
+        <w:rPr>
+          <w:rFonts w:asciiTheme="minorHAnsi" w:hAnsiTheme="minorHAnsi" w:cstheme="minorHAnsi"/>
+          <w:bCs/>
+          <w:sz w:val="28"/>
+          <w:szCs w:val="22"/>
+        </w:rPr>
+      </w:pPr>
+    </w:p>
+    <w:p>
+      <w:pPr>
+        <w:pStyle w:val="Title"/>
+        <w:jc w:val="left"/>
+        <w:rPr>
+          <w:rFonts w:asciiTheme="minorHAnsi" w:hAnsiTheme="minorHAnsi" w:cstheme="minorHAnsi"/>
+          <w:bCs/>
+          <w:sz w:val="28"/>
+          <w:szCs w:val="22"/>
+        </w:rPr>
+      </w:pPr>
+      <w:r>
+        <w:rPr>
+          <w:rFonts w:asciiTheme="minorHAnsi" w:hAnsiTheme="minorHAnsi" w:cstheme="minorHAnsi"/>
+          <w:b/>
+          <w:sz w:val="28"/>
+          <w:szCs w:val="22"/>
+        </w:rPr>
+        <w:t>Version</w:t>
+      </w:r>
+      <w:r>
+        <w:rPr>
+          <w:rFonts w:asciiTheme="minorHAnsi" w:hAnsiTheme="minorHAnsi" w:cstheme="minorHAnsi"/>
+          <w:bCs/>
+          <w:sz w:val="28"/>
+          <w:szCs w:val="22"/>
+        </w:rPr>
+        <w:t xml:space="preserve"> – 0.3</w:t>
+      </w:r>
+    </w:p>
+    <w:p>
+      <w:pPr>
+        <w:pStyle w:val="Title"/>
+        <w:jc w:val="left"/>
+        <w:rPr>
+          <w:rFonts w:asciiTheme="minorHAnsi" w:hAnsiTheme="minorHAnsi" w:cstheme="minorHAnsi"/>
+          <w:bCs/>
+          <w:sz w:val="28"/>
+          <w:szCs w:val="22"/>
+        </w:rPr>
+      </w:pPr>
+      <w:r>
+        <w:rPr>
+          <w:rFonts w:asciiTheme="minorHAnsi" w:hAnsiTheme="minorHAnsi" w:cstheme="minorHAnsi"/>
+          <w:b/>
+          <w:sz w:val="28"/>
+          <w:szCs w:val="22"/>
+        </w:rPr>
+        <w:t>Modifier</w:t>
+      </w:r>
+      <w:r>
+        <w:rPr>
+          <w:rFonts w:asciiTheme="minorHAnsi" w:hAnsiTheme="minorHAnsi" w:cstheme="minorHAnsi"/>
+          <w:bCs/>
+          <w:sz w:val="28"/>
+          <w:szCs w:val="22"/>
+        </w:rPr>
+        <w:t xml:space="preserve"> – Yash Chamria</w:t>
+      </w:r>
+    </w:p>
+    <w:p>
+      <w:pPr>
+        <w:pStyle w:val="Title"/>
+        <w:jc w:val="left"/>
+        <w:rPr>
+          <w:rFonts w:asciiTheme="minorHAnsi" w:hAnsiTheme="minorHAnsi" w:cstheme="minorHAnsi"/>
+          <w:bCs/>
+          <w:sz w:val="28"/>
+          <w:szCs w:val="22"/>
+        </w:rPr>
+      </w:pPr>
+      <w:r>
+        <w:rPr>
+          <w:rFonts w:asciiTheme="minorHAnsi" w:hAnsiTheme="minorHAnsi" w:cstheme="minorHAnsi"/>
+          <w:b/>
+          <w:sz w:val="28"/>
+          <w:szCs w:val="22"/>
+        </w:rPr>
+        <w:t>Date</w:t>
+      </w:r>
+      <w:r>
+        <w:rPr>
+          <w:rFonts w:asciiTheme="minorHAnsi" w:hAnsiTheme="minorHAnsi" w:cstheme="minorHAnsi"/>
+          <w:bCs/>
+          <w:sz w:val="28"/>
+          <w:szCs w:val="22"/>
+        </w:rPr>
+        <w:t xml:space="preserve"> – 11</w:t>
+      </w:r>
+      <w:r>
+        <w:rPr>
+          <w:rFonts w:asciiTheme="minorHAnsi" w:hAnsiTheme="minorHAnsi" w:cstheme="minorHAnsi"/>
+          <w:bCs/>
+          <w:sz w:val="28"/>
+          <w:szCs w:val="22"/>
+          <w:vertAlign w:val="superscript"/>
+        </w:rPr>
+        <w:t>th</w:t>
+      </w:r>
+      <w:r>
+        <w:rPr>
+          <w:rFonts w:asciiTheme="minorHAnsi" w:hAnsiTheme="minorHAnsi" w:cstheme="minorHAnsi"/>
+          <w:bCs/>
+          <w:sz w:val="28"/>
+          <w:szCs w:val="22"/>
+        </w:rPr>
+        <w:t xml:space="preserve"> March, 202</w:t>
+      </w:r>
+      <w:r>
+        <w:rPr>
+          <w:rFonts w:asciiTheme="minorHAnsi" w:hAnsiTheme="minorHAnsi" w:cstheme="minorHAnsi"/>
+          <w:bCs/>
+          <w:sz w:val="28"/>
+          <w:szCs w:val="22"/>
+        </w:rPr>
+        <w:t>1</w:t>
+      </w:r>
+    </w:p>
+    <w:p>
+      <w:pPr>
+        <w:pStyle w:val="Title"/>
+        <w:jc w:val="left"/>
+        <w:rPr>
+          <w:rFonts w:asciiTheme="minorHAnsi" w:hAnsiTheme="minorHAnsi" w:cstheme="minorHAnsi"/>
+          <w:bCs/>
+          <w:sz w:val="28"/>
+          <w:szCs w:val="22"/>
+        </w:rPr>
+      </w:pPr>
+      <w:r>
+        <w:rPr>
+          <w:rFonts w:asciiTheme="minorHAnsi" w:hAnsiTheme="minorHAnsi" w:cstheme="minorHAnsi"/>
+          <w:b/>
+          <w:sz w:val="28"/>
+          <w:szCs w:val="22"/>
+        </w:rPr>
+        <w:t>Description</w:t>
+      </w:r>
+      <w:r>
+        <w:rPr>
+          <w:rFonts w:asciiTheme="minorHAnsi" w:hAnsiTheme="minorHAnsi" w:cstheme="minorHAnsi"/>
+          <w:bCs/>
+          <w:sz w:val="28"/>
+          <w:szCs w:val="22"/>
+        </w:rPr>
+        <w:t xml:space="preserve"> – Updated the Document with Actor Registration feature for the TileMap.</w:t>
+      </w:r>
+    </w:p>
+    <w:p>
+      <w:pPr>
+        <w:pStyle w:val="Title"/>
+        <w:jc w:val="left"/>
+        <w:rPr>
+          <w:rFonts w:asciiTheme="minorHAnsi" w:hAnsiTheme="minorHAnsi" w:cstheme="minorHAnsi"/>
+          <w:bCs/>
+          <w:sz w:val="28"/>
+          <w:szCs w:val="22"/>
+        </w:rPr>
+      </w:pPr>
+    </w:p>
+    <w:p>
+      <w:pPr>
+        <w:pStyle w:val="Title"/>
+        <w:jc w:val="left"/>
+        <w:rPr>
+          <w:rFonts w:asciiTheme="minorHAnsi" w:hAnsiTheme="minorHAnsi" w:cstheme="minorHAnsi"/>
+          <w:bCs/>
+          <w:sz w:val="28"/>
+          <w:szCs w:val="22"/>
+        </w:rPr>
+      </w:pPr>
+      <w:r>
+        <w:rPr>
+          <w:rFonts w:asciiTheme="minorHAnsi" w:hAnsiTheme="minorHAnsi" w:cstheme="minorHAnsi"/>
+          <w:b/>
+          <w:sz w:val="28"/>
+          <w:szCs w:val="22"/>
+        </w:rPr>
+        <w:t>Version</w:t>
+      </w:r>
+      <w:r>
+        <w:rPr>
+          <w:rFonts w:asciiTheme="minorHAnsi" w:hAnsiTheme="minorHAnsi" w:cstheme="minorHAnsi"/>
+          <w:bCs/>
+          <w:sz w:val="28"/>
+          <w:szCs w:val="22"/>
+        </w:rPr>
+        <w:t xml:space="preserve"> – 0.8</w:t>
+      </w:r>
+    </w:p>
+    <w:p>
+      <w:pPr>
+        <w:pStyle w:val="Title"/>
+        <w:jc w:val="left"/>
+        <w:rPr>
+          <w:rFonts w:asciiTheme="minorHAnsi" w:hAnsiTheme="minorHAnsi" w:cstheme="minorHAnsi"/>
+          <w:bCs/>
+          <w:sz w:val="28"/>
+          <w:szCs w:val="22"/>
+        </w:rPr>
+      </w:pPr>
+      <w:r>
+        <w:rPr>
+          <w:rFonts w:asciiTheme="minorHAnsi" w:hAnsiTheme="minorHAnsi" w:cstheme="minorHAnsi"/>
+          <w:b/>
+          <w:sz w:val="28"/>
+          <w:szCs w:val="22"/>
+        </w:rPr>
+        <w:t>Modifier</w:t>
+      </w:r>
+      <w:r>
+        <w:rPr>
+          <w:rFonts w:asciiTheme="minorHAnsi" w:hAnsiTheme="minorHAnsi" w:cstheme="minorHAnsi"/>
+          <w:bCs/>
+          <w:sz w:val="28"/>
+          <w:szCs w:val="22"/>
+        </w:rPr>
+        <w:t xml:space="preserve"> – Yash Chamria</w:t>
+      </w:r>
+    </w:p>
+    <w:p>
+      <w:pPr>
+        <w:pStyle w:val="Title"/>
+        <w:jc w:val="left"/>
+        <w:rPr>
+          <w:rFonts w:asciiTheme="minorHAnsi" w:hAnsiTheme="minorHAnsi" w:cstheme="minorHAnsi"/>
+          <w:bCs/>
+          <w:sz w:val="28"/>
+          <w:szCs w:val="22"/>
+        </w:rPr>
+      </w:pPr>
+      <w:r>
+        <w:rPr>
+          <w:rFonts w:asciiTheme="minorHAnsi" w:hAnsiTheme="minorHAnsi" w:cstheme="minorHAnsi"/>
+          <w:b/>
+          <w:sz w:val="28"/>
+          <w:szCs w:val="22"/>
+        </w:rPr>
+        <w:t>Date</w:t>
+      </w:r>
+      <w:r>
+        <w:rPr>
+          <w:rFonts w:asciiTheme="minorHAnsi" w:hAnsiTheme="minorHAnsi" w:cstheme="minorHAnsi"/>
+          <w:bCs/>
+          <w:sz w:val="28"/>
+          <w:szCs w:val="22"/>
+        </w:rPr>
+        <w:t xml:space="preserve"> – 15</w:t>
+      </w:r>
+      <w:r>
+        <w:rPr>
+          <w:rFonts w:asciiTheme="minorHAnsi" w:hAnsiTheme="minorHAnsi" w:cstheme="minorHAnsi"/>
+          <w:bCs/>
+          <w:sz w:val="28"/>
+          <w:szCs w:val="22"/>
+          <w:vertAlign w:val="superscript"/>
+        </w:rPr>
+        <w:t>th</w:t>
+      </w:r>
+      <w:r>
+        <w:rPr>
+          <w:rFonts w:asciiTheme="minorHAnsi" w:hAnsiTheme="minorHAnsi" w:cstheme="minorHAnsi"/>
+          <w:bCs/>
+          <w:sz w:val="28"/>
+          <w:szCs w:val="22"/>
+        </w:rPr>
+        <w:t xml:space="preserve"> March, 202</w:t>
+      </w:r>
+      <w:r>
+        <w:rPr>
+          <w:rFonts w:asciiTheme="minorHAnsi" w:hAnsiTheme="minorHAnsi" w:cstheme="minorHAnsi"/>
+          <w:bCs/>
+          <w:sz w:val="28"/>
+          <w:szCs w:val="22"/>
+        </w:rPr>
+        <w:t>1</w:t>
+      </w:r>
+    </w:p>
+    <w:p>
+      <w:pPr>
+        <w:pStyle w:val="Title"/>
+        <w:jc w:val="left"/>
+        <w:rPr>
+          <w:rFonts w:asciiTheme="minorHAnsi" w:hAnsiTheme="minorHAnsi" w:cstheme="minorHAnsi"/>
+          <w:bCs/>
+          <w:sz w:val="28"/>
+          <w:szCs w:val="22"/>
+        </w:rPr>
+      </w:pPr>
+      <w:r>
+        <w:rPr>
+          <w:rFonts w:asciiTheme="minorHAnsi" w:hAnsiTheme="minorHAnsi" w:cstheme="minorHAnsi"/>
+          <w:b/>
+          <w:sz w:val="28"/>
+          <w:szCs w:val="22"/>
+        </w:rPr>
+        <w:t>Description</w:t>
+      </w:r>
+      <w:r>
+        <w:rPr>
+          <w:rFonts w:asciiTheme="minorHAnsi" w:hAnsiTheme="minorHAnsi" w:cstheme="minorHAnsi"/>
+          <w:bCs/>
+          <w:sz w:val="28"/>
+          <w:szCs w:val="22"/>
+        </w:rPr>
+        <w:t xml:space="preserve"> – Cleaned up the Document for Alpha01. Also, added the Change Log.</w:t>
+      </w:r>
+    </w:p>
+    <w:p>
+      <w:pPr>
+        <w:pStyle w:val="Title"/>
+        <w:jc w:val="left"/>
+        <w:rPr>
+          <w:rFonts w:asciiTheme="minorHAnsi" w:hAnsiTheme="minorHAnsi" w:cstheme="minorHAnsi"/>
+          <w:b/>
+        </w:rPr>
+      </w:pPr>
+    </w:p>
+    <w:p>
+      <w:pPr>
+        <w:pStyle w:val="Title"/>
+        <w:jc w:val="left"/>
+        <w:rPr>
+          <w:rFonts w:asciiTheme="minorHAnsi" w:hAnsiTheme="minorHAnsi" w:cstheme="minorHAnsi"/>
+          <w:b/>
+        </w:rPr>
+      </w:pPr>
+    </w:p>
+    <w:p>
+      <w:pPr>
+        <w:pStyle w:val="Title"/>
+        <w:jc w:val="left"/>
+        <w:rPr>
+          <w:rFonts w:asciiTheme="minorHAnsi" w:hAnsiTheme="minorHAnsi" w:cstheme="minorHAnsi"/>
+          <w:b/>
+        </w:rPr>
+      </w:pPr>
+    </w:p>
+    <w:p>
+      <w:pPr>
+        <w:pStyle w:val="Title"/>
+        <w:jc w:val="left"/>
+        <w:rPr>
+          <w:rFonts w:asciiTheme="minorHAnsi" w:hAnsiTheme="minorHAnsi" w:cstheme="minorHAnsi"/>
+          <w:b/>
+        </w:rPr>
+      </w:pPr>
+    </w:p>
+    <w:p>
+      <w:pPr>
+        <w:pStyle w:val="Title"/>
+        <w:jc w:val="left"/>
+        <w:rPr>
+          <w:rFonts w:asciiTheme="minorHAnsi" w:hAnsiTheme="minorHAnsi" w:cstheme="minorHAnsi"/>
+          <w:b/>
+        </w:rPr>
+      </w:pPr>
+    </w:p>
+    <w:p>
+      <w:pPr>
+        <w:pStyle w:val="Title"/>
+        <w:jc w:val="left"/>
+        <w:rPr>
+          <w:rFonts w:asciiTheme="minorHAnsi" w:hAnsiTheme="minorHAnsi" w:cstheme="minorHAnsi"/>
+          <w:b/>
+        </w:rPr>
+      </w:pPr>
+    </w:p>
+    <w:p>
+      <w:pPr>
+        <w:pStyle w:val="Title"/>
+        <w:jc w:val="left"/>
+        <w:rPr>
+          <w:rFonts w:asciiTheme="minorHAnsi" w:hAnsiTheme="minorHAnsi" w:cstheme="minorHAnsi"/>
+          <w:b/>
+        </w:rPr>
+      </w:pPr>
+    </w:p>
+    <w:p>
+      <w:pPr>
+        <w:pStyle w:val="Title"/>
+        <w:jc w:val="left"/>
+        <w:rPr>
+          <w:rFonts w:asciiTheme="minorHAnsi" w:hAnsiTheme="minorHAnsi" w:cstheme="minorHAnsi"/>
+          <w:b/>
+        </w:rPr>
+      </w:pPr>
+    </w:p>
+    <w:p>
+      <w:pPr>
+        <w:pStyle w:val="Title"/>
+        <w:jc w:val="left"/>
+        <w:rPr>
+          <w:rFonts w:asciiTheme="minorHAnsi" w:hAnsiTheme="minorHAnsi" w:cstheme="minorHAnsi"/>
+          <w:b/>
+        </w:rPr>
+      </w:pPr>
+    </w:p>
+    <w:p>
+      <w:pPr>
+        <w:pStyle w:val="Title"/>
+        <w:jc w:val="left"/>
+        <w:rPr>
+          <w:rFonts w:asciiTheme="minorHAnsi" w:hAnsiTheme="minorHAnsi" w:cstheme="minorHAnsi"/>
+          <w:b/>
+        </w:rPr>
+      </w:pPr>
+    </w:p>
+    <w:p>
+      <w:pPr>
+        <w:pStyle w:val="Title"/>
+        <w:jc w:val="left"/>
+        <w:rPr>
+          <w:rFonts w:asciiTheme="minorHAnsi" w:hAnsiTheme="minorHAnsi" w:cstheme="minorHAnsi"/>
+          <w:b/>
+        </w:rPr>
+      </w:pPr>
+    </w:p>
+    <w:p>
+      <w:pPr>
+        <w:pStyle w:val="Title"/>
+        <w:jc w:val="left"/>
+        <w:rPr>
+          <w:rFonts w:asciiTheme="minorHAnsi" w:hAnsiTheme="minorHAnsi" w:cstheme="minorHAnsi"/>
+          <w:b/>
+        </w:rPr>
+      </w:pPr>
+    </w:p>
+    <w:p>
+      <w:pPr>
+        <w:pStyle w:val="Title"/>
+        <w:jc w:val="left"/>
+        <w:rPr>
+          <w:rFonts w:asciiTheme="minorHAnsi" w:hAnsiTheme="minorHAnsi" w:cstheme="minorHAnsi"/>
+          <w:b/>
+        </w:rPr>
+      </w:pPr>
+    </w:p>
+    <w:p>
+      <w:pPr>
+        <w:pStyle w:val="Title"/>
+        <w:jc w:val="left"/>
+        <w:rPr>
+          <w:rFonts w:asciiTheme="minorHAnsi" w:hAnsiTheme="minorHAnsi" w:cstheme="minorHAnsi"/>
+          <w:b/>
+        </w:rPr>
+      </w:pPr>
+    </w:p>
+    <w:p>
+      <w:pPr>
+        <w:pStyle w:val="Title"/>
+        <w:jc w:val="left"/>
+        <w:rPr>
+          <w:rFonts w:asciiTheme="minorHAnsi" w:hAnsiTheme="minorHAnsi" w:cstheme="minorHAnsi"/>
+          <w:b/>
+        </w:rPr>
+      </w:pPr>
+    </w:p>
+    <w:p>
+      <w:pPr>
+        <w:pStyle w:val="Title"/>
+        <w:jc w:val="left"/>
+        <w:rPr>
+          <w:rFonts w:asciiTheme="minorHAnsi" w:hAnsiTheme="minorHAnsi" w:cstheme="minorHAnsi"/>
+          <w:b/>
+        </w:rPr>
+      </w:pPr>
+    </w:p>
+    <w:p>
+      <w:pPr>
+        <w:pStyle w:val="Title"/>
+        <w:jc w:val="left"/>
+        <w:rPr>
+          <w:rFonts w:asciiTheme="minorHAnsi" w:hAnsiTheme="minorHAnsi" w:cstheme="minorHAnsi"/>
+          <w:b/>
+        </w:rPr>
+      </w:pPr>
+    </w:p>
+    <w:p>
+      <w:pPr>
+        <w:pStyle w:val="Title"/>
+        <w:jc w:val="left"/>
+        <w:rPr>
+          <w:rFonts w:asciiTheme="minorHAnsi" w:hAnsiTheme="minorHAnsi" w:cstheme="minorHAnsi"/>
+          <w:b/>
+        </w:rPr>
+      </w:pPr>
+    </w:p>
+    <w:p>
+      <w:pPr>
+        <w:pStyle w:val="Title"/>
+        <w:jc w:val="left"/>
+        <w:rPr>
+          <w:rFonts w:asciiTheme="minorHAnsi" w:hAnsiTheme="minorHAnsi" w:cstheme="minorHAnsi"/>
+          <w:b/>
+        </w:rPr>
+      </w:pPr>
+      <w:r>
+        <w:rPr>
+          <w:rFonts w:asciiTheme="minorHAnsi" w:hAnsiTheme="minorHAnsi" w:cstheme="minorHAnsi"/>
+          <w:b/>
+        </w:rPr>
+        <w:lastRenderedPageBreak/>
         <w:t>Table of Contents</w:t>
       </w:r>
     </w:p>
@@ -585,7 +1270,17 @@
           <w:sz w:val="28"/>
           <w:szCs w:val="28"/>
         </w:rPr>
-        <w:t xml:space="preserve"> 3</w:t>
+        <w:t xml:space="preserve"> </w:t>
+      </w:r>
+      <w:r>
+        <w:rPr>
+          <w:rFonts w:cstheme="minorHAnsi"/>
+          <w:b/>
+          <w:bCs/>
+          <w:sz w:val="28"/>
+          <w:szCs w:val="28"/>
+        </w:rPr>
+        <w:t>4</w:t>
       </w:r>
     </w:p>
     <w:p>
@@ -715,7 +1410,17 @@
           <w:szCs w:val="28"/>
         </w:rPr>
         <w:tab/>
-        <w:t xml:space="preserve"> 4</w:t>
+        <w:t xml:space="preserve"> </w:t>
+      </w:r>
+      <w:r>
+        <w:rPr>
+          <w:rFonts w:cstheme="minorHAnsi"/>
+          <w:b/>
+          <w:bCs/>
+          <w:sz w:val="28"/>
+          <w:szCs w:val="28"/>
+        </w:rPr>
+        <w:t>5</w:t>
       </w:r>
     </w:p>
     <w:p>
@@ -815,7 +1520,17 @@
           <w:szCs w:val="28"/>
         </w:rPr>
         <w:tab/>
-        <w:t xml:space="preserve"> 5</w:t>
+        <w:t xml:space="preserve"> </w:t>
+      </w:r>
+      <w:r>
+        <w:rPr>
+          <w:rFonts w:cstheme="minorHAnsi"/>
+          <w:b/>
+          <w:bCs/>
+          <w:sz w:val="28"/>
+          <w:szCs w:val="28"/>
+        </w:rPr>
+        <w:t>6</w:t>
       </w:r>
     </w:p>
     <w:p>
@@ -955,7 +1670,17 @@
           <w:szCs w:val="28"/>
         </w:rPr>
         <w:tab/>
-        <w:t xml:space="preserve"> 6</w:t>
+        <w:t xml:space="preserve"> </w:t>
+      </w:r>
+      <w:r>
+        <w:rPr>
+          <w:rFonts w:cstheme="minorHAnsi"/>
+          <w:b/>
+          <w:bCs/>
+          <w:sz w:val="28"/>
+          <w:szCs w:val="28"/>
+        </w:rPr>
+        <w:t>7</w:t>
       </w:r>
     </w:p>
     <w:p>
@@ -1147,7 +1872,16 @@
           <w:szCs w:val="28"/>
         </w:rPr>
         <w:tab/>
-        <w:t>10</w:t>
+      </w:r>
+      <w:r>
+        <w:rPr>
+          <w:rFonts w:cstheme="minorHAnsi"/>
+          <w:b/>
+          <w:bCs/>
+          <w:sz w:val="28"/>
+          <w:szCs w:val="28"/>
+        </w:rPr>
+        <w:t>11</w:t>
       </w:r>
     </w:p>
     <w:p>
@@ -1423,7 +2157,17 @@
           <w:szCs w:val="28"/>
         </w:rPr>
         <w:tab/>
-        <w:t xml:space="preserve">           16</w:t>
+        <w:t xml:space="preserve">           1</w:t>
+      </w:r>
+      <w:r>
+        <w:rPr>
+          <w:rStyle w:val="Strong"/>
+          <w:rFonts w:cstheme="minorHAnsi"/>
+          <w:color w:val="0E101A"/>
+          <w:sz w:val="28"/>
+          <w:szCs w:val="28"/>
+        </w:rPr>
+        <w:t>7</w:t>
       </w:r>
     </w:p>
     <w:p>
@@ -4769,39 +5513,17 @@
           <w:szCs w:val="28"/>
           <w:lang w:eastAsia="en-CA"/>
         </w:rPr>
-        <w:t xml:space="preserve">One can specify TileMap Width and Height and </w:t>
-      </w:r>
-      <w:proofErr w:type="gramStart"/>
-      <w:r>
-        <w:rPr>
-          <w:rFonts w:eastAsia="Times New Roman" w:cstheme="minorHAnsi"/>
-          <w:color w:val="0E101A"/>
-          <w:sz w:val="28"/>
-          <w:szCs w:val="28"/>
-          <w:lang w:eastAsia="en-CA"/>
-        </w:rPr>
-        <w:t>GenerateTiles</w:t>
-      </w:r>
-      <w:r>
-        <w:rPr>
-          <w:rFonts w:eastAsia="Times New Roman" w:cstheme="minorHAnsi"/>
-          <w:color w:val="0E101A"/>
-          <w:sz w:val="28"/>
-          <w:szCs w:val="28"/>
-          <w:lang w:eastAsia="en-CA"/>
-        </w:rPr>
-        <w:t>(</w:t>
-      </w:r>
-      <w:proofErr w:type="gramEnd"/>
-      <w:r>
-        <w:rPr>
-          <w:rFonts w:eastAsia="Times New Roman" w:cstheme="minorHAnsi"/>
-          <w:color w:val="0E101A"/>
-          <w:sz w:val="28"/>
-          <w:szCs w:val="28"/>
-          <w:lang w:eastAsia="en-CA"/>
-        </w:rPr>
-        <w:t>)</w:t>
+        <w:t>One can specify TileMap Width and Height and GenerateTiles</w:t>
+      </w:r>
+      <w:r>
+        <w:rPr>
+          <w:rFonts w:eastAsia="Times New Roman" w:cstheme="minorHAnsi"/>
+          <w:color w:val="0E101A"/>
+          <w:sz w:val="28"/>
+          <w:szCs w:val="28"/>
+          <w:lang w:eastAsia="en-CA"/>
+        </w:rPr>
+        <w:t>()</w:t>
       </w:r>
       <w:r>
         <w:rPr>
@@ -5379,29 +6101,7 @@
           <w:szCs w:val="28"/>
           <w:lang w:eastAsia="en-CA"/>
         </w:rPr>
-        <w:t>An actor can register or unregister to the TileMap by calling Register/</w:t>
-      </w:r>
-      <w:proofErr w:type="gramStart"/>
-      <w:r>
-        <w:rPr>
-          <w:rFonts w:eastAsia="Times New Roman" w:cstheme="minorHAnsi"/>
-          <w:color w:val="0E101A"/>
-          <w:sz w:val="28"/>
-          <w:szCs w:val="28"/>
-          <w:lang w:eastAsia="en-CA"/>
-        </w:rPr>
-        <w:t>UnRegister(</w:t>
-      </w:r>
-      <w:proofErr w:type="gramEnd"/>
-      <w:r>
-        <w:rPr>
-          <w:rFonts w:eastAsia="Times New Roman" w:cstheme="minorHAnsi"/>
-          <w:color w:val="0E101A"/>
-          <w:sz w:val="28"/>
-          <w:szCs w:val="28"/>
-          <w:lang w:eastAsia="en-CA"/>
-        </w:rPr>
-        <w:t>) and passing the address(this) and the desired TileCoord. This will add/remove the actor from the RegisteredActor for the corresponding tile.</w:t>
+        <w:t>An actor can register or unregister to the TileMap by calling Register/UnRegister() and passing the address(this) and the desired TileCoord. This will add/remove the actor from the RegisteredActor for the corresponding tile.</w:t>
       </w:r>
     </w:p>
     <w:p>
@@ -6032,29 +6732,7 @@
           <w:szCs w:val="28"/>
           <w:lang w:eastAsia="en-CA"/>
         </w:rPr>
-        <w:t xml:space="preserve">An actor can ask the TileMap which actors are present on a certain by calling </w:t>
-      </w:r>
-      <w:proofErr w:type="gramStart"/>
-      <w:r>
-        <w:rPr>
-          <w:rFonts w:eastAsia="Times New Roman" w:cstheme="minorHAnsi"/>
-          <w:color w:val="0E101A"/>
-          <w:sz w:val="28"/>
-          <w:szCs w:val="28"/>
-          <w:lang w:eastAsia="en-CA"/>
-        </w:rPr>
-        <w:t>IsActorRegister(</w:t>
-      </w:r>
-      <w:proofErr w:type="gramEnd"/>
-      <w:r>
-        <w:rPr>
-          <w:rFonts w:eastAsia="Times New Roman" w:cstheme="minorHAnsi"/>
-          <w:color w:val="0E101A"/>
-          <w:sz w:val="28"/>
-          <w:szCs w:val="28"/>
-          <w:lang w:eastAsia="en-CA"/>
-        </w:rPr>
-        <w:t>) and passing Actor or ActorTag and TileCoordinates. Internally TileMap will check the coordinate validity and will try to find the actor at a calculated index. If the given actor is found it will return true, else false.</w:t>
+        <w:t>An actor can ask the TileMap which actors are present on a certain by calling IsActorRegister() and passing Actor or ActorTag and TileCoordinates. Internally TileMap will check the coordinate validity and will try to find the actor at a calculated index. If the given actor is found it will return true, else false.</w:t>
       </w:r>
     </w:p>
     <w:p>
@@ -6263,39 +6941,17 @@
           <w:szCs w:val="28"/>
           <w:lang w:eastAsia="en-CA"/>
         </w:rPr>
-        <w:t xml:space="preserve">An actor can get his TileCoord or NextTileCoord by calling </w:t>
-      </w:r>
-      <w:proofErr w:type="gramStart"/>
-      <w:r>
-        <w:rPr>
-          <w:rFonts w:eastAsia="Times New Roman" w:cstheme="minorHAnsi"/>
-          <w:color w:val="0E101A"/>
-          <w:sz w:val="28"/>
-          <w:szCs w:val="28"/>
-          <w:lang w:eastAsia="en-CA"/>
-        </w:rPr>
-        <w:t>GetTileCoord</w:t>
-      </w:r>
-      <w:r>
-        <w:rPr>
-          <w:rFonts w:eastAsia="Times New Roman" w:cstheme="minorHAnsi"/>
-          <w:color w:val="0E101A"/>
-          <w:sz w:val="28"/>
-          <w:szCs w:val="28"/>
-          <w:lang w:eastAsia="en-CA"/>
-        </w:rPr>
-        <w:t>(</w:t>
-      </w:r>
-      <w:proofErr w:type="gramEnd"/>
-      <w:r>
-        <w:rPr>
-          <w:rFonts w:eastAsia="Times New Roman" w:cstheme="minorHAnsi"/>
-          <w:color w:val="0E101A"/>
-          <w:sz w:val="28"/>
-          <w:szCs w:val="28"/>
-          <w:lang w:eastAsia="en-CA"/>
-        </w:rPr>
-        <w:t xml:space="preserve">) or </w:t>
+        <w:t>An actor can get his TileCoord or NextTileCoord by calling GetTileCoord</w:t>
+      </w:r>
+      <w:r>
+        <w:rPr>
+          <w:rFonts w:eastAsia="Times New Roman" w:cstheme="minorHAnsi"/>
+          <w:color w:val="0E101A"/>
+          <w:sz w:val="28"/>
+          <w:szCs w:val="28"/>
+          <w:lang w:eastAsia="en-CA"/>
+        </w:rPr>
+        <w:t xml:space="preserve">() or </w:t>
       </w:r>
       <w:r>
         <w:rPr>
@@ -6794,29 +7450,7 @@
           <w:szCs w:val="28"/>
           <w:lang w:eastAsia="en-CA"/>
         </w:rPr>
-        <w:t xml:space="preserve">An actor can get any TileProperty by calling </w:t>
-      </w:r>
-      <w:proofErr w:type="gramStart"/>
-      <w:r>
-        <w:rPr>
-          <w:rFonts w:eastAsia="Times New Roman" w:cstheme="minorHAnsi"/>
-          <w:color w:val="0E101A"/>
-          <w:sz w:val="28"/>
-          <w:szCs w:val="28"/>
-          <w:lang w:eastAsia="en-CA"/>
-        </w:rPr>
-        <w:t>GetTileProperty(</w:t>
-      </w:r>
-      <w:proofErr w:type="gramEnd"/>
-      <w:r>
-        <w:rPr>
-          <w:rFonts w:eastAsia="Times New Roman" w:cstheme="minorHAnsi"/>
-          <w:color w:val="0E101A"/>
-          <w:sz w:val="28"/>
-          <w:szCs w:val="28"/>
-          <w:lang w:eastAsia="en-CA"/>
-        </w:rPr>
-        <w:t>) and passing the TileCoord and TileProperty Enum value for the respective property. Inter</w:t>
+        <w:t>An actor can get any TileProperty by calling GetTileProperty() and passing the TileCoord and TileProperty Enum value for the respective property. Inter</w:t>
       </w:r>
       <w:r>
         <w:rPr>
@@ -7275,7 +7909,6 @@
           <w:lang w:eastAsia="en-CA"/>
         </w:rPr>
       </w:pPr>
-      <w:proofErr w:type="spellStart"/>
       <w:r>
         <w:rPr>
           <w:rFonts w:eastAsia="Times New Roman" w:cstheme="minorHAnsi"/>
@@ -7286,10 +7919,13 @@
           <w:szCs w:val="28"/>
           <w:lang w:eastAsia="en-CA"/>
         </w:rPr>
-        <w:t>FIntPoint</w:t>
-      </w:r>
-      <w:proofErr w:type="spellEnd"/>
-      <w:r>
+        <w:t>FIntPoint CurrentTileCoord = TileMap-&gt;GetTileCoord(GetActorLocation());</w:t>
+      </w:r>
+    </w:p>
+    <w:p>
+      <w:pPr>
+        <w:spacing w:after="0" w:line="240" w:lineRule="auto"/>
+        <w:ind w:left="709"/>
         <w:rPr>
           <w:rFonts w:eastAsia="Times New Roman" w:cstheme="minorHAnsi"/>
           <w:i/>
@@ -7299,9 +7935,7 @@
           <w:szCs w:val="28"/>
           <w:lang w:eastAsia="en-CA"/>
         </w:rPr>
-        <w:t xml:space="preserve"> CurrentTileCoord = TileMap-&gt;</w:t>
-      </w:r>
-      <w:proofErr w:type="gramStart"/>
+      </w:pPr>
       <w:r>
         <w:rPr>
           <w:rFonts w:eastAsia="Times New Roman" w:cstheme="minorHAnsi"/>
@@ -7312,127 +7946,7 @@
           <w:szCs w:val="28"/>
           <w:lang w:eastAsia="en-CA"/>
         </w:rPr>
-        <w:t>GetTileCoord(</w:t>
-      </w:r>
-      <w:proofErr w:type="spellStart"/>
-      <w:proofErr w:type="gramEnd"/>
-      <w:r>
-        <w:rPr>
-          <w:rFonts w:eastAsia="Times New Roman" w:cstheme="minorHAnsi"/>
-          <w:i/>
-          <w:iCs/>
-          <w:color w:val="0E101A"/>
-          <w:sz w:val="28"/>
-          <w:szCs w:val="28"/>
-          <w:lang w:eastAsia="en-CA"/>
-        </w:rPr>
-        <w:t>GetActorLocation</w:t>
-      </w:r>
-      <w:proofErr w:type="spellEnd"/>
-      <w:r>
-        <w:rPr>
-          <w:rFonts w:eastAsia="Times New Roman" w:cstheme="minorHAnsi"/>
-          <w:i/>
-          <w:iCs/>
-          <w:color w:val="0E101A"/>
-          <w:sz w:val="28"/>
-          <w:szCs w:val="28"/>
-          <w:lang w:eastAsia="en-CA"/>
-        </w:rPr>
-        <w:t>());</w:t>
-      </w:r>
-    </w:p>
-    <w:p>
-      <w:pPr>
-        <w:spacing w:after="0" w:line="240" w:lineRule="auto"/>
-        <w:ind w:left="709"/>
-        <w:rPr>
-          <w:rFonts w:eastAsia="Times New Roman" w:cstheme="minorHAnsi"/>
-          <w:i/>
-          <w:iCs/>
-          <w:color w:val="0E101A"/>
-          <w:sz w:val="28"/>
-          <w:szCs w:val="28"/>
-          <w:lang w:eastAsia="en-CA"/>
-        </w:rPr>
-      </w:pPr>
-      <w:r>
-        <w:rPr>
-          <w:rFonts w:eastAsia="Times New Roman" w:cstheme="minorHAnsi"/>
-          <w:i/>
-          <w:iCs/>
-          <w:color w:val="0E101A"/>
-          <w:sz w:val="28"/>
-          <w:szCs w:val="28"/>
-          <w:lang w:eastAsia="en-CA"/>
-        </w:rPr>
-        <w:t>FIntPoint NextTileCoord = TileMap-&gt;</w:t>
-      </w:r>
-      <w:proofErr w:type="gramStart"/>
-      <w:r>
-        <w:rPr>
-          <w:rFonts w:eastAsia="Times New Roman" w:cstheme="minorHAnsi"/>
-          <w:i/>
-          <w:iCs/>
-          <w:color w:val="0E101A"/>
-          <w:sz w:val="28"/>
-          <w:szCs w:val="28"/>
-          <w:lang w:eastAsia="en-CA"/>
-        </w:rPr>
-        <w:t>GetNextTileCoord(</w:t>
-      </w:r>
-      <w:proofErr w:type="spellStart"/>
-      <w:proofErr w:type="gramEnd"/>
-      <w:r>
-        <w:rPr>
-          <w:rFonts w:eastAsia="Times New Roman" w:cstheme="minorHAnsi"/>
-          <w:i/>
-          <w:iCs/>
-          <w:color w:val="0E101A"/>
-          <w:sz w:val="28"/>
-          <w:szCs w:val="28"/>
-          <w:lang w:eastAsia="en-CA"/>
-        </w:rPr>
-        <w:t>GetActorLocation</w:t>
-      </w:r>
-      <w:proofErr w:type="spellEnd"/>
-      <w:r>
-        <w:rPr>
-          <w:rFonts w:eastAsia="Times New Roman" w:cstheme="minorHAnsi"/>
-          <w:i/>
-          <w:iCs/>
-          <w:color w:val="0E101A"/>
-          <w:sz w:val="28"/>
-          <w:szCs w:val="28"/>
-          <w:lang w:eastAsia="en-CA"/>
-        </w:rPr>
-        <w:t xml:space="preserve">(), </w:t>
-      </w:r>
-      <w:proofErr w:type="spellStart"/>
-      <w:r>
-        <w:rPr>
-          <w:rFonts w:eastAsia="Times New Roman" w:cstheme="minorHAnsi"/>
-          <w:i/>
-          <w:iCs/>
-          <w:color w:val="0E101A"/>
-          <w:sz w:val="28"/>
-          <w:szCs w:val="28"/>
-          <w:lang w:eastAsia="en-CA"/>
-        </w:rPr>
-        <w:t>ActorDirectionVector</w:t>
-      </w:r>
-      <w:proofErr w:type="spellEnd"/>
-      <w:r>
-        <w:rPr>
-          <w:rFonts w:eastAsia="Times New Roman" w:cstheme="minorHAnsi"/>
-          <w:i/>
-          <w:iCs/>
-          <w:color w:val="0E101A"/>
-          <w:sz w:val="28"/>
-          <w:szCs w:val="28"/>
-          <w:lang w:eastAsia="en-CA"/>
-        </w:rPr>
-        <w:t>, TileLeap);</w:t>
+        <w:t>FIntPoint NextTileCoord = TileMap-&gt;GetNextTileCoord(GetActorLocation(), ActorDirectionVector, TileLeap);</w:t>
       </w:r>
     </w:p>
     <w:p>
@@ -7470,7 +7984,6 @@
         </w:rPr>
         <w:t xml:space="preserve">All the world coordinates to grid coordinates and visa versa are handled by the </w:t>
       </w:r>
-      <w:proofErr w:type="spellStart"/>
       <w:r>
         <w:rPr>
           <w:rFonts w:eastAsia="Times New Roman" w:cstheme="minorHAnsi"/>
@@ -7489,18 +8002,7 @@
           <w:szCs w:val="28"/>
           <w:lang w:eastAsia="en-CA"/>
         </w:rPr>
-        <w:t>ilemap</w:t>
-      </w:r>
-      <w:proofErr w:type="spellEnd"/>
-      <w:r>
-        <w:rPr>
-          <w:rFonts w:eastAsia="Times New Roman" w:cstheme="minorHAnsi"/>
-          <w:color w:val="0E101A"/>
-          <w:sz w:val="28"/>
-          <w:szCs w:val="28"/>
-          <w:lang w:eastAsia="en-CA"/>
-        </w:rPr>
-        <w:t>.</w:t>
+        <w:t>ilemap.</w:t>
       </w:r>
     </w:p>
     <w:p>
@@ -7604,9 +8106,8 @@
           <w:szCs w:val="28"/>
           <w:lang w:eastAsia="en-CA"/>
         </w:rPr>
-        <w:t>bool IsThisTileWalkable = TileMap-&gt;</w:t>
-      </w:r>
-      <w:proofErr w:type="gramStart"/>
+        <w:t>bool IsThisTileWalkable = TileMap-&gt;GetTileProperty(ThisTileCoord,</w:t>
+      </w:r>
       <w:r>
         <w:rPr>
           <w:rFonts w:eastAsia="Times New Roman" w:cstheme="minorHAnsi"/>
@@ -7617,9 +8118,8 @@
           <w:szCs w:val="28"/>
           <w:lang w:eastAsia="en-CA"/>
         </w:rPr>
-        <w:t>GetTileProperty(</w:t>
-      </w:r>
-      <w:proofErr w:type="gramEnd"/>
+        <w:t xml:space="preserve"> </w:t>
+      </w:r>
       <w:r>
         <w:rPr>
           <w:rFonts w:eastAsia="Times New Roman" w:cstheme="minorHAnsi"/>
@@ -7630,8 +8130,21 @@
           <w:szCs w:val="28"/>
           <w:lang w:eastAsia="en-CA"/>
         </w:rPr>
-        <w:t>ThisTileCoord,</w:t>
-      </w:r>
+        <w:t>AG_TileProperty::IsWalkable);</w:t>
+      </w:r>
+    </w:p>
+    <w:p>
+      <w:pPr>
+        <w:spacing w:after="0" w:line="240" w:lineRule="auto"/>
+        <w:ind w:left="709"/>
+        <w:rPr>
+          <w:rFonts w:eastAsia="Times New Roman" w:cstheme="minorHAnsi"/>
+          <w:color w:val="0E101A"/>
+          <w:sz w:val="28"/>
+          <w:szCs w:val="28"/>
+          <w:lang w:eastAsia="en-CA"/>
+        </w:rPr>
+      </w:pPr>
       <w:r>
         <w:rPr>
           <w:rFonts w:eastAsia="Times New Roman" w:cstheme="minorHAnsi"/>
@@ -7642,70 +8155,7 @@
           <w:szCs w:val="28"/>
           <w:lang w:eastAsia="en-CA"/>
         </w:rPr>
-        <w:t xml:space="preserve"> </w:t>
-      </w:r>
-      <w:r>
-        <w:rPr>
-          <w:rFonts w:eastAsia="Times New Roman" w:cstheme="minorHAnsi"/>
-          <w:i/>
-          <w:iCs/>
-          <w:color w:val="0E101A"/>
-          <w:sz w:val="28"/>
-          <w:szCs w:val="28"/>
-          <w:lang w:eastAsia="en-CA"/>
-        </w:rPr>
-        <w:t>AG_TileProperty::IsWalkable);</w:t>
-      </w:r>
-    </w:p>
-    <w:p>
-      <w:pPr>
-        <w:spacing w:after="0" w:line="240" w:lineRule="auto"/>
-        <w:ind w:left="709"/>
-        <w:rPr>
-          <w:rFonts w:eastAsia="Times New Roman" w:cstheme="minorHAnsi"/>
-          <w:color w:val="0E101A"/>
-          <w:sz w:val="28"/>
-          <w:szCs w:val="28"/>
-          <w:lang w:eastAsia="en-CA"/>
-        </w:rPr>
-      </w:pPr>
-      <w:r>
-        <w:rPr>
-          <w:rFonts w:eastAsia="Times New Roman" w:cstheme="minorHAnsi"/>
-          <w:i/>
-          <w:iCs/>
-          <w:color w:val="0E101A"/>
-          <w:sz w:val="28"/>
-          <w:szCs w:val="28"/>
-          <w:lang w:eastAsia="en-CA"/>
-        </w:rPr>
-        <w:t>bool IsThisWinTile = TileMap-&gt;</w:t>
-      </w:r>
-      <w:proofErr w:type="gramStart"/>
-      <w:r>
-        <w:rPr>
-          <w:rFonts w:eastAsia="Times New Roman" w:cstheme="minorHAnsi"/>
-          <w:i/>
-          <w:iCs/>
-          <w:color w:val="0E101A"/>
-          <w:sz w:val="28"/>
-          <w:szCs w:val="28"/>
-          <w:lang w:eastAsia="en-CA"/>
-        </w:rPr>
-        <w:t>GetTileProperty(</w:t>
-      </w:r>
-      <w:proofErr w:type="gramEnd"/>
-      <w:r>
-        <w:rPr>
-          <w:rFonts w:eastAsia="Times New Roman" w:cstheme="minorHAnsi"/>
-          <w:i/>
-          <w:iCs/>
-          <w:color w:val="0E101A"/>
-          <w:sz w:val="28"/>
-          <w:szCs w:val="28"/>
-          <w:lang w:eastAsia="en-CA"/>
-        </w:rPr>
-        <w:t>ThisTileCoord, AG_TileProperty::IsWinTile);</w:t>
+        <w:t>bool IsThisWinTile = TileMap-&gt;GetTileProperty(ThisTileCoord, AG_TileProperty::IsWinTile);</w:t>
       </w:r>
     </w:p>
     <w:p>
@@ -7884,9 +8334,21 @@
           <w:szCs w:val="28"/>
           <w:lang w:eastAsia="en-CA"/>
         </w:rPr>
-        <w:t>TileMap-&gt;</w:t>
-      </w:r>
-      <w:proofErr w:type="gramStart"/>
+        <w:t>TileMap-&gt;UnRegister(this, CurrentTileCoord);</w:t>
+      </w:r>
+    </w:p>
+    <w:p>
+      <w:pPr>
+        <w:spacing w:after="0" w:line="240" w:lineRule="auto"/>
+        <w:ind w:left="709"/>
+        <w:rPr>
+          <w:rFonts w:eastAsia="Times New Roman" w:cstheme="minorHAnsi"/>
+          <w:color w:val="0E101A"/>
+          <w:sz w:val="28"/>
+          <w:szCs w:val="28"/>
+          <w:lang w:eastAsia="en-CA"/>
+        </w:rPr>
+      </w:pPr>
       <w:r>
         <w:rPr>
           <w:rFonts w:eastAsia="Times New Roman" w:cstheme="minorHAnsi"/>
@@ -7897,71 +8359,7 @@
           <w:szCs w:val="28"/>
           <w:lang w:eastAsia="en-CA"/>
         </w:rPr>
-        <w:t>UnRegister(</w:t>
-      </w:r>
-      <w:proofErr w:type="gramEnd"/>
-      <w:r>
-        <w:rPr>
-          <w:rFonts w:eastAsia="Times New Roman" w:cstheme="minorHAnsi"/>
-          <w:i/>
-          <w:iCs/>
-          <w:color w:val="0E101A"/>
-          <w:sz w:val="28"/>
-          <w:szCs w:val="28"/>
-          <w:lang w:eastAsia="en-CA"/>
-        </w:rPr>
-        <w:t>this, CurrentTileCoord);</w:t>
-      </w:r>
-    </w:p>
-    <w:p>
-      <w:pPr>
-        <w:spacing w:after="0" w:line="240" w:lineRule="auto"/>
-        <w:ind w:left="709"/>
-        <w:rPr>
-          <w:rFonts w:eastAsia="Times New Roman" w:cstheme="minorHAnsi"/>
-          <w:color w:val="0E101A"/>
-          <w:sz w:val="28"/>
-          <w:szCs w:val="28"/>
-          <w:lang w:eastAsia="en-CA"/>
-        </w:rPr>
-      </w:pPr>
-      <w:r>
-        <w:rPr>
-          <w:rFonts w:eastAsia="Times New Roman" w:cstheme="minorHAnsi"/>
-          <w:i/>
-          <w:iCs/>
-          <w:color w:val="0E101A"/>
-          <w:sz w:val="28"/>
-          <w:szCs w:val="28"/>
-          <w:lang w:eastAsia="en-CA"/>
-        </w:rPr>
-        <w:t>TileMap-&gt;</w:t>
-      </w:r>
-      <w:proofErr w:type="gramStart"/>
-      <w:r>
-        <w:rPr>
-          <w:rFonts w:eastAsia="Times New Roman" w:cstheme="minorHAnsi"/>
-          <w:i/>
-          <w:iCs/>
-          <w:color w:val="0E101A"/>
-          <w:sz w:val="28"/>
-          <w:szCs w:val="28"/>
-          <w:lang w:eastAsia="en-CA"/>
-        </w:rPr>
-        <w:t>Register(</w:t>
-      </w:r>
-      <w:proofErr w:type="gramEnd"/>
-      <w:r>
-        <w:rPr>
-          <w:rFonts w:eastAsia="Times New Roman" w:cstheme="minorHAnsi"/>
-          <w:i/>
-          <w:iCs/>
-          <w:color w:val="0E101A"/>
-          <w:sz w:val="28"/>
-          <w:szCs w:val="28"/>
-          <w:lang w:eastAsia="en-CA"/>
-        </w:rPr>
-        <w:t>this, NextTileCoord);</w:t>
+        <w:t>TileMap-&gt;Register(this, NextTileCoord);</w:t>
       </w:r>
     </w:p>
     <w:p>
@@ -8192,33 +8590,7 @@
           <w:szCs w:val="28"/>
           <w:lang w:eastAsia="en-CA"/>
         </w:rPr>
-        <w:t>bool IsThisActorRegister = TileMap-&gt;</w:t>
-      </w:r>
-      <w:proofErr w:type="gramStart"/>
-      <w:r>
-        <w:rPr>
-          <w:rFonts w:eastAsia="Times New Roman" w:cstheme="minorHAnsi"/>
-          <w:i/>
-          <w:iCs/>
-          <w:color w:val="0E101A"/>
-          <w:sz w:val="28"/>
-          <w:szCs w:val="28"/>
-          <w:lang w:eastAsia="en-CA"/>
-        </w:rPr>
-        <w:t>IsRegistered(</w:t>
-      </w:r>
-      <w:proofErr w:type="gramEnd"/>
-      <w:r>
-        <w:rPr>
-          <w:rFonts w:eastAsia="Times New Roman" w:cstheme="minorHAnsi"/>
-          <w:i/>
-          <w:iCs/>
-          <w:color w:val="0E101A"/>
-          <w:sz w:val="28"/>
-          <w:szCs w:val="28"/>
-          <w:lang w:eastAsia="en-CA"/>
-        </w:rPr>
-        <w:t>ActorTag, TileCoord);</w:t>
+        <w:t>bool IsThisActorRegister = TileMap-&gt;IsRegistered(ActorTag, TileCoord);</w:t>
       </w:r>
     </w:p>
     <w:p>

</xml_diff>

<commit_message>
Added functions to Enable/Disable GamePlay Inputs. Now on PlayerKnockOut, Player Input is also disabled. Also, Merged Pickup branch changes. Also, all the Design Documents, some WIP are all available on git now.
</commit_message>
<xml_diff>
--- a/Documentation/Module Designs/TileMap.docx
+++ b/Documentation/Module Designs/TileMap.docx
@@ -497,7 +497,7 @@
           <w:sz w:val="28"/>
           <w:szCs w:val="22"/>
         </w:rPr>
-        <w:t>1</w:t>
+        <w:t>2</w:t>
       </w:r>
     </w:p>
     <w:p>
@@ -657,7 +657,16 @@
           <w:sz w:val="28"/>
           <w:szCs w:val="22"/>
         </w:rPr>
-        <w:t xml:space="preserve"> – 0.3</w:t>
+        <w:t xml:space="preserve"> – 0.</w:t>
+      </w:r>
+      <w:r>
+        <w:rPr>
+          <w:rFonts w:asciiTheme="minorHAnsi" w:hAnsiTheme="minorHAnsi" w:cstheme="minorHAnsi"/>
+          <w:bCs/>
+          <w:sz w:val="28"/>
+          <w:szCs w:val="22"/>
+        </w:rPr>
+        <w:t>5</w:t>
       </w:r>
     </w:p>
     <w:p>
@@ -817,7 +826,16 @@
           <w:sz w:val="28"/>
           <w:szCs w:val="22"/>
         </w:rPr>
-        <w:t xml:space="preserve"> – 0.8</w:t>
+        <w:t xml:space="preserve"> – 0.</w:t>
+      </w:r>
+      <w:r>
+        <w:rPr>
+          <w:rFonts w:asciiTheme="minorHAnsi" w:hAnsiTheme="minorHAnsi" w:cstheme="minorHAnsi"/>
+          <w:bCs/>
+          <w:sz w:val="28"/>
+          <w:szCs w:val="22"/>
+        </w:rPr>
+        <w:t>9</w:t>
       </w:r>
     </w:p>
     <w:p>
@@ -944,7 +962,9 @@
         <w:jc w:val="left"/>
         <w:rPr>
           <w:rFonts w:asciiTheme="minorHAnsi" w:hAnsiTheme="minorHAnsi" w:cstheme="minorHAnsi"/>
-          <w:b/>
+          <w:bCs/>
+          <w:sz w:val="28"/>
+          <w:szCs w:val="22"/>
         </w:rPr>
       </w:pPr>
     </w:p>
@@ -954,9 +974,38 @@
         <w:jc w:val="left"/>
         <w:rPr>
           <w:rFonts w:asciiTheme="minorHAnsi" w:hAnsiTheme="minorHAnsi" w:cstheme="minorHAnsi"/>
-          <w:b/>
-        </w:rPr>
-      </w:pPr>
+          <w:bCs/>
+          <w:sz w:val="28"/>
+          <w:szCs w:val="22"/>
+        </w:rPr>
+      </w:pPr>
+      <w:r>
+        <w:rPr>
+          <w:rFonts w:asciiTheme="minorHAnsi" w:hAnsiTheme="minorHAnsi" w:cstheme="minorHAnsi"/>
+          <w:b/>
+          <w:sz w:val="28"/>
+          <w:szCs w:val="22"/>
+        </w:rPr>
+        <w:t>Version</w:t>
+      </w:r>
+      <w:r>
+        <w:rPr>
+          <w:rFonts w:asciiTheme="minorHAnsi" w:hAnsiTheme="minorHAnsi" w:cstheme="minorHAnsi"/>
+          <w:bCs/>
+          <w:sz w:val="28"/>
+          <w:szCs w:val="22"/>
+        </w:rPr>
+        <w:t xml:space="preserve"> – </w:t>
+      </w:r>
+      <w:r>
+        <w:rPr>
+          <w:rFonts w:asciiTheme="minorHAnsi" w:hAnsiTheme="minorHAnsi" w:cstheme="minorHAnsi"/>
+          <w:bCs/>
+          <w:sz w:val="28"/>
+          <w:szCs w:val="22"/>
+        </w:rPr>
+        <w:t>1.2</w:t>
+      </w:r>
     </w:p>
     <w:p>
       <w:pPr>
@@ -964,9 +1013,29 @@
         <w:jc w:val="left"/>
         <w:rPr>
           <w:rFonts w:asciiTheme="minorHAnsi" w:hAnsiTheme="minorHAnsi" w:cstheme="minorHAnsi"/>
-          <w:b/>
-        </w:rPr>
-      </w:pPr>
+          <w:bCs/>
+          <w:sz w:val="28"/>
+          <w:szCs w:val="22"/>
+        </w:rPr>
+      </w:pPr>
+      <w:r>
+        <w:rPr>
+          <w:rFonts w:asciiTheme="minorHAnsi" w:hAnsiTheme="minorHAnsi" w:cstheme="minorHAnsi"/>
+          <w:b/>
+          <w:sz w:val="28"/>
+          <w:szCs w:val="22"/>
+        </w:rPr>
+        <w:t>Modifier</w:t>
+      </w:r>
+      <w:r>
+        <w:rPr>
+          <w:rFonts w:asciiTheme="minorHAnsi" w:hAnsiTheme="minorHAnsi" w:cstheme="minorHAnsi"/>
+          <w:bCs/>
+          <w:sz w:val="28"/>
+          <w:szCs w:val="22"/>
+        </w:rPr>
+        <w:t xml:space="preserve"> – Yash Chamria</w:t>
+      </w:r>
     </w:p>
     <w:p>
       <w:pPr>
@@ -974,9 +1043,66 @@
         <w:jc w:val="left"/>
         <w:rPr>
           <w:rFonts w:asciiTheme="minorHAnsi" w:hAnsiTheme="minorHAnsi" w:cstheme="minorHAnsi"/>
-          <w:b/>
-        </w:rPr>
-      </w:pPr>
+          <w:bCs/>
+          <w:sz w:val="28"/>
+          <w:szCs w:val="22"/>
+        </w:rPr>
+      </w:pPr>
+      <w:r>
+        <w:rPr>
+          <w:rFonts w:asciiTheme="minorHAnsi" w:hAnsiTheme="minorHAnsi" w:cstheme="minorHAnsi"/>
+          <w:b/>
+          <w:sz w:val="28"/>
+          <w:szCs w:val="22"/>
+        </w:rPr>
+        <w:t>Date</w:t>
+      </w:r>
+      <w:r>
+        <w:rPr>
+          <w:rFonts w:asciiTheme="minorHAnsi" w:hAnsiTheme="minorHAnsi" w:cstheme="minorHAnsi"/>
+          <w:bCs/>
+          <w:sz w:val="28"/>
+          <w:szCs w:val="22"/>
+        </w:rPr>
+        <w:t xml:space="preserve"> – 1</w:t>
+      </w:r>
+      <w:r>
+        <w:rPr>
+          <w:rFonts w:asciiTheme="minorHAnsi" w:hAnsiTheme="minorHAnsi" w:cstheme="minorHAnsi"/>
+          <w:bCs/>
+          <w:sz w:val="28"/>
+          <w:szCs w:val="22"/>
+        </w:rPr>
+        <w:t>6</w:t>
+      </w:r>
+      <w:r>
+        <w:rPr>
+          <w:rFonts w:asciiTheme="minorHAnsi" w:hAnsiTheme="minorHAnsi" w:cstheme="minorHAnsi"/>
+          <w:bCs/>
+          <w:sz w:val="28"/>
+          <w:szCs w:val="22"/>
+          <w:vertAlign w:val="superscript"/>
+        </w:rPr>
+        <w:t>th</w:t>
+      </w:r>
+      <w:r>
+        <w:rPr>
+          <w:rFonts w:asciiTheme="minorHAnsi" w:hAnsiTheme="minorHAnsi" w:cstheme="minorHAnsi"/>
+          <w:bCs/>
+          <w:sz w:val="28"/>
+          <w:szCs w:val="22"/>
+        </w:rPr>
+        <w:t xml:space="preserve"> March, 202</w:t>
+      </w:r>
+      <w:r>
+        <w:rPr>
+          <w:rFonts w:asciiTheme="minorHAnsi" w:hAnsiTheme="minorHAnsi" w:cstheme="minorHAnsi"/>
+          <w:bCs/>
+          <w:sz w:val="28"/>
+          <w:szCs w:val="22"/>
+        </w:rPr>
+        <w:t>1</w:t>
+      </w:r>
     </w:p>
     <w:p>
       <w:pPr>
@@ -984,19 +1110,47 @@
         <w:jc w:val="left"/>
         <w:rPr>
           <w:rFonts w:asciiTheme="minorHAnsi" w:hAnsiTheme="minorHAnsi" w:cstheme="minorHAnsi"/>
-          <w:b/>
-        </w:rPr>
-      </w:pPr>
-    </w:p>
-    <w:p>
-      <w:pPr>
-        <w:pStyle w:val="Title"/>
-        <w:jc w:val="left"/>
+          <w:bCs/>
+          <w:sz w:val="28"/>
+          <w:szCs w:val="22"/>
+        </w:rPr>
+      </w:pPr>
+      <w:r>
         <w:rPr>
           <w:rFonts w:asciiTheme="minorHAnsi" w:hAnsiTheme="minorHAnsi" w:cstheme="minorHAnsi"/>
           <w:b/>
-        </w:rPr>
-      </w:pPr>
+          <w:sz w:val="28"/>
+          <w:szCs w:val="22"/>
+        </w:rPr>
+        <w:t>Description</w:t>
+      </w:r>
+      <w:r>
+        <w:rPr>
+          <w:rFonts w:asciiTheme="minorHAnsi" w:hAnsiTheme="minorHAnsi" w:cstheme="minorHAnsi"/>
+          <w:bCs/>
+          <w:sz w:val="28"/>
+          <w:szCs w:val="22"/>
+        </w:rPr>
+        <w:t xml:space="preserve"> – </w:t>
+      </w:r>
+      <w:r>
+        <w:rPr>
+          <w:rFonts w:asciiTheme="minorHAnsi" w:hAnsiTheme="minorHAnsi" w:cstheme="minorHAnsi"/>
+          <w:bCs/>
+          <w:sz w:val="28"/>
+          <w:szCs w:val="22"/>
+        </w:rPr>
+        <w:t>Updated for Document to consist newly added direction functions in the TileMap.</w:t>
+      </w:r>
+      <w:r>
+        <w:rPr>
+          <w:rFonts w:asciiTheme="minorHAnsi" w:hAnsiTheme="minorHAnsi" w:cstheme="minorHAnsi"/>
+          <w:bCs/>
+          <w:sz w:val="28"/>
+          <w:szCs w:val="22"/>
+        </w:rPr>
+        <w:t xml:space="preserve"> Updated High-Level Architecture.</w:t>
+      </w:r>
     </w:p>
     <w:p>
       <w:pPr>
@@ -2070,6 +2224,39 @@
           <w:szCs w:val="28"/>
         </w:rPr>
       </w:pPr>
+      <w:r>
+        <w:rPr>
+          <w:rFonts w:cstheme="minorHAnsi"/>
+          <w:b/>
+          <w:bCs/>
+          <w:sz w:val="28"/>
+          <w:szCs w:val="28"/>
+        </w:rPr>
+        <w:t xml:space="preserve">F. </w:t>
+      </w:r>
+      <w:r>
+        <w:rPr>
+          <w:rFonts w:cstheme="minorHAnsi"/>
+          <w:b/>
+          <w:bCs/>
+          <w:sz w:val="28"/>
+          <w:szCs w:val="28"/>
+        </w:rPr>
+        <w:t>Actor Asking any desired Tile Direction from the current Tile</w:t>
+      </w:r>
+    </w:p>
+    <w:p>
+      <w:pPr>
+        <w:spacing w:after="0" w:line="240" w:lineRule="auto"/>
+        <w:ind w:left="720"/>
+        <w:rPr>
+          <w:rFonts w:cstheme="minorHAnsi"/>
+          <w:b/>
+          <w:bCs/>
+          <w:sz w:val="28"/>
+          <w:szCs w:val="28"/>
+        </w:rPr>
+      </w:pPr>
     </w:p>
     <w:p>
       <w:pPr>
@@ -2167,7 +2354,7 @@
           <w:sz w:val="28"/>
           <w:szCs w:val="28"/>
         </w:rPr>
-        <w:t>7</w:t>
+        <w:t>8</w:t>
       </w:r>
     </w:p>
     <w:p>
@@ -2343,20 +2530,6 @@
           <w:lang w:eastAsia="en-CA"/>
         </w:rPr>
       </w:pPr>
-    </w:p>
-    <w:p>
-      <w:pPr>
-        <w:spacing w:after="0" w:line="240" w:lineRule="auto"/>
-        <w:rPr>
-          <w:rFonts w:eastAsia="Times New Roman" w:cstheme="minorHAnsi"/>
-          <w:b/>
-          <w:bCs/>
-          <w:color w:val="0E101A"/>
-          <w:sz w:val="36"/>
-          <w:szCs w:val="36"/>
-          <w:lang w:eastAsia="en-CA"/>
-        </w:rPr>
-      </w:pPr>
       <w:r>
         <w:rPr>
           <w:rFonts w:eastAsia="Times New Roman" w:cstheme="minorHAnsi"/>
@@ -2403,7 +2576,29 @@
           <w:szCs w:val="28"/>
           <w:lang w:eastAsia="en-CA"/>
         </w:rPr>
-        <w:t>Cold Nites is a Grid-style turn-based game. The player must strategically navigate through the level to survive the cold night, protecting the boy from all the mischievous elements of the city. And, there are always multiple ways to solve the puzzles along the way.</w:t>
+        <w:t xml:space="preserve">Cold </w:t>
+      </w:r>
+      <w:proofErr w:type="spellStart"/>
+      <w:r>
+        <w:rPr>
+          <w:rFonts w:eastAsia="Times New Roman" w:cstheme="minorHAnsi"/>
+          <w:color w:val="0E101A"/>
+          <w:sz w:val="28"/>
+          <w:szCs w:val="28"/>
+          <w:lang w:eastAsia="en-CA"/>
+        </w:rPr>
+        <w:t>Nites</w:t>
+      </w:r>
+      <w:proofErr w:type="spellEnd"/>
+      <w:r>
+        <w:rPr>
+          <w:rFonts w:eastAsia="Times New Roman" w:cstheme="minorHAnsi"/>
+          <w:color w:val="0E101A"/>
+          <w:sz w:val="28"/>
+          <w:szCs w:val="28"/>
+          <w:lang w:eastAsia="en-CA"/>
+        </w:rPr>
+        <w:t xml:space="preserve"> is a Grid-style turn-based game. The player must strategically navigate through the level to survive the cold night, protecting the boy from all the mischievous elements of the city. And, there are always multiple ways to solve the puzzles along the way.</w:t>
       </w:r>
     </w:p>
     <w:p>
@@ -3573,8 +3768,31 @@
           <w:szCs w:val="28"/>
           <w:lang w:eastAsia="en-CA"/>
         </w:rPr>
-        <w:t xml:space="preserve">(Walkability, Destructibility, WinTile, etc.), their coordinates based on the 2D grid system, their world position, and most importantly an array of actors currently present on the tile. For this to work, all the actors need to register and unregister themselves to the </w:t>
-      </w:r>
+        <w:t xml:space="preserve">(Walkability, Destructibility, </w:t>
+      </w:r>
+      <w:proofErr w:type="spellStart"/>
+      <w:r>
+        <w:rPr>
+          <w:rFonts w:eastAsia="Times New Roman" w:cstheme="minorHAnsi"/>
+          <w:color w:val="0E101A"/>
+          <w:sz w:val="28"/>
+          <w:szCs w:val="28"/>
+          <w:lang w:eastAsia="en-CA"/>
+        </w:rPr>
+        <w:t>WinTile</w:t>
+      </w:r>
+      <w:proofErr w:type="spellEnd"/>
+      <w:r>
+        <w:rPr>
+          <w:rFonts w:eastAsia="Times New Roman" w:cstheme="minorHAnsi"/>
+          <w:color w:val="0E101A"/>
+          <w:sz w:val="28"/>
+          <w:szCs w:val="28"/>
+          <w:lang w:eastAsia="en-CA"/>
+        </w:rPr>
+        <w:t xml:space="preserve">, etc.), their coordinates based on the 2D grid system, their world position, and most importantly an array of actors currently present on the tile. For this to work, all the actors need to register and unregister themselves to the </w:t>
+      </w:r>
+      <w:proofErr w:type="spellStart"/>
       <w:r>
         <w:rPr>
           <w:rFonts w:eastAsia="Times New Roman" w:cstheme="minorHAnsi"/>
@@ -3593,7 +3811,18 @@
           <w:szCs w:val="28"/>
           <w:lang w:eastAsia="en-CA"/>
         </w:rPr>
-        <w:t xml:space="preserve">ilemap, on a particular </w:t>
+        <w:t>ilemap</w:t>
+      </w:r>
+      <w:proofErr w:type="spellEnd"/>
+      <w:r>
+        <w:rPr>
+          <w:rFonts w:eastAsia="Times New Roman" w:cstheme="minorHAnsi"/>
+          <w:color w:val="0E101A"/>
+          <w:sz w:val="28"/>
+          <w:szCs w:val="28"/>
+          <w:lang w:eastAsia="en-CA"/>
+        </w:rPr>
+        <w:t xml:space="preserve">, on a particular </w:t>
       </w:r>
       <w:r>
         <w:rPr>
@@ -3944,7 +4173,29 @@
           <w:szCs w:val="28"/>
           <w:lang w:eastAsia="en-CA"/>
         </w:rPr>
-        <w:t>Also, a designer can toggle TileProperties on or off from the editor itself. Tile also comes with some aesthetic customization settings.</w:t>
+        <w:t xml:space="preserve">Also, a designer can toggle </w:t>
+      </w:r>
+      <w:proofErr w:type="spellStart"/>
+      <w:r>
+        <w:rPr>
+          <w:rFonts w:eastAsia="Times New Roman" w:cstheme="minorHAnsi"/>
+          <w:color w:val="0E101A"/>
+          <w:sz w:val="28"/>
+          <w:szCs w:val="28"/>
+          <w:lang w:eastAsia="en-CA"/>
+        </w:rPr>
+        <w:t>TileProperties</w:t>
+      </w:r>
+      <w:proofErr w:type="spellEnd"/>
+      <w:r>
+        <w:rPr>
+          <w:rFonts w:eastAsia="Times New Roman" w:cstheme="minorHAnsi"/>
+          <w:color w:val="0E101A"/>
+          <w:sz w:val="28"/>
+          <w:szCs w:val="28"/>
+          <w:lang w:eastAsia="en-CA"/>
+        </w:rPr>
+        <w:t xml:space="preserve"> on or off from the editor itself. Tile also comes with some aesthetic customization settings.</w:t>
       </w:r>
     </w:p>
     <w:p>
@@ -4403,12 +4654,56 @@
       <w:r>
         <w:rPr>
           <w:rFonts w:eastAsia="Times New Roman" w:cstheme="minorHAnsi"/>
-          <w:color w:val="0E101A"/>
-          <w:sz w:val="28"/>
-          <w:szCs w:val="28"/>
-          <w:lang w:eastAsia="en-CA"/>
-        </w:rPr>
-        <w:t xml:space="preserve"> - Player is a controllable character that inherits from BaseGridCharacter, which takes user inputs to perform appropriate moves.</w:t>
+          <w:b/>
+          <w:bCs/>
+          <w:color w:val="0E101A"/>
+          <w:sz w:val="28"/>
+          <w:szCs w:val="28"/>
+          <w:lang w:eastAsia="en-CA"/>
+        </w:rPr>
+        <w:t xml:space="preserve"> Character</w:t>
+      </w:r>
+      <w:r>
+        <w:rPr>
+          <w:rFonts w:eastAsia="Times New Roman" w:cstheme="minorHAnsi"/>
+          <w:color w:val="0E101A"/>
+          <w:sz w:val="28"/>
+          <w:szCs w:val="28"/>
+          <w:lang w:eastAsia="en-CA"/>
+        </w:rPr>
+        <w:t xml:space="preserve"> </w:t>
+      </w:r>
+      <w:r>
+        <w:rPr>
+          <w:rFonts w:eastAsia="Times New Roman" w:cstheme="minorHAnsi"/>
+          <w:color w:val="0E101A"/>
+          <w:sz w:val="28"/>
+          <w:szCs w:val="28"/>
+          <w:lang w:eastAsia="en-CA"/>
+        </w:rPr>
+        <w:t xml:space="preserve">- Player is a controllable character that inherits from </w:t>
+      </w:r>
+      <w:proofErr w:type="spellStart"/>
+      <w:r>
+        <w:rPr>
+          <w:rFonts w:eastAsia="Times New Roman" w:cstheme="minorHAnsi"/>
+          <w:color w:val="0E101A"/>
+          <w:sz w:val="28"/>
+          <w:szCs w:val="28"/>
+          <w:lang w:eastAsia="en-CA"/>
+        </w:rPr>
+        <w:t>BaseGridCharacter</w:t>
+      </w:r>
+      <w:proofErr w:type="spellEnd"/>
+      <w:r>
+        <w:rPr>
+          <w:rFonts w:eastAsia="Times New Roman" w:cstheme="minorHAnsi"/>
+          <w:color w:val="0E101A"/>
+          <w:sz w:val="28"/>
+          <w:szCs w:val="28"/>
+          <w:lang w:eastAsia="en-CA"/>
+        </w:rPr>
+        <w:t>, which takes user inputs to perform appropriate moves.</w:t>
       </w:r>
     </w:p>
     <w:p>
@@ -4581,18 +4876,26 @@
         </w:rPr>
         <w:lastRenderedPageBreak/>
         <w:drawing>
-          <wp:anchor distT="0" distB="0" distL="114300" distR="114300" simplePos="0" relativeHeight="251658240" behindDoc="0" locked="0" layoutInCell="1" allowOverlap="1" wp14:anchorId="25024FDB" wp14:editId="269590B5">
+          <wp:anchor distT="0" distB="0" distL="114300" distR="114300" simplePos="0" relativeHeight="251674624" behindDoc="1" locked="0" layoutInCell="1" allowOverlap="1" wp14:anchorId="29F2960A" wp14:editId="1E986FA1">
             <wp:simplePos x="0" y="0"/>
-            <wp:positionH relativeFrom="column">
-              <wp:posOffset>-515620</wp:posOffset>
+            <wp:positionH relativeFrom="margin">
+              <wp:align>center</wp:align>
             </wp:positionH>
             <wp:positionV relativeFrom="paragraph">
-              <wp:posOffset>0</wp:posOffset>
+              <wp:posOffset>245385</wp:posOffset>
             </wp:positionV>
-            <wp:extent cx="7059930" cy="4563110"/>
-            <wp:effectExtent l="0" t="0" r="7620" b="8890"/>
-            <wp:wrapSquare wrapText="bothSides"/>
-            <wp:docPr id="1" name="Picture 1"/>
+            <wp:extent cx="7008495" cy="4462780"/>
+            <wp:effectExtent l="0" t="0" r="1905" b="0"/>
+            <wp:wrapTight wrapText="bothSides">
+              <wp:wrapPolygon edited="0">
+                <wp:start x="0" y="0"/>
+                <wp:lineTo x="0" y="21483"/>
+                <wp:lineTo x="21547" y="21483"/>
+                <wp:lineTo x="21547" y="0"/>
+                <wp:lineTo x="0" y="0"/>
+              </wp:wrapPolygon>
+            </wp:wrapTight>
+            <wp:docPr id="19" name="Picture 19"/>
             <wp:cNvGraphicFramePr>
               <a:graphicFrameLocks xmlns:a="http://schemas.openxmlformats.org/drawingml/2006/main" noChangeAspect="1"/>
             </wp:cNvGraphicFramePr>
@@ -4600,7 +4903,7 @@
               <a:graphicData uri="http://schemas.openxmlformats.org/drawingml/2006/picture">
                 <pic:pic xmlns:pic="http://schemas.openxmlformats.org/drawingml/2006/picture">
                   <pic:nvPicPr>
-                    <pic:cNvPr id="0" name="Picture 1"/>
+                    <pic:cNvPr id="0" name="Picture 2"/>
                     <pic:cNvPicPr>
                       <a:picLocks noChangeAspect="1" noChangeArrowheads="1"/>
                     </pic:cNvPicPr>
@@ -4621,7 +4924,7 @@
                   <pic:spPr bwMode="auto">
                     <a:xfrm>
                       <a:off x="0" y="0"/>
-                      <a:ext cx="7059930" cy="4563110"/>
+                      <a:ext cx="7008495" cy="4462780"/>
                     </a:xfrm>
                     <a:prstGeom prst="rect">
                       <a:avLst/>
@@ -5100,23 +5403,85 @@
       </w:pPr>
       <w:r>
         <w:rPr>
-          <w:rFonts w:cstheme="minorHAnsi"/>
+          <w:rFonts w:eastAsia="Times New Roman" w:cstheme="minorHAnsi"/>
+          <w:b/>
+          <w:bCs/>
+          <w:color w:val="0E101A"/>
+          <w:sz w:val="32"/>
+          <w:szCs w:val="32"/>
+          <w:lang w:eastAsia="en-CA"/>
+        </w:rPr>
+        <w:lastRenderedPageBreak/>
+        <w:t>C</w:t>
+      </w:r>
+      <w:r>
+        <w:rPr>
+          <w:rFonts w:eastAsia="Times New Roman" w:cstheme="minorHAnsi"/>
+          <w:b/>
+          <w:bCs/>
+          <w:color w:val="0E101A"/>
+          <w:sz w:val="32"/>
+          <w:szCs w:val="32"/>
+          <w:lang w:eastAsia="en-CA"/>
+        </w:rPr>
+        <w:t>.</w:t>
+      </w:r>
+      <w:r>
+        <w:rPr>
+          <w:rFonts w:eastAsia="Times New Roman" w:cstheme="minorHAnsi"/>
+          <w:b/>
+          <w:bCs/>
+          <w:color w:val="0E101A"/>
+          <w:sz w:val="32"/>
+          <w:szCs w:val="32"/>
+          <w:lang w:eastAsia="en-CA"/>
+        </w:rPr>
+        <w:t xml:space="preserve"> Detailed Design of TileMap System</w:t>
+      </w:r>
+    </w:p>
+    <w:p>
+      <w:pPr>
+        <w:spacing w:after="0" w:line="240" w:lineRule="auto"/>
+        <w:rPr>
+          <w:rFonts w:eastAsia="Times New Roman" w:cstheme="minorHAnsi"/>
+          <w:color w:val="0E101A"/>
+          <w:sz w:val="32"/>
+          <w:szCs w:val="32"/>
+          <w:lang w:eastAsia="en-CA"/>
+        </w:rPr>
+      </w:pPr>
+      <w:r>
+        <w:rPr>
+          <w:rFonts w:eastAsia="Times New Roman" w:cstheme="minorHAnsi"/>
+          <w:b/>
+          <w:bCs/>
           <w:noProof/>
-        </w:rPr>
-        <w:lastRenderedPageBreak/>
+          <w:color w:val="0E101A"/>
+          <w:sz w:val="36"/>
+          <w:szCs w:val="36"/>
+          <w:lang w:eastAsia="en-CA"/>
+        </w:rPr>
         <w:drawing>
-          <wp:anchor distT="0" distB="0" distL="114300" distR="114300" simplePos="0" relativeHeight="251660288" behindDoc="0" locked="0" layoutInCell="1" allowOverlap="1" wp14:anchorId="49E81ACE" wp14:editId="6627FB27">
+          <wp:anchor distT="0" distB="0" distL="114300" distR="114300" simplePos="0" relativeHeight="251675648" behindDoc="1" locked="0" layoutInCell="1" allowOverlap="1" wp14:anchorId="6889C475" wp14:editId="0C1E5F4A">
             <wp:simplePos x="0" y="0"/>
             <wp:positionH relativeFrom="column">
-              <wp:posOffset>-515620</wp:posOffset>
+              <wp:posOffset>-444406</wp:posOffset>
             </wp:positionH>
             <wp:positionV relativeFrom="paragraph">
-              <wp:posOffset>440055</wp:posOffset>
+              <wp:posOffset>406296</wp:posOffset>
             </wp:positionV>
-            <wp:extent cx="7108825" cy="4206240"/>
-            <wp:effectExtent l="0" t="0" r="0" b="3810"/>
-            <wp:wrapSquare wrapText="bothSides"/>
-            <wp:docPr id="4" name="Picture 4"/>
+            <wp:extent cx="7020307" cy="4189862"/>
+            <wp:effectExtent l="0" t="0" r="9525" b="1270"/>
+            <wp:wrapTight wrapText="bothSides">
+              <wp:wrapPolygon edited="0">
+                <wp:start x="0" y="0"/>
+                <wp:lineTo x="0" y="21508"/>
+                <wp:lineTo x="21571" y="21508"/>
+                <wp:lineTo x="21571" y="0"/>
+                <wp:lineTo x="0" y="0"/>
+              </wp:wrapPolygon>
+            </wp:wrapTight>
+            <wp:docPr id="22" name="Picture 22"/>
             <wp:cNvGraphicFramePr>
               <a:graphicFrameLocks xmlns:a="http://schemas.openxmlformats.org/drawingml/2006/main" noChangeAspect="1"/>
             </wp:cNvGraphicFramePr>
@@ -5124,7 +5489,7 @@
               <a:graphicData uri="http://schemas.openxmlformats.org/drawingml/2006/picture">
                 <pic:pic xmlns:pic="http://schemas.openxmlformats.org/drawingml/2006/picture">
                   <pic:nvPicPr>
-                    <pic:cNvPr id="0" name="Picture 7"/>
+                    <pic:cNvPr id="0" name="Picture 4"/>
                     <pic:cNvPicPr>
                       <a:picLocks noChangeAspect="1" noChangeArrowheads="1"/>
                     </pic:cNvPicPr>
@@ -5145,7 +5510,7 @@
                   <pic:spPr bwMode="auto">
                     <a:xfrm>
                       <a:off x="0" y="0"/>
-                      <a:ext cx="7108825" cy="4206240"/>
+                      <a:ext cx="7020307" cy="4189862"/>
                     </a:xfrm>
                     <a:prstGeom prst="rect">
                       <a:avLst/>
@@ -5158,16 +5523,252 @@
                 </pic:pic>
               </a:graphicData>
             </a:graphic>
-            <wp14:sizeRelH relativeFrom="margin">
-              <wp14:pctWidth>0</wp14:pctWidth>
-            </wp14:sizeRelH>
-            <wp14:sizeRelV relativeFrom="margin">
-              <wp14:pctHeight>0</wp14:pctHeight>
-            </wp14:sizeRelV>
           </wp:anchor>
         </w:drawing>
       </w:r>
-      <w:r>
+    </w:p>
+    <w:p>
+      <w:pPr>
+        <w:spacing w:after="0" w:line="240" w:lineRule="auto"/>
+        <w:rPr>
+          <w:rFonts w:eastAsia="Times New Roman" w:cstheme="minorHAnsi"/>
+          <w:color w:val="0E101A"/>
+          <w:sz w:val="28"/>
+          <w:szCs w:val="28"/>
+          <w:lang w:eastAsia="en-CA"/>
+        </w:rPr>
+      </w:pPr>
+    </w:p>
+    <w:p>
+      <w:pPr>
+        <w:spacing w:after="0" w:line="240" w:lineRule="auto"/>
+        <w:rPr>
+          <w:rFonts w:eastAsia="Times New Roman" w:cstheme="minorHAnsi"/>
+          <w:b/>
+          <w:bCs/>
+          <w:color w:val="0E101A"/>
+          <w:sz w:val="36"/>
+          <w:szCs w:val="36"/>
+          <w:lang w:eastAsia="en-CA"/>
+        </w:rPr>
+      </w:pPr>
+    </w:p>
+    <w:p>
+      <w:pPr>
+        <w:spacing w:after="0" w:line="240" w:lineRule="auto"/>
+        <w:rPr>
+          <w:rFonts w:eastAsia="Times New Roman" w:cstheme="minorHAnsi"/>
+          <w:b/>
+          <w:bCs/>
+          <w:color w:val="0E101A"/>
+          <w:sz w:val="36"/>
+          <w:szCs w:val="36"/>
+          <w:lang w:eastAsia="en-CA"/>
+        </w:rPr>
+      </w:pPr>
+    </w:p>
+    <w:p>
+      <w:pPr>
+        <w:spacing w:after="0" w:line="240" w:lineRule="auto"/>
+        <w:rPr>
+          <w:rFonts w:eastAsia="Times New Roman" w:cstheme="minorHAnsi"/>
+          <w:b/>
+          <w:bCs/>
+          <w:color w:val="0E101A"/>
+          <w:sz w:val="36"/>
+          <w:szCs w:val="36"/>
+          <w:lang w:eastAsia="en-CA"/>
+        </w:rPr>
+      </w:pPr>
+    </w:p>
+    <w:p>
+      <w:pPr>
+        <w:spacing w:after="0" w:line="240" w:lineRule="auto"/>
+        <w:rPr>
+          <w:rFonts w:eastAsia="Times New Roman" w:cstheme="minorHAnsi"/>
+          <w:b/>
+          <w:bCs/>
+          <w:color w:val="0E101A"/>
+          <w:sz w:val="36"/>
+          <w:szCs w:val="36"/>
+          <w:lang w:eastAsia="en-CA"/>
+        </w:rPr>
+      </w:pPr>
+    </w:p>
+    <w:p>
+      <w:pPr>
+        <w:spacing w:after="0" w:line="240" w:lineRule="auto"/>
+        <w:rPr>
+          <w:rFonts w:eastAsia="Times New Roman" w:cstheme="minorHAnsi"/>
+          <w:b/>
+          <w:bCs/>
+          <w:color w:val="0E101A"/>
+          <w:sz w:val="36"/>
+          <w:szCs w:val="36"/>
+          <w:lang w:eastAsia="en-CA"/>
+        </w:rPr>
+      </w:pPr>
+    </w:p>
+    <w:p>
+      <w:pPr>
+        <w:spacing w:after="0" w:line="240" w:lineRule="auto"/>
+        <w:rPr>
+          <w:rFonts w:eastAsia="Times New Roman" w:cstheme="minorHAnsi"/>
+          <w:b/>
+          <w:bCs/>
+          <w:color w:val="0E101A"/>
+          <w:sz w:val="36"/>
+          <w:szCs w:val="36"/>
+          <w:lang w:eastAsia="en-CA"/>
+        </w:rPr>
+      </w:pPr>
+    </w:p>
+    <w:p>
+      <w:pPr>
+        <w:spacing w:after="0" w:line="240" w:lineRule="auto"/>
+        <w:rPr>
+          <w:rFonts w:eastAsia="Times New Roman" w:cstheme="minorHAnsi"/>
+          <w:b/>
+          <w:bCs/>
+          <w:color w:val="0E101A"/>
+          <w:sz w:val="36"/>
+          <w:szCs w:val="36"/>
+          <w:lang w:eastAsia="en-CA"/>
+        </w:rPr>
+      </w:pPr>
+    </w:p>
+    <w:p>
+      <w:pPr>
+        <w:spacing w:after="0" w:line="240" w:lineRule="auto"/>
+        <w:rPr>
+          <w:rFonts w:eastAsia="Times New Roman" w:cstheme="minorHAnsi"/>
+          <w:b/>
+          <w:bCs/>
+          <w:color w:val="0E101A"/>
+          <w:sz w:val="36"/>
+          <w:szCs w:val="36"/>
+          <w:lang w:eastAsia="en-CA"/>
+        </w:rPr>
+      </w:pPr>
+    </w:p>
+    <w:p>
+      <w:pPr>
+        <w:spacing w:after="0" w:line="240" w:lineRule="auto"/>
+        <w:rPr>
+          <w:rFonts w:eastAsia="Times New Roman" w:cstheme="minorHAnsi"/>
+          <w:b/>
+          <w:bCs/>
+          <w:color w:val="0E101A"/>
+          <w:sz w:val="36"/>
+          <w:szCs w:val="36"/>
+          <w:lang w:eastAsia="en-CA"/>
+        </w:rPr>
+      </w:pPr>
+    </w:p>
+    <w:p>
+      <w:pPr>
+        <w:spacing w:after="0" w:line="240" w:lineRule="auto"/>
+        <w:rPr>
+          <w:rFonts w:eastAsia="Times New Roman" w:cstheme="minorHAnsi"/>
+          <w:b/>
+          <w:bCs/>
+          <w:color w:val="0E101A"/>
+          <w:sz w:val="36"/>
+          <w:szCs w:val="36"/>
+          <w:lang w:eastAsia="en-CA"/>
+        </w:rPr>
+      </w:pPr>
+    </w:p>
+    <w:p>
+      <w:pPr>
+        <w:spacing w:after="0" w:line="240" w:lineRule="auto"/>
+        <w:rPr>
+          <w:rFonts w:eastAsia="Times New Roman" w:cstheme="minorHAnsi"/>
+          <w:b/>
+          <w:bCs/>
+          <w:color w:val="0E101A"/>
+          <w:sz w:val="36"/>
+          <w:szCs w:val="36"/>
+          <w:lang w:eastAsia="en-CA"/>
+        </w:rPr>
+      </w:pPr>
+    </w:p>
+    <w:p>
+      <w:pPr>
+        <w:spacing w:after="0" w:line="240" w:lineRule="auto"/>
+        <w:rPr>
+          <w:rFonts w:eastAsia="Times New Roman" w:cstheme="minorHAnsi"/>
+          <w:color w:val="0E101A"/>
+          <w:sz w:val="36"/>
+          <w:szCs w:val="36"/>
+          <w:lang w:eastAsia="en-CA"/>
+        </w:rPr>
+      </w:pPr>
+      <w:r>
+        <w:rPr>
+          <w:rFonts w:eastAsia="Times New Roman" w:cstheme="minorHAnsi"/>
+          <w:b/>
+          <w:bCs/>
+          <w:color w:val="0E101A"/>
+          <w:sz w:val="36"/>
+          <w:szCs w:val="36"/>
+          <w:lang w:eastAsia="en-CA"/>
+        </w:rPr>
+        <w:lastRenderedPageBreak/>
+        <w:t xml:space="preserve">5. </w:t>
+      </w:r>
+      <w:r>
+        <w:rPr>
+          <w:rFonts w:eastAsia="Times New Roman" w:cstheme="minorHAnsi"/>
+          <w:b/>
+          <w:bCs/>
+          <w:color w:val="0E101A"/>
+          <w:sz w:val="36"/>
+          <w:szCs w:val="36"/>
+          <w:lang w:eastAsia="en-CA"/>
+        </w:rPr>
+        <w:t>Process View</w:t>
+      </w:r>
+    </w:p>
+    <w:p>
+      <w:pPr>
+        <w:spacing w:after="0" w:line="240" w:lineRule="auto"/>
+        <w:jc w:val="both"/>
+        <w:rPr>
+          <w:rFonts w:eastAsia="Times New Roman" w:cstheme="minorHAnsi"/>
+          <w:color w:val="0E101A"/>
+          <w:sz w:val="28"/>
+          <w:szCs w:val="28"/>
+          <w:lang w:eastAsia="en-CA"/>
+        </w:rPr>
+      </w:pPr>
+      <w:r>
+        <w:rPr>
+          <w:rFonts w:eastAsia="Times New Roman" w:cstheme="minorHAnsi"/>
+          <w:color w:val="0E101A"/>
+          <w:sz w:val="28"/>
+          <w:szCs w:val="28"/>
+          <w:lang w:eastAsia="en-CA"/>
+        </w:rPr>
+        <w:t>The process view will explain the relation and interaction between various cases using Sequence and Collaboration Diagrams.</w:t>
+      </w:r>
+    </w:p>
+    <w:p>
+      <w:pPr>
+        <w:spacing w:after="0" w:line="240" w:lineRule="auto"/>
+        <w:jc w:val="both"/>
+        <w:rPr>
+          <w:rFonts w:eastAsia="Times New Roman" w:cstheme="minorHAnsi"/>
+          <w:color w:val="0E101A"/>
+          <w:sz w:val="28"/>
+          <w:szCs w:val="28"/>
+          <w:lang w:eastAsia="en-CA"/>
+        </w:rPr>
+      </w:pPr>
+    </w:p>
+    <w:p>
+      <w:pPr>
+        <w:spacing w:after="0" w:line="240" w:lineRule="auto"/>
         <w:rPr>
           <w:rFonts w:eastAsia="Times New Roman" w:cstheme="minorHAnsi"/>
           <w:b/>
@@ -5177,8 +5778,7 @@
           <w:szCs w:val="32"/>
           <w:lang w:eastAsia="en-CA"/>
         </w:rPr>
-        <w:t>C</w:t>
-      </w:r>
+      </w:pPr>
       <w:r>
         <w:rPr>
           <w:rFonts w:eastAsia="Times New Roman" w:cstheme="minorHAnsi"/>
@@ -5189,235 +5789,20 @@
           <w:szCs w:val="32"/>
           <w:lang w:eastAsia="en-CA"/>
         </w:rPr>
-        <w:t>.</w:t>
-      </w:r>
-      <w:r>
-        <w:rPr>
-          <w:rFonts w:eastAsia="Times New Roman" w:cstheme="minorHAnsi"/>
-          <w:b/>
-          <w:bCs/>
+        <w:t>TileMap 'Regenerate Tiles' through the Editor</w:t>
+      </w:r>
+    </w:p>
+    <w:p>
+      <w:pPr>
+        <w:spacing w:after="0" w:line="240" w:lineRule="auto"/>
+        <w:rPr>
+          <w:rFonts w:eastAsia="Times New Roman" w:cstheme="minorHAnsi"/>
           <w:color w:val="0E101A"/>
           <w:sz w:val="32"/>
           <w:szCs w:val="32"/>
           <w:lang w:eastAsia="en-CA"/>
         </w:rPr>
-        <w:t xml:space="preserve"> Detailed Design of TileMap System</w:t>
-      </w:r>
-    </w:p>
-    <w:p>
-      <w:pPr>
-        <w:spacing w:after="0" w:line="240" w:lineRule="auto"/>
-        <w:rPr>
-          <w:rFonts w:eastAsia="Times New Roman" w:cstheme="minorHAnsi"/>
-          <w:color w:val="0E101A"/>
-          <w:sz w:val="32"/>
-          <w:szCs w:val="32"/>
-          <w:lang w:eastAsia="en-CA"/>
-        </w:rPr>
-      </w:pPr>
-    </w:p>
-    <w:p>
-      <w:pPr>
-        <w:spacing w:after="0" w:line="240" w:lineRule="auto"/>
-        <w:rPr>
-          <w:rFonts w:eastAsia="Times New Roman" w:cstheme="minorHAnsi"/>
-          <w:color w:val="0E101A"/>
-          <w:sz w:val="28"/>
-          <w:szCs w:val="28"/>
-          <w:lang w:eastAsia="en-CA"/>
-        </w:rPr>
-      </w:pPr>
-    </w:p>
-    <w:p>
-      <w:pPr>
-        <w:spacing w:after="0" w:line="240" w:lineRule="auto"/>
-        <w:rPr>
-          <w:rFonts w:eastAsia="Times New Roman" w:cstheme="minorHAnsi"/>
-          <w:b/>
-          <w:bCs/>
-          <w:color w:val="0E101A"/>
-          <w:sz w:val="36"/>
-          <w:szCs w:val="36"/>
-          <w:lang w:eastAsia="en-CA"/>
-        </w:rPr>
-      </w:pPr>
-    </w:p>
-    <w:p>
-      <w:pPr>
-        <w:spacing w:after="0" w:line="240" w:lineRule="auto"/>
-        <w:rPr>
-          <w:rFonts w:eastAsia="Times New Roman" w:cstheme="minorHAnsi"/>
-          <w:b/>
-          <w:bCs/>
-          <w:color w:val="0E101A"/>
-          <w:sz w:val="36"/>
-          <w:szCs w:val="36"/>
-          <w:lang w:eastAsia="en-CA"/>
-        </w:rPr>
-      </w:pPr>
-    </w:p>
-    <w:p>
-      <w:pPr>
-        <w:spacing w:after="0" w:line="240" w:lineRule="auto"/>
-        <w:rPr>
-          <w:rFonts w:eastAsia="Times New Roman" w:cstheme="minorHAnsi"/>
-          <w:b/>
-          <w:bCs/>
-          <w:color w:val="0E101A"/>
-          <w:sz w:val="36"/>
-          <w:szCs w:val="36"/>
-          <w:lang w:eastAsia="en-CA"/>
-        </w:rPr>
-      </w:pPr>
-    </w:p>
-    <w:p>
-      <w:pPr>
-        <w:spacing w:after="0" w:line="240" w:lineRule="auto"/>
-        <w:rPr>
-          <w:rFonts w:eastAsia="Times New Roman" w:cstheme="minorHAnsi"/>
-          <w:b/>
-          <w:bCs/>
-          <w:color w:val="0E101A"/>
-          <w:sz w:val="36"/>
-          <w:szCs w:val="36"/>
-          <w:lang w:eastAsia="en-CA"/>
-        </w:rPr>
-      </w:pPr>
-    </w:p>
-    <w:p>
-      <w:pPr>
-        <w:spacing w:after="0" w:line="240" w:lineRule="auto"/>
-        <w:rPr>
-          <w:rFonts w:eastAsia="Times New Roman" w:cstheme="minorHAnsi"/>
-          <w:b/>
-          <w:bCs/>
-          <w:color w:val="0E101A"/>
-          <w:sz w:val="36"/>
-          <w:szCs w:val="36"/>
-          <w:lang w:eastAsia="en-CA"/>
-        </w:rPr>
-      </w:pPr>
-    </w:p>
-    <w:p>
-      <w:pPr>
-        <w:spacing w:after="0" w:line="240" w:lineRule="auto"/>
-        <w:rPr>
-          <w:rFonts w:eastAsia="Times New Roman" w:cstheme="minorHAnsi"/>
-          <w:b/>
-          <w:bCs/>
-          <w:color w:val="0E101A"/>
-          <w:sz w:val="36"/>
-          <w:szCs w:val="36"/>
-          <w:lang w:eastAsia="en-CA"/>
-        </w:rPr>
-      </w:pPr>
-    </w:p>
-    <w:p>
-      <w:pPr>
-        <w:spacing w:after="0" w:line="240" w:lineRule="auto"/>
-        <w:rPr>
-          <w:rFonts w:eastAsia="Times New Roman" w:cstheme="minorHAnsi"/>
-          <w:b/>
-          <w:bCs/>
-          <w:color w:val="0E101A"/>
-          <w:sz w:val="36"/>
-          <w:szCs w:val="36"/>
-          <w:lang w:eastAsia="en-CA"/>
-        </w:rPr>
-      </w:pPr>
-    </w:p>
-    <w:p>
-      <w:pPr>
-        <w:spacing w:after="0" w:line="240" w:lineRule="auto"/>
-        <w:rPr>
-          <w:rFonts w:eastAsia="Times New Roman" w:cstheme="minorHAnsi"/>
-          <w:b/>
-          <w:bCs/>
-          <w:color w:val="0E101A"/>
-          <w:sz w:val="36"/>
-          <w:szCs w:val="36"/>
-          <w:lang w:eastAsia="en-CA"/>
-        </w:rPr>
-      </w:pPr>
-    </w:p>
-    <w:p>
-      <w:pPr>
-        <w:spacing w:after="0" w:line="240" w:lineRule="auto"/>
-        <w:rPr>
-          <w:rFonts w:eastAsia="Times New Roman" w:cstheme="minorHAnsi"/>
-          <w:b/>
-          <w:bCs/>
-          <w:color w:val="0E101A"/>
-          <w:sz w:val="36"/>
-          <w:szCs w:val="36"/>
-          <w:lang w:eastAsia="en-CA"/>
-        </w:rPr>
-      </w:pPr>
-    </w:p>
-    <w:p>
-      <w:pPr>
-        <w:spacing w:after="0" w:line="240" w:lineRule="auto"/>
-        <w:rPr>
-          <w:rFonts w:eastAsia="Times New Roman" w:cstheme="minorHAnsi"/>
-          <w:b/>
-          <w:bCs/>
-          <w:color w:val="0E101A"/>
-          <w:sz w:val="36"/>
-          <w:szCs w:val="36"/>
-          <w:lang w:eastAsia="en-CA"/>
-        </w:rPr>
-      </w:pPr>
-    </w:p>
-    <w:p>
-      <w:pPr>
-        <w:spacing w:after="0" w:line="240" w:lineRule="auto"/>
-        <w:rPr>
-          <w:rFonts w:eastAsia="Times New Roman" w:cstheme="minorHAnsi"/>
-          <w:b/>
-          <w:bCs/>
-          <w:color w:val="0E101A"/>
-          <w:sz w:val="36"/>
-          <w:szCs w:val="36"/>
-          <w:lang w:eastAsia="en-CA"/>
-        </w:rPr>
-      </w:pPr>
-    </w:p>
-    <w:p>
-      <w:pPr>
-        <w:spacing w:after="0" w:line="240" w:lineRule="auto"/>
-        <w:rPr>
-          <w:rFonts w:eastAsia="Times New Roman" w:cstheme="minorHAnsi"/>
-          <w:color w:val="0E101A"/>
-          <w:sz w:val="36"/>
-          <w:szCs w:val="36"/>
-          <w:lang w:eastAsia="en-CA"/>
-        </w:rPr>
-      </w:pPr>
-      <w:r>
-        <w:rPr>
-          <w:rFonts w:eastAsia="Times New Roman" w:cstheme="minorHAnsi"/>
-          <w:b/>
-          <w:bCs/>
-          <w:color w:val="0E101A"/>
-          <w:sz w:val="36"/>
-          <w:szCs w:val="36"/>
-          <w:lang w:eastAsia="en-CA"/>
-        </w:rPr>
-        <w:lastRenderedPageBreak/>
-        <w:t xml:space="preserve">5. </w:t>
-      </w:r>
-      <w:r>
-        <w:rPr>
-          <w:rFonts w:eastAsia="Times New Roman" w:cstheme="minorHAnsi"/>
-          <w:b/>
-          <w:bCs/>
-          <w:color w:val="0E101A"/>
-          <w:sz w:val="36"/>
-          <w:szCs w:val="36"/>
-          <w:lang w:eastAsia="en-CA"/>
-        </w:rPr>
-        <w:t>Process View</w:t>
-      </w:r>
+      </w:pPr>
     </w:p>
     <w:p>
       <w:pPr>
@@ -5439,91 +5824,39 @@
           <w:szCs w:val="28"/>
           <w:lang w:eastAsia="en-CA"/>
         </w:rPr>
-        <w:t>The process view will explain the relation and interaction between various cases using Sequence and Collaboration Diagrams.</w:t>
-      </w:r>
-    </w:p>
-    <w:p>
-      <w:pPr>
-        <w:spacing w:after="0" w:line="240" w:lineRule="auto"/>
-        <w:jc w:val="both"/>
-        <w:rPr>
-          <w:rFonts w:eastAsia="Times New Roman" w:cstheme="minorHAnsi"/>
-          <w:color w:val="0E101A"/>
-          <w:sz w:val="28"/>
-          <w:szCs w:val="28"/>
-          <w:lang w:eastAsia="en-CA"/>
-        </w:rPr>
-      </w:pPr>
-    </w:p>
-    <w:p>
-      <w:pPr>
-        <w:spacing w:after="0" w:line="240" w:lineRule="auto"/>
-        <w:rPr>
-          <w:rFonts w:eastAsia="Times New Roman" w:cstheme="minorHAnsi"/>
-          <w:b/>
-          <w:bCs/>
-          <w:color w:val="0E101A"/>
-          <w:sz w:val="32"/>
-          <w:szCs w:val="32"/>
-          <w:lang w:eastAsia="en-CA"/>
-        </w:rPr>
-      </w:pPr>
-      <w:r>
-        <w:rPr>
-          <w:rFonts w:eastAsia="Times New Roman" w:cstheme="minorHAnsi"/>
-          <w:b/>
-          <w:bCs/>
-          <w:color w:val="0E101A"/>
-          <w:sz w:val="32"/>
-          <w:szCs w:val="32"/>
-          <w:lang w:eastAsia="en-CA"/>
-        </w:rPr>
-        <w:t>TileMap 'Regenerate Tiles' through the Editor</w:t>
-      </w:r>
-    </w:p>
-    <w:p>
-      <w:pPr>
-        <w:spacing w:after="0" w:line="240" w:lineRule="auto"/>
-        <w:rPr>
-          <w:rFonts w:eastAsia="Times New Roman" w:cstheme="minorHAnsi"/>
-          <w:color w:val="0E101A"/>
-          <w:sz w:val="32"/>
-          <w:szCs w:val="32"/>
-          <w:lang w:eastAsia="en-CA"/>
-        </w:rPr>
-      </w:pPr>
-    </w:p>
-    <w:p>
-      <w:pPr>
-        <w:spacing w:after="0" w:line="240" w:lineRule="auto"/>
-        <w:jc w:val="both"/>
-        <w:rPr>
-          <w:rFonts w:eastAsia="Times New Roman" w:cstheme="minorHAnsi"/>
-          <w:color w:val="0E101A"/>
-          <w:sz w:val="28"/>
-          <w:szCs w:val="28"/>
-          <w:lang w:eastAsia="en-CA"/>
-        </w:rPr>
-      </w:pPr>
-      <w:r>
-        <w:rPr>
-          <w:rFonts w:eastAsia="Times New Roman" w:cstheme="minorHAnsi"/>
-          <w:color w:val="0E101A"/>
-          <w:sz w:val="28"/>
-          <w:szCs w:val="28"/>
-          <w:lang w:eastAsia="en-CA"/>
-        </w:rPr>
-        <w:t>One can specify TileMap Width and Height and GenerateTiles</w:t>
-      </w:r>
-      <w:r>
-        <w:rPr>
-          <w:rFonts w:eastAsia="Times New Roman" w:cstheme="minorHAnsi"/>
-          <w:color w:val="0E101A"/>
-          <w:sz w:val="28"/>
-          <w:szCs w:val="28"/>
-          <w:lang w:eastAsia="en-CA"/>
-        </w:rPr>
-        <w:t>()</w:t>
+        <w:t xml:space="preserve">One can specify TileMap Width and Height and </w:t>
+      </w:r>
+      <w:proofErr w:type="gramStart"/>
+      <w:r>
+        <w:rPr>
+          <w:rFonts w:eastAsia="Times New Roman" w:cstheme="minorHAnsi"/>
+          <w:color w:val="0E101A"/>
+          <w:sz w:val="28"/>
+          <w:szCs w:val="28"/>
+          <w:lang w:eastAsia="en-CA"/>
+        </w:rPr>
+        <w:t>GenerateTiles</w:t>
+      </w:r>
+      <w:r>
+        <w:rPr>
+          <w:rFonts w:eastAsia="Times New Roman" w:cstheme="minorHAnsi"/>
+          <w:color w:val="0E101A"/>
+          <w:sz w:val="28"/>
+          <w:szCs w:val="28"/>
+          <w:lang w:eastAsia="en-CA"/>
+        </w:rPr>
+        <w:t>(</w:t>
+      </w:r>
+      <w:proofErr w:type="gramEnd"/>
+      <w:r>
+        <w:rPr>
+          <w:rFonts w:eastAsia="Times New Roman" w:cstheme="minorHAnsi"/>
+          <w:color w:val="0E101A"/>
+          <w:sz w:val="28"/>
+          <w:szCs w:val="28"/>
+          <w:lang w:eastAsia="en-CA"/>
+        </w:rPr>
+        <w:t>)</w:t>
       </w:r>
       <w:r>
         <w:rPr>
@@ -6101,7 +6434,29 @@
           <w:szCs w:val="28"/>
           <w:lang w:eastAsia="en-CA"/>
         </w:rPr>
-        <w:t>An actor can register or unregister to the TileMap by calling Register/UnRegister() and passing the address(this) and the desired TileCoord. This will add/remove the actor from the RegisteredActor for the corresponding tile.</w:t>
+        <w:t>An actor can register or unregister to the TileMap by calling Register/</w:t>
+      </w:r>
+      <w:proofErr w:type="gramStart"/>
+      <w:r>
+        <w:rPr>
+          <w:rFonts w:eastAsia="Times New Roman" w:cstheme="minorHAnsi"/>
+          <w:color w:val="0E101A"/>
+          <w:sz w:val="28"/>
+          <w:szCs w:val="28"/>
+          <w:lang w:eastAsia="en-CA"/>
+        </w:rPr>
+        <w:t>UnRegister(</w:t>
+      </w:r>
+      <w:proofErr w:type="gramEnd"/>
+      <w:r>
+        <w:rPr>
+          <w:rFonts w:eastAsia="Times New Roman" w:cstheme="minorHAnsi"/>
+          <w:color w:val="0E101A"/>
+          <w:sz w:val="28"/>
+          <w:szCs w:val="28"/>
+          <w:lang w:eastAsia="en-CA"/>
+        </w:rPr>
+        <w:t>) and passing the address(this) and the desired TileCoord. This will add/remove the actor from the RegisteredActor for the corresponding tile.</w:t>
       </w:r>
     </w:p>
     <w:p>
@@ -6732,7 +7087,29 @@
           <w:szCs w:val="28"/>
           <w:lang w:eastAsia="en-CA"/>
         </w:rPr>
-        <w:t>An actor can ask the TileMap which actors are present on a certain by calling IsActorRegister() and passing Actor or ActorTag and TileCoordinates. Internally TileMap will check the coordinate validity and will try to find the actor at a calculated index. If the given actor is found it will return true, else false.</w:t>
+        <w:t xml:space="preserve">An actor can ask the TileMap which actors are present on a certain by calling </w:t>
+      </w:r>
+      <w:proofErr w:type="gramStart"/>
+      <w:r>
+        <w:rPr>
+          <w:rFonts w:eastAsia="Times New Roman" w:cstheme="minorHAnsi"/>
+          <w:color w:val="0E101A"/>
+          <w:sz w:val="28"/>
+          <w:szCs w:val="28"/>
+          <w:lang w:eastAsia="en-CA"/>
+        </w:rPr>
+        <w:t>IsActorRegister(</w:t>
+      </w:r>
+      <w:proofErr w:type="gramEnd"/>
+      <w:r>
+        <w:rPr>
+          <w:rFonts w:eastAsia="Times New Roman" w:cstheme="minorHAnsi"/>
+          <w:color w:val="0E101A"/>
+          <w:sz w:val="28"/>
+          <w:szCs w:val="28"/>
+          <w:lang w:eastAsia="en-CA"/>
+        </w:rPr>
+        <w:t>) and passing Actor or ActorTag and TileCoordinates. Internally TileMap will check the coordinate validity and will try to find the actor at a calculated index. If the given actor is found it will return true, else false.</w:t>
       </w:r>
     </w:p>
     <w:p>
@@ -6941,17 +7318,39 @@
           <w:szCs w:val="28"/>
           <w:lang w:eastAsia="en-CA"/>
         </w:rPr>
-        <w:t>An actor can get his TileCoord or NextTileCoord by calling GetTileCoord</w:t>
-      </w:r>
-      <w:r>
-        <w:rPr>
-          <w:rFonts w:eastAsia="Times New Roman" w:cstheme="minorHAnsi"/>
-          <w:color w:val="0E101A"/>
-          <w:sz w:val="28"/>
-          <w:szCs w:val="28"/>
-          <w:lang w:eastAsia="en-CA"/>
-        </w:rPr>
-        <w:t xml:space="preserve">() or </w:t>
+        <w:t xml:space="preserve">An actor can get his TileCoord or NextTileCoord by calling </w:t>
+      </w:r>
+      <w:proofErr w:type="gramStart"/>
+      <w:r>
+        <w:rPr>
+          <w:rFonts w:eastAsia="Times New Roman" w:cstheme="minorHAnsi"/>
+          <w:color w:val="0E101A"/>
+          <w:sz w:val="28"/>
+          <w:szCs w:val="28"/>
+          <w:lang w:eastAsia="en-CA"/>
+        </w:rPr>
+        <w:t>GetTileCoord</w:t>
+      </w:r>
+      <w:r>
+        <w:rPr>
+          <w:rFonts w:eastAsia="Times New Roman" w:cstheme="minorHAnsi"/>
+          <w:color w:val="0E101A"/>
+          <w:sz w:val="28"/>
+          <w:szCs w:val="28"/>
+          <w:lang w:eastAsia="en-CA"/>
+        </w:rPr>
+        <w:t>(</w:t>
+      </w:r>
+      <w:proofErr w:type="gramEnd"/>
+      <w:r>
+        <w:rPr>
+          <w:rFonts w:eastAsia="Times New Roman" w:cstheme="minorHAnsi"/>
+          <w:color w:val="0E101A"/>
+          <w:sz w:val="28"/>
+          <w:szCs w:val="28"/>
+          <w:lang w:eastAsia="en-CA"/>
+        </w:rPr>
+        <w:t xml:space="preserve">) or </w:t>
       </w:r>
       <w:r>
         <w:rPr>
@@ -7450,7 +7849,29 @@
           <w:szCs w:val="28"/>
           <w:lang w:eastAsia="en-CA"/>
         </w:rPr>
-        <w:t>An actor can get any TileProperty by calling GetTileProperty() and passing the TileCoord and TileProperty Enum value for the respective property. Inter</w:t>
+        <w:t xml:space="preserve">An actor can get any TileProperty by calling </w:t>
+      </w:r>
+      <w:proofErr w:type="gramStart"/>
+      <w:r>
+        <w:rPr>
+          <w:rFonts w:eastAsia="Times New Roman" w:cstheme="minorHAnsi"/>
+          <w:color w:val="0E101A"/>
+          <w:sz w:val="28"/>
+          <w:szCs w:val="28"/>
+          <w:lang w:eastAsia="en-CA"/>
+        </w:rPr>
+        <w:t>GetTileProperty(</w:t>
+      </w:r>
+      <w:proofErr w:type="gramEnd"/>
+      <w:r>
+        <w:rPr>
+          <w:rFonts w:eastAsia="Times New Roman" w:cstheme="minorHAnsi"/>
+          <w:color w:val="0E101A"/>
+          <w:sz w:val="28"/>
+          <w:szCs w:val="28"/>
+          <w:lang w:eastAsia="en-CA"/>
+        </w:rPr>
+        <w:t>) and passing the TileCoord and TileProperty Enum value for the respective property. Inter</w:t>
       </w:r>
       <w:r>
         <w:rPr>
@@ -7654,8 +8075,687 @@
     <w:p>
       <w:pPr>
         <w:spacing w:after="0" w:line="240" w:lineRule="auto"/>
-        <w:rPr>
-          <w:rFonts w:eastAsia="Times New Roman" w:cstheme="minorHAnsi"/>
+        <w:jc w:val="both"/>
+        <w:rPr>
+          <w:rFonts w:eastAsia="Times New Roman" w:cstheme="minorHAnsi"/>
+          <w:color w:val="0E101A"/>
+          <w:sz w:val="32"/>
+          <w:szCs w:val="32"/>
+          <w:lang w:eastAsia="en-CA"/>
+        </w:rPr>
+      </w:pPr>
+      <w:r>
+        <w:rPr>
+          <w:rFonts w:eastAsia="Times New Roman" w:cstheme="minorHAnsi"/>
+          <w:b/>
+          <w:bCs/>
+          <w:color w:val="0E101A"/>
+          <w:sz w:val="32"/>
+          <w:szCs w:val="32"/>
+          <w:lang w:eastAsia="en-CA"/>
+        </w:rPr>
+        <w:lastRenderedPageBreak/>
+        <w:t>Actor Asking any desired Tile</w:t>
+      </w:r>
+      <w:r>
+        <w:rPr>
+          <w:rFonts w:eastAsia="Times New Roman" w:cstheme="minorHAnsi"/>
+          <w:b/>
+          <w:bCs/>
+          <w:color w:val="0E101A"/>
+          <w:sz w:val="32"/>
+          <w:szCs w:val="32"/>
+          <w:lang w:eastAsia="en-CA"/>
+        </w:rPr>
+        <w:t xml:space="preserve"> Direction from the current Tile</w:t>
+      </w:r>
+    </w:p>
+    <w:p>
+      <w:pPr>
+        <w:spacing w:after="0" w:line="240" w:lineRule="auto"/>
+        <w:jc w:val="both"/>
+        <w:rPr>
+          <w:rFonts w:eastAsia="Times New Roman" w:cstheme="minorHAnsi"/>
+          <w:color w:val="0E101A"/>
+          <w:sz w:val="28"/>
+          <w:szCs w:val="28"/>
+          <w:lang w:eastAsia="en-CA"/>
+        </w:rPr>
+      </w:pPr>
+      <w:r>
+        <w:rPr>
+          <w:rFonts w:eastAsia="Times New Roman" w:cstheme="minorHAnsi"/>
+          <w:color w:val="0E101A"/>
+          <w:sz w:val="28"/>
+          <w:szCs w:val="28"/>
+          <w:lang w:eastAsia="en-CA"/>
+        </w:rPr>
+        <w:t xml:space="preserve">An actor can get any Tile's Direction by calling </w:t>
+      </w:r>
+      <w:proofErr w:type="gramStart"/>
+      <w:r>
+        <w:rPr>
+          <w:rFonts w:eastAsia="Times New Roman" w:cstheme="minorHAnsi"/>
+          <w:color w:val="0E101A"/>
+          <w:sz w:val="28"/>
+          <w:szCs w:val="28"/>
+          <w:lang w:eastAsia="en-CA"/>
+        </w:rPr>
+        <w:t>GetNextTileDirection(</w:t>
+      </w:r>
+      <w:proofErr w:type="gramEnd"/>
+      <w:r>
+        <w:rPr>
+          <w:rFonts w:eastAsia="Times New Roman" w:cstheme="minorHAnsi"/>
+          <w:color w:val="0E101A"/>
+          <w:sz w:val="28"/>
+          <w:szCs w:val="28"/>
+          <w:lang w:eastAsia="en-CA"/>
+        </w:rPr>
+        <w:t>) and passing that</w:t>
+      </w:r>
+      <w:r>
+        <w:rPr>
+          <w:rFonts w:eastAsia="Times New Roman" w:cstheme="minorHAnsi"/>
+          <w:color w:val="0E101A"/>
+          <w:sz w:val="28"/>
+          <w:szCs w:val="28"/>
+          <w:lang w:eastAsia="en-CA"/>
+        </w:rPr>
+        <w:t xml:space="preserve"> </w:t>
+      </w:r>
+      <w:r>
+        <w:rPr>
+          <w:rFonts w:eastAsia="Times New Roman" w:cstheme="minorHAnsi"/>
+          <w:color w:val="0E101A"/>
+          <w:sz w:val="28"/>
+          <w:szCs w:val="28"/>
+          <w:lang w:eastAsia="en-CA"/>
+        </w:rPr>
+        <w:t xml:space="preserve">TileCoord and itself(this). Internally, TileMap will perform series of 'if check' to return the correct direction </w:t>
+      </w:r>
+      <w:proofErr w:type="spellStart"/>
+      <w:r>
+        <w:rPr>
+          <w:rFonts w:eastAsia="Times New Roman" w:cstheme="minorHAnsi"/>
+          <w:color w:val="0E101A"/>
+          <w:sz w:val="28"/>
+          <w:szCs w:val="28"/>
+          <w:lang w:eastAsia="en-CA"/>
+        </w:rPr>
+        <w:t>enum</w:t>
+      </w:r>
+      <w:proofErr w:type="spellEnd"/>
+      <w:r>
+        <w:rPr>
+          <w:rFonts w:eastAsia="Times New Roman" w:cstheme="minorHAnsi"/>
+          <w:color w:val="0E101A"/>
+          <w:sz w:val="28"/>
+          <w:szCs w:val="28"/>
+          <w:lang w:eastAsia="en-CA"/>
+        </w:rPr>
+        <w:t xml:space="preserve">. For instance, if the TileCoord is invalid it will return </w:t>
+      </w:r>
+      <w:proofErr w:type="spellStart"/>
+      <w:r>
+        <w:rPr>
+          <w:rFonts w:eastAsia="Times New Roman" w:cstheme="minorHAnsi"/>
+          <w:color w:val="0E101A"/>
+          <w:sz w:val="28"/>
+          <w:szCs w:val="28"/>
+          <w:lang w:eastAsia="en-CA"/>
+        </w:rPr>
+        <w:t>TileInInvalidDirection</w:t>
+      </w:r>
+      <w:proofErr w:type="spellEnd"/>
+      <w:r>
+        <w:rPr>
+          <w:rFonts w:eastAsia="Times New Roman" w:cstheme="minorHAnsi"/>
+          <w:color w:val="0E101A"/>
+          <w:sz w:val="28"/>
+          <w:szCs w:val="28"/>
+          <w:lang w:eastAsia="en-CA"/>
+        </w:rPr>
+        <w:t xml:space="preserve"> or if the passed TileCoord is equal to </w:t>
+      </w:r>
+      <w:proofErr w:type="gramStart"/>
+      <w:r>
+        <w:rPr>
+          <w:rFonts w:eastAsia="Times New Roman" w:cstheme="minorHAnsi"/>
+          <w:color w:val="0E101A"/>
+          <w:sz w:val="28"/>
+          <w:szCs w:val="28"/>
+          <w:lang w:eastAsia="en-CA"/>
+        </w:rPr>
+        <w:t>Get</w:t>
+      </w:r>
+      <w:r>
+        <w:rPr>
+          <w:rFonts w:eastAsia="Times New Roman" w:cstheme="minorHAnsi"/>
+          <w:color w:val="0E101A"/>
+          <w:sz w:val="28"/>
+          <w:szCs w:val="28"/>
+          <w:lang w:eastAsia="en-CA"/>
+        </w:rPr>
+        <w:t>Next</w:t>
+      </w:r>
+      <w:r>
+        <w:rPr>
+          <w:rFonts w:eastAsia="Times New Roman" w:cstheme="minorHAnsi"/>
+          <w:color w:val="0E101A"/>
+          <w:sz w:val="28"/>
+          <w:szCs w:val="28"/>
+          <w:lang w:eastAsia="en-CA"/>
+        </w:rPr>
+        <w:t>TileCoord</w:t>
+      </w:r>
+      <w:r>
+        <w:rPr>
+          <w:rFonts w:eastAsia="Times New Roman" w:cstheme="minorHAnsi"/>
+          <w:color w:val="0E101A"/>
+          <w:sz w:val="28"/>
+          <w:szCs w:val="28"/>
+          <w:lang w:eastAsia="en-CA"/>
+        </w:rPr>
+        <w:t>(</w:t>
+      </w:r>
+      <w:proofErr w:type="spellStart"/>
+      <w:proofErr w:type="gramEnd"/>
+      <w:r>
+        <w:rPr>
+          <w:rFonts w:eastAsia="Times New Roman" w:cstheme="minorHAnsi"/>
+          <w:color w:val="0E101A"/>
+          <w:sz w:val="28"/>
+          <w:szCs w:val="28"/>
+          <w:lang w:eastAsia="en-CA"/>
+        </w:rPr>
+        <w:t>ActorRightVector</w:t>
+      </w:r>
+      <w:proofErr w:type="spellEnd"/>
+      <w:r>
+        <w:rPr>
+          <w:rFonts w:eastAsia="Times New Roman" w:cstheme="minorHAnsi"/>
+          <w:color w:val="0E101A"/>
+          <w:sz w:val="28"/>
+          <w:szCs w:val="28"/>
+          <w:lang w:eastAsia="en-CA"/>
+        </w:rPr>
+        <w:t>)</w:t>
+      </w:r>
+      <w:r>
+        <w:rPr>
+          <w:rFonts w:eastAsia="Times New Roman" w:cstheme="minorHAnsi"/>
+          <w:color w:val="0E101A"/>
+          <w:sz w:val="28"/>
+          <w:szCs w:val="28"/>
+          <w:lang w:eastAsia="en-CA"/>
+        </w:rPr>
+        <w:t xml:space="preserve"> it will return </w:t>
+      </w:r>
+      <w:proofErr w:type="spellStart"/>
+      <w:r>
+        <w:rPr>
+          <w:rFonts w:eastAsia="Times New Roman" w:cstheme="minorHAnsi"/>
+          <w:color w:val="0E101A"/>
+          <w:sz w:val="28"/>
+          <w:szCs w:val="28"/>
+          <w:lang w:eastAsia="en-CA"/>
+        </w:rPr>
+        <w:t>TileAtRight</w:t>
+      </w:r>
+      <w:proofErr w:type="spellEnd"/>
+      <w:r>
+        <w:rPr>
+          <w:rFonts w:eastAsia="Times New Roman" w:cstheme="minorHAnsi"/>
+          <w:color w:val="0E101A"/>
+          <w:sz w:val="28"/>
+          <w:szCs w:val="28"/>
+          <w:lang w:eastAsia="en-CA"/>
+        </w:rPr>
+        <w:t xml:space="preserve"> </w:t>
+      </w:r>
+      <w:proofErr w:type="spellStart"/>
+      <w:r>
+        <w:rPr>
+          <w:rFonts w:eastAsia="Times New Roman" w:cstheme="minorHAnsi"/>
+          <w:color w:val="0E101A"/>
+          <w:sz w:val="28"/>
+          <w:szCs w:val="28"/>
+          <w:lang w:eastAsia="en-CA"/>
+        </w:rPr>
+        <w:t>enum</w:t>
+      </w:r>
+      <w:proofErr w:type="spellEnd"/>
+      <w:r>
+        <w:rPr>
+          <w:rFonts w:eastAsia="Times New Roman" w:cstheme="minorHAnsi"/>
+          <w:color w:val="0E101A"/>
+          <w:sz w:val="28"/>
+          <w:szCs w:val="28"/>
+          <w:lang w:eastAsia="en-CA"/>
+        </w:rPr>
+        <w:t xml:space="preserve"> value.</w:t>
+      </w:r>
+    </w:p>
+    <w:p>
+      <w:pPr>
+        <w:spacing w:after="0" w:line="240" w:lineRule="auto"/>
+        <w:rPr>
+          <w:rFonts w:eastAsia="Times New Roman" w:cstheme="minorHAnsi"/>
+          <w:b/>
+          <w:bCs/>
+          <w:color w:val="0E101A"/>
+          <w:sz w:val="36"/>
+          <w:szCs w:val="36"/>
+          <w:lang w:eastAsia="en-CA"/>
+        </w:rPr>
+      </w:pPr>
+    </w:p>
+    <w:p>
+      <w:pPr>
+        <w:spacing w:after="0" w:line="240" w:lineRule="auto"/>
+        <w:rPr>
+          <w:rFonts w:eastAsia="Times New Roman" w:cstheme="minorHAnsi"/>
+          <w:b/>
+          <w:bCs/>
+          <w:color w:val="0E101A"/>
+          <w:sz w:val="36"/>
+          <w:szCs w:val="36"/>
+          <w:lang w:eastAsia="en-CA"/>
+        </w:rPr>
+      </w:pPr>
+    </w:p>
+    <w:p>
+      <w:pPr>
+        <w:spacing w:after="0" w:line="240" w:lineRule="auto"/>
+        <w:rPr>
+          <w:rFonts w:eastAsia="Times New Roman" w:cstheme="minorHAnsi"/>
+          <w:b/>
+          <w:bCs/>
+          <w:color w:val="0E101A"/>
+          <w:sz w:val="36"/>
+          <w:szCs w:val="36"/>
+          <w:lang w:eastAsia="en-CA"/>
+        </w:rPr>
+      </w:pPr>
+    </w:p>
+    <w:p>
+      <w:pPr>
+        <w:spacing w:after="0" w:line="240" w:lineRule="auto"/>
+        <w:rPr>
+          <w:rFonts w:eastAsia="Times New Roman" w:cstheme="minorHAnsi"/>
+          <w:b/>
+          <w:bCs/>
+          <w:color w:val="0E101A"/>
+          <w:sz w:val="36"/>
+          <w:szCs w:val="36"/>
+          <w:lang w:eastAsia="en-CA"/>
+        </w:rPr>
+      </w:pPr>
+      <w:r>
+        <w:rPr>
+          <w:rFonts w:eastAsia="Times New Roman" w:cstheme="minorHAnsi"/>
+          <w:b/>
+          <w:bCs/>
+          <w:noProof/>
+          <w:color w:val="0E101A"/>
+          <w:sz w:val="36"/>
+          <w:szCs w:val="36"/>
+          <w:lang w:eastAsia="en-CA"/>
+        </w:rPr>
+        <w:drawing>
+          <wp:anchor distT="0" distB="0" distL="114300" distR="114300" simplePos="0" relativeHeight="251673600" behindDoc="1" locked="0" layoutInCell="1" allowOverlap="1" wp14:anchorId="26DCDCAA" wp14:editId="30E7805C">
+            <wp:simplePos x="0" y="0"/>
+            <wp:positionH relativeFrom="margin">
+              <wp:align>center</wp:align>
+            </wp:positionH>
+            <wp:positionV relativeFrom="paragraph">
+              <wp:posOffset>-535276</wp:posOffset>
+            </wp:positionV>
+            <wp:extent cx="4967785" cy="6589528"/>
+            <wp:effectExtent l="0" t="0" r="4445" b="1905"/>
+            <wp:wrapTight wrapText="bothSides">
+              <wp:wrapPolygon edited="0">
+                <wp:start x="0" y="0"/>
+                <wp:lineTo x="0" y="21544"/>
+                <wp:lineTo x="21536" y="21544"/>
+                <wp:lineTo x="21536" y="0"/>
+                <wp:lineTo x="0" y="0"/>
+              </wp:wrapPolygon>
+            </wp:wrapTight>
+            <wp:docPr id="18" name="Picture 18"/>
+            <wp:cNvGraphicFramePr>
+              <a:graphicFrameLocks xmlns:a="http://schemas.openxmlformats.org/drawingml/2006/main" noChangeAspect="1"/>
+            </wp:cNvGraphicFramePr>
+            <a:graphic xmlns:a="http://schemas.openxmlformats.org/drawingml/2006/main">
+              <a:graphicData uri="http://schemas.openxmlformats.org/drawingml/2006/picture">
+                <pic:pic xmlns:pic="http://schemas.openxmlformats.org/drawingml/2006/picture">
+                  <pic:nvPicPr>
+                    <pic:cNvPr id="0" name="Picture 1"/>
+                    <pic:cNvPicPr>
+                      <a:picLocks noChangeAspect="1" noChangeArrowheads="1"/>
+                    </pic:cNvPicPr>
+                  </pic:nvPicPr>
+                  <pic:blipFill>
+                    <a:blip r:embed="rId19" cstate="print">
+                      <a:extLst>
+                        <a:ext uri="{28A0092B-C50C-407E-A947-70E740481C1C}">
+                          <a14:useLocalDpi xmlns:a14="http://schemas.microsoft.com/office/drawing/2010/main" val="0"/>
+                        </a:ext>
+                      </a:extLst>
+                    </a:blip>
+                    <a:srcRect/>
+                    <a:stretch>
+                      <a:fillRect/>
+                    </a:stretch>
+                  </pic:blipFill>
+                  <pic:spPr bwMode="auto">
+                    <a:xfrm>
+                      <a:off x="0" y="0"/>
+                      <a:ext cx="4967785" cy="6589528"/>
+                    </a:xfrm>
+                    <a:prstGeom prst="rect">
+                      <a:avLst/>
+                    </a:prstGeom>
+                    <a:noFill/>
+                    <a:ln>
+                      <a:noFill/>
+                    </a:ln>
+                  </pic:spPr>
+                </pic:pic>
+              </a:graphicData>
+            </a:graphic>
+          </wp:anchor>
+        </w:drawing>
+      </w:r>
+    </w:p>
+    <w:p>
+      <w:pPr>
+        <w:spacing w:after="0" w:line="240" w:lineRule="auto"/>
+        <w:rPr>
+          <w:rFonts w:eastAsia="Times New Roman" w:cstheme="minorHAnsi"/>
+          <w:b/>
+          <w:bCs/>
+          <w:color w:val="0E101A"/>
+          <w:sz w:val="36"/>
+          <w:szCs w:val="36"/>
+          <w:lang w:eastAsia="en-CA"/>
+        </w:rPr>
+      </w:pPr>
+    </w:p>
+    <w:p>
+      <w:pPr>
+        <w:spacing w:after="0" w:line="240" w:lineRule="auto"/>
+        <w:rPr>
+          <w:rFonts w:eastAsia="Times New Roman" w:cstheme="minorHAnsi"/>
+          <w:b/>
+          <w:bCs/>
+          <w:color w:val="0E101A"/>
+          <w:sz w:val="36"/>
+          <w:szCs w:val="36"/>
+          <w:lang w:eastAsia="en-CA"/>
+        </w:rPr>
+      </w:pPr>
+    </w:p>
+    <w:p>
+      <w:pPr>
+        <w:spacing w:after="0" w:line="240" w:lineRule="auto"/>
+        <w:rPr>
+          <w:rFonts w:eastAsia="Times New Roman" w:cstheme="minorHAnsi"/>
+          <w:b/>
+          <w:bCs/>
+          <w:color w:val="0E101A"/>
+          <w:sz w:val="36"/>
+          <w:szCs w:val="36"/>
+          <w:lang w:eastAsia="en-CA"/>
+        </w:rPr>
+      </w:pPr>
+    </w:p>
+    <w:p>
+      <w:pPr>
+        <w:spacing w:after="0" w:line="240" w:lineRule="auto"/>
+        <w:rPr>
+          <w:rFonts w:eastAsia="Times New Roman" w:cstheme="minorHAnsi"/>
+          <w:b/>
+          <w:bCs/>
+          <w:color w:val="0E101A"/>
+          <w:sz w:val="36"/>
+          <w:szCs w:val="36"/>
+          <w:lang w:eastAsia="en-CA"/>
+        </w:rPr>
+      </w:pPr>
+    </w:p>
+    <w:p>
+      <w:pPr>
+        <w:spacing w:after="0" w:line="240" w:lineRule="auto"/>
+        <w:rPr>
+          <w:rFonts w:eastAsia="Times New Roman" w:cstheme="minorHAnsi"/>
+          <w:b/>
+          <w:bCs/>
+          <w:color w:val="0E101A"/>
+          <w:sz w:val="36"/>
+          <w:szCs w:val="36"/>
+          <w:lang w:eastAsia="en-CA"/>
+        </w:rPr>
+      </w:pPr>
+    </w:p>
+    <w:p>
+      <w:pPr>
+        <w:spacing w:after="0" w:line="240" w:lineRule="auto"/>
+        <w:rPr>
+          <w:rFonts w:eastAsia="Times New Roman" w:cstheme="minorHAnsi"/>
+          <w:b/>
+          <w:bCs/>
+          <w:color w:val="0E101A"/>
+          <w:sz w:val="36"/>
+          <w:szCs w:val="36"/>
+          <w:lang w:eastAsia="en-CA"/>
+        </w:rPr>
+      </w:pPr>
+    </w:p>
+    <w:p>
+      <w:pPr>
+        <w:spacing w:after="0" w:line="240" w:lineRule="auto"/>
+        <w:rPr>
+          <w:rFonts w:eastAsia="Times New Roman" w:cstheme="minorHAnsi"/>
+          <w:b/>
+          <w:bCs/>
+          <w:color w:val="0E101A"/>
+          <w:sz w:val="36"/>
+          <w:szCs w:val="36"/>
+          <w:lang w:eastAsia="en-CA"/>
+        </w:rPr>
+      </w:pPr>
+    </w:p>
+    <w:p>
+      <w:pPr>
+        <w:spacing w:after="0" w:line="240" w:lineRule="auto"/>
+        <w:rPr>
+          <w:rFonts w:eastAsia="Times New Roman" w:cstheme="minorHAnsi"/>
+          <w:b/>
+          <w:bCs/>
+          <w:color w:val="0E101A"/>
+          <w:sz w:val="36"/>
+          <w:szCs w:val="36"/>
+          <w:lang w:eastAsia="en-CA"/>
+        </w:rPr>
+      </w:pPr>
+    </w:p>
+    <w:p>
+      <w:pPr>
+        <w:spacing w:after="0" w:line="240" w:lineRule="auto"/>
+        <w:rPr>
+          <w:rFonts w:eastAsia="Times New Roman" w:cstheme="minorHAnsi"/>
+          <w:b/>
+          <w:bCs/>
+          <w:color w:val="0E101A"/>
+          <w:sz w:val="36"/>
+          <w:szCs w:val="36"/>
+          <w:lang w:eastAsia="en-CA"/>
+        </w:rPr>
+      </w:pPr>
+    </w:p>
+    <w:p>
+      <w:pPr>
+        <w:spacing w:after="0" w:line="240" w:lineRule="auto"/>
+        <w:rPr>
+          <w:rFonts w:eastAsia="Times New Roman" w:cstheme="minorHAnsi"/>
+          <w:b/>
+          <w:bCs/>
+          <w:color w:val="0E101A"/>
+          <w:sz w:val="36"/>
+          <w:szCs w:val="36"/>
+          <w:lang w:eastAsia="en-CA"/>
+        </w:rPr>
+      </w:pPr>
+    </w:p>
+    <w:p>
+      <w:pPr>
+        <w:spacing w:after="0" w:line="240" w:lineRule="auto"/>
+        <w:rPr>
+          <w:rFonts w:eastAsia="Times New Roman" w:cstheme="minorHAnsi"/>
+          <w:b/>
+          <w:bCs/>
+          <w:color w:val="0E101A"/>
+          <w:sz w:val="36"/>
+          <w:szCs w:val="36"/>
+          <w:lang w:eastAsia="en-CA"/>
+        </w:rPr>
+      </w:pPr>
+    </w:p>
+    <w:p>
+      <w:pPr>
+        <w:spacing w:after="0" w:line="240" w:lineRule="auto"/>
+        <w:rPr>
+          <w:rFonts w:eastAsia="Times New Roman" w:cstheme="minorHAnsi"/>
+          <w:b/>
+          <w:bCs/>
+          <w:color w:val="0E101A"/>
+          <w:sz w:val="36"/>
+          <w:szCs w:val="36"/>
+          <w:lang w:eastAsia="en-CA"/>
+        </w:rPr>
+      </w:pPr>
+    </w:p>
+    <w:p>
+      <w:pPr>
+        <w:spacing w:after="0" w:line="240" w:lineRule="auto"/>
+        <w:rPr>
+          <w:rFonts w:eastAsia="Times New Roman" w:cstheme="minorHAnsi"/>
+          <w:b/>
+          <w:bCs/>
+          <w:color w:val="0E101A"/>
+          <w:sz w:val="36"/>
+          <w:szCs w:val="36"/>
+          <w:lang w:eastAsia="en-CA"/>
+        </w:rPr>
+      </w:pPr>
+    </w:p>
+    <w:p>
+      <w:pPr>
+        <w:spacing w:after="0" w:line="240" w:lineRule="auto"/>
+        <w:rPr>
+          <w:rFonts w:eastAsia="Times New Roman" w:cstheme="minorHAnsi"/>
+          <w:b/>
+          <w:bCs/>
+          <w:color w:val="0E101A"/>
+          <w:sz w:val="36"/>
+          <w:szCs w:val="36"/>
+          <w:lang w:eastAsia="en-CA"/>
+        </w:rPr>
+      </w:pPr>
+    </w:p>
+    <w:p>
+      <w:pPr>
+        <w:spacing w:after="0" w:line="240" w:lineRule="auto"/>
+        <w:rPr>
+          <w:rFonts w:eastAsia="Times New Roman" w:cstheme="minorHAnsi"/>
+          <w:b/>
+          <w:bCs/>
+          <w:color w:val="0E101A"/>
+          <w:sz w:val="36"/>
+          <w:szCs w:val="36"/>
+          <w:lang w:eastAsia="en-CA"/>
+        </w:rPr>
+      </w:pPr>
+    </w:p>
+    <w:p>
+      <w:pPr>
+        <w:spacing w:after="0" w:line="240" w:lineRule="auto"/>
+        <w:rPr>
+          <w:rFonts w:eastAsia="Times New Roman" w:cstheme="minorHAnsi"/>
+          <w:b/>
+          <w:bCs/>
+          <w:color w:val="0E101A"/>
+          <w:sz w:val="36"/>
+          <w:szCs w:val="36"/>
+          <w:lang w:eastAsia="en-CA"/>
+        </w:rPr>
+      </w:pPr>
+    </w:p>
+    <w:p>
+      <w:pPr>
+        <w:spacing w:after="0" w:line="240" w:lineRule="auto"/>
+        <w:rPr>
+          <w:rFonts w:eastAsia="Times New Roman" w:cstheme="minorHAnsi"/>
+          <w:b/>
+          <w:bCs/>
+          <w:color w:val="0E101A"/>
+          <w:sz w:val="36"/>
+          <w:szCs w:val="36"/>
+          <w:lang w:eastAsia="en-CA"/>
+        </w:rPr>
+      </w:pPr>
+    </w:p>
+    <w:p>
+      <w:pPr>
+        <w:spacing w:after="0" w:line="240" w:lineRule="auto"/>
+        <w:rPr>
+          <w:rFonts w:eastAsia="Times New Roman" w:cstheme="minorHAnsi"/>
+          <w:b/>
+          <w:bCs/>
+          <w:color w:val="0E101A"/>
+          <w:sz w:val="36"/>
+          <w:szCs w:val="36"/>
+          <w:lang w:eastAsia="en-CA"/>
+        </w:rPr>
+      </w:pPr>
+    </w:p>
+    <w:p>
+      <w:pPr>
+        <w:spacing w:after="0" w:line="240" w:lineRule="auto"/>
+        <w:rPr>
+          <w:rFonts w:eastAsia="Times New Roman" w:cstheme="minorHAnsi"/>
+          <w:b/>
+          <w:bCs/>
+          <w:color w:val="0E101A"/>
+          <w:sz w:val="36"/>
+          <w:szCs w:val="36"/>
+          <w:lang w:eastAsia="en-CA"/>
+        </w:rPr>
+      </w:pPr>
+    </w:p>
+    <w:p>
+      <w:pPr>
+        <w:spacing w:after="0" w:line="240" w:lineRule="auto"/>
+        <w:rPr>
+          <w:rFonts w:eastAsia="Times New Roman" w:cstheme="minorHAnsi"/>
+          <w:b/>
+          <w:bCs/>
+          <w:color w:val="0E101A"/>
+          <w:sz w:val="36"/>
+          <w:szCs w:val="36"/>
+          <w:lang w:eastAsia="en-CA"/>
+        </w:rPr>
+      </w:pPr>
+    </w:p>
+    <w:p>
+      <w:pPr>
+        <w:spacing w:after="0" w:line="240" w:lineRule="auto"/>
+        <w:rPr>
+          <w:rFonts w:eastAsia="Times New Roman" w:cstheme="minorHAnsi"/>
+          <w:b/>
+          <w:bCs/>
           <w:color w:val="0E101A"/>
           <w:sz w:val="36"/>
           <w:szCs w:val="36"/>
@@ -7909,6 +9009,7 @@
           <w:lang w:eastAsia="en-CA"/>
         </w:rPr>
       </w:pPr>
+      <w:proofErr w:type="spellStart"/>
       <w:r>
         <w:rPr>
           <w:rFonts w:eastAsia="Times New Roman" w:cstheme="minorHAnsi"/>
@@ -7919,13 +9020,10 @@
           <w:szCs w:val="28"/>
           <w:lang w:eastAsia="en-CA"/>
         </w:rPr>
-        <w:t>FIntPoint CurrentTileCoord = TileMap-&gt;GetTileCoord(GetActorLocation());</w:t>
-      </w:r>
-    </w:p>
-    <w:p>
-      <w:pPr>
-        <w:spacing w:after="0" w:line="240" w:lineRule="auto"/>
-        <w:ind w:left="709"/>
+        <w:t>FIntPoint</w:t>
+      </w:r>
+      <w:proofErr w:type="spellEnd"/>
+      <w:r>
         <w:rPr>
           <w:rFonts w:eastAsia="Times New Roman" w:cstheme="minorHAnsi"/>
           <w:i/>
@@ -7935,7 +9033,9 @@
           <w:szCs w:val="28"/>
           <w:lang w:eastAsia="en-CA"/>
         </w:rPr>
-      </w:pPr>
+        <w:t xml:space="preserve"> CurrentTileCoord = TileMap-&gt;</w:t>
+      </w:r>
+      <w:proofErr w:type="gramStart"/>
       <w:r>
         <w:rPr>
           <w:rFonts w:eastAsia="Times New Roman" w:cstheme="minorHAnsi"/>
@@ -7946,7 +9046,141 @@
           <w:szCs w:val="28"/>
           <w:lang w:eastAsia="en-CA"/>
         </w:rPr>
-        <w:t>FIntPoint NextTileCoord = TileMap-&gt;GetNextTileCoord(GetActorLocation(), ActorDirectionVector, TileLeap);</w:t>
+        <w:t>GetTileCoord(</w:t>
+      </w:r>
+      <w:proofErr w:type="spellStart"/>
+      <w:proofErr w:type="gramEnd"/>
+      <w:r>
+        <w:rPr>
+          <w:rFonts w:eastAsia="Times New Roman" w:cstheme="minorHAnsi"/>
+          <w:i/>
+          <w:iCs/>
+          <w:color w:val="0E101A"/>
+          <w:sz w:val="28"/>
+          <w:szCs w:val="28"/>
+          <w:lang w:eastAsia="en-CA"/>
+        </w:rPr>
+        <w:t>GetActorLocation</w:t>
+      </w:r>
+      <w:proofErr w:type="spellEnd"/>
+      <w:r>
+        <w:rPr>
+          <w:rFonts w:eastAsia="Times New Roman" w:cstheme="minorHAnsi"/>
+          <w:i/>
+          <w:iCs/>
+          <w:color w:val="0E101A"/>
+          <w:sz w:val="28"/>
+          <w:szCs w:val="28"/>
+          <w:lang w:eastAsia="en-CA"/>
+        </w:rPr>
+        <w:t>());</w:t>
+      </w:r>
+    </w:p>
+    <w:p>
+      <w:pPr>
+        <w:spacing w:after="0" w:line="240" w:lineRule="auto"/>
+        <w:ind w:left="709"/>
+        <w:rPr>
+          <w:rFonts w:eastAsia="Times New Roman" w:cstheme="minorHAnsi"/>
+          <w:i/>
+          <w:iCs/>
+          <w:color w:val="0E101A"/>
+          <w:sz w:val="28"/>
+          <w:szCs w:val="28"/>
+          <w:lang w:eastAsia="en-CA"/>
+        </w:rPr>
+      </w:pPr>
+      <w:proofErr w:type="spellStart"/>
+      <w:r>
+        <w:rPr>
+          <w:rFonts w:eastAsia="Times New Roman" w:cstheme="minorHAnsi"/>
+          <w:i/>
+          <w:iCs/>
+          <w:color w:val="0E101A"/>
+          <w:sz w:val="28"/>
+          <w:szCs w:val="28"/>
+          <w:lang w:eastAsia="en-CA"/>
+        </w:rPr>
+        <w:t>FIntPoint</w:t>
+      </w:r>
+      <w:proofErr w:type="spellEnd"/>
+      <w:r>
+        <w:rPr>
+          <w:rFonts w:eastAsia="Times New Roman" w:cstheme="minorHAnsi"/>
+          <w:i/>
+          <w:iCs/>
+          <w:color w:val="0E101A"/>
+          <w:sz w:val="28"/>
+          <w:szCs w:val="28"/>
+          <w:lang w:eastAsia="en-CA"/>
+        </w:rPr>
+        <w:t xml:space="preserve"> NextTileCoord = TileMap-&gt;</w:t>
+      </w:r>
+      <w:proofErr w:type="gramStart"/>
+      <w:r>
+        <w:rPr>
+          <w:rFonts w:eastAsia="Times New Roman" w:cstheme="minorHAnsi"/>
+          <w:i/>
+          <w:iCs/>
+          <w:color w:val="0E101A"/>
+          <w:sz w:val="28"/>
+          <w:szCs w:val="28"/>
+          <w:lang w:eastAsia="en-CA"/>
+        </w:rPr>
+        <w:t>GetNextTileCoord(</w:t>
+      </w:r>
+      <w:proofErr w:type="spellStart"/>
+      <w:proofErr w:type="gramEnd"/>
+      <w:r>
+        <w:rPr>
+          <w:rFonts w:eastAsia="Times New Roman" w:cstheme="minorHAnsi"/>
+          <w:i/>
+          <w:iCs/>
+          <w:color w:val="0E101A"/>
+          <w:sz w:val="28"/>
+          <w:szCs w:val="28"/>
+          <w:lang w:eastAsia="en-CA"/>
+        </w:rPr>
+        <w:t>GetActorLocation</w:t>
+      </w:r>
+      <w:proofErr w:type="spellEnd"/>
+      <w:r>
+        <w:rPr>
+          <w:rFonts w:eastAsia="Times New Roman" w:cstheme="minorHAnsi"/>
+          <w:i/>
+          <w:iCs/>
+          <w:color w:val="0E101A"/>
+          <w:sz w:val="28"/>
+          <w:szCs w:val="28"/>
+          <w:lang w:eastAsia="en-CA"/>
+        </w:rPr>
+        <w:t xml:space="preserve">(), </w:t>
+      </w:r>
+      <w:proofErr w:type="spellStart"/>
+      <w:r>
+        <w:rPr>
+          <w:rFonts w:eastAsia="Times New Roman" w:cstheme="minorHAnsi"/>
+          <w:i/>
+          <w:iCs/>
+          <w:color w:val="0E101A"/>
+          <w:sz w:val="28"/>
+          <w:szCs w:val="28"/>
+          <w:lang w:eastAsia="en-CA"/>
+        </w:rPr>
+        <w:t>ActorDirectionVector</w:t>
+      </w:r>
+      <w:proofErr w:type="spellEnd"/>
+      <w:r>
+        <w:rPr>
+          <w:rFonts w:eastAsia="Times New Roman" w:cstheme="minorHAnsi"/>
+          <w:i/>
+          <w:iCs/>
+          <w:color w:val="0E101A"/>
+          <w:sz w:val="28"/>
+          <w:szCs w:val="28"/>
+          <w:lang w:eastAsia="en-CA"/>
+        </w:rPr>
+        <w:t>, TileLeap);</w:t>
       </w:r>
     </w:p>
     <w:p>
@@ -7984,6 +9218,7 @@
         </w:rPr>
         <w:t xml:space="preserve">All the world coordinates to grid coordinates and visa versa are handled by the </w:t>
       </w:r>
+      <w:proofErr w:type="spellStart"/>
       <w:r>
         <w:rPr>
           <w:rFonts w:eastAsia="Times New Roman" w:cstheme="minorHAnsi"/>
@@ -8002,7 +9237,18 @@
           <w:szCs w:val="28"/>
           <w:lang w:eastAsia="en-CA"/>
         </w:rPr>
-        <w:t>ilemap.</w:t>
+        <w:t>ilemap</w:t>
+      </w:r>
+      <w:proofErr w:type="spellEnd"/>
+      <w:r>
+        <w:rPr>
+          <w:rFonts w:eastAsia="Times New Roman" w:cstheme="minorHAnsi"/>
+          <w:color w:val="0E101A"/>
+          <w:sz w:val="28"/>
+          <w:szCs w:val="28"/>
+          <w:lang w:eastAsia="en-CA"/>
+        </w:rPr>
+        <w:t>.</w:t>
       </w:r>
     </w:p>
     <w:p>
@@ -8106,8 +9352,9 @@
           <w:szCs w:val="28"/>
           <w:lang w:eastAsia="en-CA"/>
         </w:rPr>
-        <w:t>bool IsThisTileWalkable = TileMap-&gt;GetTileProperty(ThisTileCoord,</w:t>
-      </w:r>
+        <w:t>bool IsThisTileWalkable = TileMap-&gt;</w:t>
+      </w:r>
+      <w:proofErr w:type="gramStart"/>
       <w:r>
         <w:rPr>
           <w:rFonts w:eastAsia="Times New Roman" w:cstheme="minorHAnsi"/>
@@ -8118,8 +9365,9 @@
           <w:szCs w:val="28"/>
           <w:lang w:eastAsia="en-CA"/>
         </w:rPr>
-        <w:t xml:space="preserve"> </w:t>
-      </w:r>
+        <w:t>GetTileProperty(</w:t>
+      </w:r>
+      <w:proofErr w:type="gramEnd"/>
       <w:r>
         <w:rPr>
           <w:rFonts w:eastAsia="Times New Roman" w:cstheme="minorHAnsi"/>
@@ -8130,21 +9378,8 @@
           <w:szCs w:val="28"/>
           <w:lang w:eastAsia="en-CA"/>
         </w:rPr>
-        <w:t>AG_TileProperty::IsWalkable);</w:t>
-      </w:r>
-    </w:p>
-    <w:p>
-      <w:pPr>
-        <w:spacing w:after="0" w:line="240" w:lineRule="auto"/>
-        <w:ind w:left="709"/>
-        <w:rPr>
-          <w:rFonts w:eastAsia="Times New Roman" w:cstheme="minorHAnsi"/>
-          <w:color w:val="0E101A"/>
-          <w:sz w:val="28"/>
-          <w:szCs w:val="28"/>
-          <w:lang w:eastAsia="en-CA"/>
-        </w:rPr>
-      </w:pPr>
+        <w:t>ThisTileCoord,</w:t>
+      </w:r>
       <w:r>
         <w:rPr>
           <w:rFonts w:eastAsia="Times New Roman" w:cstheme="minorHAnsi"/>
@@ -8155,7 +9390,70 @@
           <w:szCs w:val="28"/>
           <w:lang w:eastAsia="en-CA"/>
         </w:rPr>
-        <w:t>bool IsThisWinTile = TileMap-&gt;GetTileProperty(ThisTileCoord, AG_TileProperty::IsWinTile);</w:t>
+        <w:t xml:space="preserve"> </w:t>
+      </w:r>
+      <w:r>
+        <w:rPr>
+          <w:rFonts w:eastAsia="Times New Roman" w:cstheme="minorHAnsi"/>
+          <w:i/>
+          <w:iCs/>
+          <w:color w:val="0E101A"/>
+          <w:sz w:val="28"/>
+          <w:szCs w:val="28"/>
+          <w:lang w:eastAsia="en-CA"/>
+        </w:rPr>
+        <w:t>AG_TileProperty::IsWalkable);</w:t>
+      </w:r>
+    </w:p>
+    <w:p>
+      <w:pPr>
+        <w:spacing w:after="0" w:line="240" w:lineRule="auto"/>
+        <w:ind w:left="709"/>
+        <w:rPr>
+          <w:rFonts w:eastAsia="Times New Roman" w:cstheme="minorHAnsi"/>
+          <w:color w:val="0E101A"/>
+          <w:sz w:val="28"/>
+          <w:szCs w:val="28"/>
+          <w:lang w:eastAsia="en-CA"/>
+        </w:rPr>
+      </w:pPr>
+      <w:r>
+        <w:rPr>
+          <w:rFonts w:eastAsia="Times New Roman" w:cstheme="minorHAnsi"/>
+          <w:i/>
+          <w:iCs/>
+          <w:color w:val="0E101A"/>
+          <w:sz w:val="28"/>
+          <w:szCs w:val="28"/>
+          <w:lang w:eastAsia="en-CA"/>
+        </w:rPr>
+        <w:t>bool IsThisWinTile = TileMap-&gt;</w:t>
+      </w:r>
+      <w:proofErr w:type="gramStart"/>
+      <w:r>
+        <w:rPr>
+          <w:rFonts w:eastAsia="Times New Roman" w:cstheme="minorHAnsi"/>
+          <w:i/>
+          <w:iCs/>
+          <w:color w:val="0E101A"/>
+          <w:sz w:val="28"/>
+          <w:szCs w:val="28"/>
+          <w:lang w:eastAsia="en-CA"/>
+        </w:rPr>
+        <w:t>GetTileProperty(</w:t>
+      </w:r>
+      <w:proofErr w:type="gramEnd"/>
+      <w:r>
+        <w:rPr>
+          <w:rFonts w:eastAsia="Times New Roman" w:cstheme="minorHAnsi"/>
+          <w:i/>
+          <w:iCs/>
+          <w:color w:val="0E101A"/>
+          <w:sz w:val="28"/>
+          <w:szCs w:val="28"/>
+          <w:lang w:eastAsia="en-CA"/>
+        </w:rPr>
+        <w:t>ThisTileCoord, AG_TileProperty::IsWinTile);</w:t>
       </w:r>
     </w:p>
     <w:p>
@@ -8334,21 +9632,9 @@
           <w:szCs w:val="28"/>
           <w:lang w:eastAsia="en-CA"/>
         </w:rPr>
-        <w:t>TileMap-&gt;UnRegister(this, CurrentTileCoord);</w:t>
-      </w:r>
-    </w:p>
-    <w:p>
-      <w:pPr>
-        <w:spacing w:after="0" w:line="240" w:lineRule="auto"/>
-        <w:ind w:left="709"/>
-        <w:rPr>
-          <w:rFonts w:eastAsia="Times New Roman" w:cstheme="minorHAnsi"/>
-          <w:color w:val="0E101A"/>
-          <w:sz w:val="28"/>
-          <w:szCs w:val="28"/>
-          <w:lang w:eastAsia="en-CA"/>
-        </w:rPr>
-      </w:pPr>
+        <w:t>TileMap-&gt;</w:t>
+      </w:r>
+      <w:proofErr w:type="gramStart"/>
       <w:r>
         <w:rPr>
           <w:rFonts w:eastAsia="Times New Roman" w:cstheme="minorHAnsi"/>
@@ -8359,7 +9645,71 @@
           <w:szCs w:val="28"/>
           <w:lang w:eastAsia="en-CA"/>
         </w:rPr>
-        <w:t>TileMap-&gt;Register(this, NextTileCoord);</w:t>
+        <w:t>UnRegister(</w:t>
+      </w:r>
+      <w:proofErr w:type="gramEnd"/>
+      <w:r>
+        <w:rPr>
+          <w:rFonts w:eastAsia="Times New Roman" w:cstheme="minorHAnsi"/>
+          <w:i/>
+          <w:iCs/>
+          <w:color w:val="0E101A"/>
+          <w:sz w:val="28"/>
+          <w:szCs w:val="28"/>
+          <w:lang w:eastAsia="en-CA"/>
+        </w:rPr>
+        <w:t>this, CurrentTileCoord);</w:t>
+      </w:r>
+    </w:p>
+    <w:p>
+      <w:pPr>
+        <w:spacing w:after="0" w:line="240" w:lineRule="auto"/>
+        <w:ind w:left="709"/>
+        <w:rPr>
+          <w:rFonts w:eastAsia="Times New Roman" w:cstheme="minorHAnsi"/>
+          <w:color w:val="0E101A"/>
+          <w:sz w:val="28"/>
+          <w:szCs w:val="28"/>
+          <w:lang w:eastAsia="en-CA"/>
+        </w:rPr>
+      </w:pPr>
+      <w:r>
+        <w:rPr>
+          <w:rFonts w:eastAsia="Times New Roman" w:cstheme="minorHAnsi"/>
+          <w:i/>
+          <w:iCs/>
+          <w:color w:val="0E101A"/>
+          <w:sz w:val="28"/>
+          <w:szCs w:val="28"/>
+          <w:lang w:eastAsia="en-CA"/>
+        </w:rPr>
+        <w:t>TileMap-&gt;</w:t>
+      </w:r>
+      <w:proofErr w:type="gramStart"/>
+      <w:r>
+        <w:rPr>
+          <w:rFonts w:eastAsia="Times New Roman" w:cstheme="minorHAnsi"/>
+          <w:i/>
+          <w:iCs/>
+          <w:color w:val="0E101A"/>
+          <w:sz w:val="28"/>
+          <w:szCs w:val="28"/>
+          <w:lang w:eastAsia="en-CA"/>
+        </w:rPr>
+        <w:t>Register(</w:t>
+      </w:r>
+      <w:proofErr w:type="gramEnd"/>
+      <w:r>
+        <w:rPr>
+          <w:rFonts w:eastAsia="Times New Roman" w:cstheme="minorHAnsi"/>
+          <w:i/>
+          <w:iCs/>
+          <w:color w:val="0E101A"/>
+          <w:sz w:val="28"/>
+          <w:szCs w:val="28"/>
+          <w:lang w:eastAsia="en-CA"/>
+        </w:rPr>
+        <w:t>this, NextTileCoord);</w:t>
       </w:r>
     </w:p>
     <w:p>
@@ -8405,7 +9755,7 @@
                     </pic:cNvPicPr>
                   </pic:nvPicPr>
                   <pic:blipFill>
-                    <a:blip r:embed="rId19">
+                    <a:blip r:embed="rId20">
                       <a:extLst>
                         <a:ext uri="{28A0092B-C50C-407E-A947-70E740481C1C}">
                           <a14:useLocalDpi xmlns:a14="http://schemas.microsoft.com/office/drawing/2010/main" val="0"/>
@@ -8475,7 +9825,7 @@
                     </pic:cNvPicPr>
                   </pic:nvPicPr>
                   <pic:blipFill>
-                    <a:blip r:embed="rId20">
+                    <a:blip r:embed="rId21">
                       <a:extLst>
                         <a:ext uri="{28A0092B-C50C-407E-A947-70E740481C1C}">
                           <a14:useLocalDpi xmlns:a14="http://schemas.microsoft.com/office/drawing/2010/main" val="0"/>
@@ -8590,7 +9940,33 @@
           <w:szCs w:val="28"/>
           <w:lang w:eastAsia="en-CA"/>
         </w:rPr>
-        <w:t>bool IsThisActorRegister = TileMap-&gt;IsRegistered(ActorTag, TileCoord);</w:t>
+        <w:t>bool IsThisActorRegister = TileMap-&gt;</w:t>
+      </w:r>
+      <w:proofErr w:type="gramStart"/>
+      <w:r>
+        <w:rPr>
+          <w:rFonts w:eastAsia="Times New Roman" w:cstheme="minorHAnsi"/>
+          <w:i/>
+          <w:iCs/>
+          <w:color w:val="0E101A"/>
+          <w:sz w:val="28"/>
+          <w:szCs w:val="28"/>
+          <w:lang w:eastAsia="en-CA"/>
+        </w:rPr>
+        <w:t>IsRegistered(</w:t>
+      </w:r>
+      <w:proofErr w:type="gramEnd"/>
+      <w:r>
+        <w:rPr>
+          <w:rFonts w:eastAsia="Times New Roman" w:cstheme="minorHAnsi"/>
+          <w:i/>
+          <w:iCs/>
+          <w:color w:val="0E101A"/>
+          <w:sz w:val="28"/>
+          <w:szCs w:val="28"/>
+          <w:lang w:eastAsia="en-CA"/>
+        </w:rPr>
+        <w:t>ActorTag, TileCoord);</w:t>
       </w:r>
     </w:p>
     <w:p>
@@ -9034,7 +10410,7 @@
                     </pic:cNvPicPr>
                   </pic:nvPicPr>
                   <pic:blipFill>
-                    <a:blip r:embed="rId21" cstate="print">
+                    <a:blip r:embed="rId22" cstate="print">
                       <a:extLst>
                         <a:ext uri="{28A0092B-C50C-407E-A947-70E740481C1C}">
                           <a14:useLocalDpi xmlns:a14="http://schemas.microsoft.com/office/drawing/2010/main" val="0"/>
@@ -9102,7 +10478,7 @@
                     </pic:cNvPicPr>
                   </pic:nvPicPr>
                   <pic:blipFill>
-                    <a:blip r:embed="rId22">
+                    <a:blip r:embed="rId23">
                       <a:extLst>
                         <a:ext uri="{28A0092B-C50C-407E-A947-70E740481C1C}">
                           <a14:useLocalDpi xmlns:a14="http://schemas.microsoft.com/office/drawing/2010/main" val="0"/>
@@ -9506,7 +10882,7 @@
                     </pic:cNvPicPr>
                   </pic:nvPicPr>
                   <pic:blipFill>
-                    <a:blip r:embed="rId23">
+                    <a:blip r:embed="rId24">
                       <a:extLst>
                         <a:ext uri="{28A0092B-C50C-407E-A947-70E740481C1C}">
                           <a14:useLocalDpi xmlns:a14="http://schemas.microsoft.com/office/drawing/2010/main" val="0"/>
@@ -9568,7 +10944,7 @@
                     </pic:cNvPicPr>
                   </pic:nvPicPr>
                   <pic:blipFill>
-                    <a:blip r:embed="rId24">
+                    <a:blip r:embed="rId25">
                       <a:extLst>
                         <a:ext uri="{28A0092B-C50C-407E-A947-70E740481C1C}">
                           <a14:useLocalDpi xmlns:a14="http://schemas.microsoft.com/office/drawing/2010/main" val="0"/>
@@ -9607,8 +10983,8 @@
       </w:r>
     </w:p>
     <w:sectPr>
-      <w:headerReference w:type="default" r:id="rId25"/>
-      <w:footerReference w:type="default" r:id="rId26"/>
+      <w:headerReference w:type="default" r:id="rId26"/>
+      <w:footerReference w:type="default" r:id="rId27"/>
       <w:pgSz w:w="12240" w:h="15840"/>
       <w:pgMar w:top="1440" w:right="1440" w:bottom="1440" w:left="1440" w:header="708" w:footer="708" w:gutter="0"/>
       <w:cols w:space="708"/>
@@ -11045,6 +12421,7 @@
   <w:style w:type="paragraph" w:default="1" w:styleId="Normal">
     <w:name w:val="Normal"/>
     <w:qFormat/>
+    <w:rsid w:val="002225AC"/>
   </w:style>
   <w:style w:type="character" w:default="1" w:styleId="DefaultParagraphFont">
     <w:name w:val="Default Paragraph Font"/>

</xml_diff>

<commit_message>
Added and reformatted all the design documents.
</commit_message>
<xml_diff>
--- a/Documentation/Module Designs/TileMap.docx
+++ b/Documentation/Module Designs/TileMap.docx
@@ -1168,9 +1168,38 @@
         <w:jc w:val="left"/>
         <w:rPr>
           <w:rFonts w:asciiTheme="minorHAnsi" w:hAnsiTheme="minorHAnsi" w:cstheme="minorHAnsi"/>
-          <w:b/>
-        </w:rPr>
-      </w:pPr>
+          <w:bCs/>
+          <w:sz w:val="28"/>
+          <w:szCs w:val="22"/>
+        </w:rPr>
+      </w:pPr>
+      <w:r>
+        <w:rPr>
+          <w:rFonts w:asciiTheme="minorHAnsi" w:hAnsiTheme="minorHAnsi" w:cstheme="minorHAnsi"/>
+          <w:b/>
+          <w:sz w:val="28"/>
+          <w:szCs w:val="22"/>
+        </w:rPr>
+        <w:t>Version</w:t>
+      </w:r>
+      <w:r>
+        <w:rPr>
+          <w:rFonts w:asciiTheme="minorHAnsi" w:hAnsiTheme="minorHAnsi" w:cstheme="minorHAnsi"/>
+          <w:bCs/>
+          <w:sz w:val="28"/>
+          <w:szCs w:val="22"/>
+        </w:rPr>
+        <w:t xml:space="preserve"> – </w:t>
+      </w:r>
+      <w:r>
+        <w:rPr>
+          <w:rFonts w:asciiTheme="minorHAnsi" w:hAnsiTheme="minorHAnsi" w:cstheme="minorHAnsi"/>
+          <w:bCs/>
+          <w:sz w:val="28"/>
+          <w:szCs w:val="22"/>
+        </w:rPr>
+        <w:t>1.2</w:t>
+      </w:r>
     </w:p>
     <w:p>
       <w:pPr>
@@ -1178,9 +1207,29 @@
         <w:jc w:val="left"/>
         <w:rPr>
           <w:rFonts w:asciiTheme="minorHAnsi" w:hAnsiTheme="minorHAnsi" w:cstheme="minorHAnsi"/>
-          <w:b/>
-        </w:rPr>
-      </w:pPr>
+          <w:bCs/>
+          <w:sz w:val="28"/>
+          <w:szCs w:val="22"/>
+        </w:rPr>
+      </w:pPr>
+      <w:r>
+        <w:rPr>
+          <w:rFonts w:asciiTheme="minorHAnsi" w:hAnsiTheme="minorHAnsi" w:cstheme="minorHAnsi"/>
+          <w:b/>
+          <w:sz w:val="28"/>
+          <w:szCs w:val="22"/>
+        </w:rPr>
+        <w:t>Modifier</w:t>
+      </w:r>
+      <w:r>
+        <w:rPr>
+          <w:rFonts w:asciiTheme="minorHAnsi" w:hAnsiTheme="minorHAnsi" w:cstheme="minorHAnsi"/>
+          <w:bCs/>
+          <w:sz w:val="28"/>
+          <w:szCs w:val="22"/>
+        </w:rPr>
+        <w:t xml:space="preserve"> – Yash Chamria</w:t>
+      </w:r>
     </w:p>
     <w:p>
       <w:pPr>
@@ -1188,9 +1237,105 @@
         <w:jc w:val="left"/>
         <w:rPr>
           <w:rFonts w:asciiTheme="minorHAnsi" w:hAnsiTheme="minorHAnsi" w:cstheme="minorHAnsi"/>
-          <w:b/>
-        </w:rPr>
-      </w:pPr>
+          <w:bCs/>
+          <w:sz w:val="28"/>
+          <w:szCs w:val="22"/>
+        </w:rPr>
+      </w:pPr>
+      <w:r>
+        <w:rPr>
+          <w:rFonts w:asciiTheme="minorHAnsi" w:hAnsiTheme="minorHAnsi" w:cstheme="minorHAnsi"/>
+          <w:b/>
+          <w:sz w:val="28"/>
+          <w:szCs w:val="22"/>
+        </w:rPr>
+        <w:t>Date</w:t>
+      </w:r>
+      <w:r>
+        <w:rPr>
+          <w:rFonts w:asciiTheme="minorHAnsi" w:hAnsiTheme="minorHAnsi" w:cstheme="minorHAnsi"/>
+          <w:bCs/>
+          <w:sz w:val="28"/>
+          <w:szCs w:val="22"/>
+        </w:rPr>
+        <w:t xml:space="preserve"> – 1</w:t>
+      </w:r>
+      <w:r>
+        <w:rPr>
+          <w:rFonts w:asciiTheme="minorHAnsi" w:hAnsiTheme="minorHAnsi" w:cstheme="minorHAnsi"/>
+          <w:bCs/>
+          <w:sz w:val="28"/>
+          <w:szCs w:val="22"/>
+        </w:rPr>
+        <w:t>6</w:t>
+      </w:r>
+      <w:r>
+        <w:rPr>
+          <w:rFonts w:asciiTheme="minorHAnsi" w:hAnsiTheme="minorHAnsi" w:cstheme="minorHAnsi"/>
+          <w:bCs/>
+          <w:sz w:val="28"/>
+          <w:szCs w:val="22"/>
+          <w:vertAlign w:val="superscript"/>
+        </w:rPr>
+        <w:t>th</w:t>
+      </w:r>
+      <w:r>
+        <w:rPr>
+          <w:rFonts w:asciiTheme="minorHAnsi" w:hAnsiTheme="minorHAnsi" w:cstheme="minorHAnsi"/>
+          <w:bCs/>
+          <w:sz w:val="28"/>
+          <w:szCs w:val="22"/>
+        </w:rPr>
+        <w:t xml:space="preserve"> March, 202</w:t>
+      </w:r>
+      <w:r>
+        <w:rPr>
+          <w:rFonts w:asciiTheme="minorHAnsi" w:hAnsiTheme="minorHAnsi" w:cstheme="minorHAnsi"/>
+          <w:bCs/>
+          <w:sz w:val="28"/>
+          <w:szCs w:val="22"/>
+        </w:rPr>
+        <w:t>1</w:t>
+      </w:r>
+    </w:p>
+    <w:p>
+      <w:pPr>
+        <w:pStyle w:val="Title"/>
+        <w:jc w:val="left"/>
+        <w:rPr>
+          <w:rFonts w:asciiTheme="minorHAnsi" w:hAnsiTheme="minorHAnsi" w:cstheme="minorHAnsi"/>
+          <w:bCs/>
+          <w:sz w:val="28"/>
+          <w:szCs w:val="22"/>
+        </w:rPr>
+      </w:pPr>
+      <w:r>
+        <w:rPr>
+          <w:rFonts w:asciiTheme="minorHAnsi" w:hAnsiTheme="minorHAnsi" w:cstheme="minorHAnsi"/>
+          <w:b/>
+          <w:sz w:val="28"/>
+          <w:szCs w:val="22"/>
+        </w:rPr>
+        <w:t>Description</w:t>
+      </w:r>
+      <w:r>
+        <w:rPr>
+          <w:rFonts w:asciiTheme="minorHAnsi" w:hAnsiTheme="minorHAnsi" w:cstheme="minorHAnsi"/>
+          <w:bCs/>
+          <w:sz w:val="28"/>
+          <w:szCs w:val="22"/>
+        </w:rPr>
+        <w:t xml:space="preserve"> – </w:t>
+      </w:r>
+      <w:r>
+        <w:rPr>
+          <w:rFonts w:asciiTheme="minorHAnsi" w:hAnsiTheme="minorHAnsi" w:cstheme="minorHAnsi"/>
+          <w:bCs/>
+          <w:sz w:val="28"/>
+          <w:szCs w:val="22"/>
+        </w:rPr>
+        <w:t>Modified High-Level Architecture.</w:t>
+      </w:r>
     </w:p>
     <w:p>
       <w:pPr>
@@ -4501,7 +4646,7 @@
       <w:pPr>
         <w:numPr>
           <w:ilvl w:val="0"/>
-          <w:numId w:val="4"/>
+          <w:numId w:val="9"/>
         </w:numPr>
         <w:spacing w:after="0" w:line="240" w:lineRule="auto"/>
         <w:jc w:val="both"/>
@@ -4533,27 +4678,263 @@
           <w:szCs w:val="28"/>
           <w:lang w:eastAsia="en-CA"/>
         </w:rPr>
-        <w:t xml:space="preserve"> - TileMap provides the grid-based behaviour for the game and will facilitate the event system, based on the actor present on the </w:t>
-      </w:r>
-      <w:r>
-        <w:rPr>
-          <w:rFonts w:eastAsia="Times New Roman" w:cstheme="minorHAnsi"/>
-          <w:color w:val="0E101A"/>
-          <w:sz w:val="28"/>
-          <w:szCs w:val="28"/>
-          <w:lang w:eastAsia="en-CA"/>
-        </w:rPr>
-        <w:t>T</w:t>
-      </w:r>
-      <w:r>
-        <w:rPr>
-          <w:rFonts w:eastAsia="Times New Roman" w:cstheme="minorHAnsi"/>
-          <w:color w:val="0E101A"/>
-          <w:sz w:val="28"/>
-          <w:szCs w:val="28"/>
-          <w:lang w:eastAsia="en-CA"/>
-        </w:rPr>
-        <w:t>iles.</w:t>
+        <w:t xml:space="preserve"> - TileMap provides the grid-based behaviour for the game and will facilitate the event system, based on the actor present on the Tiles.</w:t>
+      </w:r>
+    </w:p>
+    <w:p>
+      <w:pPr>
+        <w:spacing w:after="0" w:line="240" w:lineRule="auto"/>
+        <w:ind w:left="720"/>
+        <w:jc w:val="both"/>
+        <w:rPr>
+          <w:rFonts w:eastAsia="Times New Roman" w:cstheme="minorHAnsi"/>
+          <w:color w:val="0E101A"/>
+          <w:sz w:val="28"/>
+          <w:szCs w:val="28"/>
+          <w:lang w:eastAsia="en-CA"/>
+        </w:rPr>
+      </w:pPr>
+    </w:p>
+    <w:p>
+      <w:pPr>
+        <w:numPr>
+          <w:ilvl w:val="0"/>
+          <w:numId w:val="9"/>
+        </w:numPr>
+        <w:spacing w:after="0" w:line="240" w:lineRule="auto"/>
+        <w:jc w:val="both"/>
+        <w:rPr>
+          <w:rFonts w:eastAsia="Times New Roman" w:cstheme="minorHAnsi"/>
+          <w:color w:val="0E101A"/>
+          <w:sz w:val="28"/>
+          <w:szCs w:val="28"/>
+          <w:lang w:eastAsia="en-CA"/>
+        </w:rPr>
+      </w:pPr>
+      <w:r>
+        <w:rPr>
+          <w:rFonts w:eastAsia="Times New Roman" w:cstheme="minorHAnsi"/>
+          <w:b/>
+          <w:bCs/>
+          <w:color w:val="0E101A"/>
+          <w:sz w:val="28"/>
+          <w:szCs w:val="28"/>
+          <w:lang w:eastAsia="en-CA"/>
+        </w:rPr>
+        <w:t>Turn-Based System</w:t>
+      </w:r>
+      <w:r>
+        <w:rPr>
+          <w:rFonts w:eastAsia="Times New Roman" w:cstheme="minorHAnsi"/>
+          <w:color w:val="0E101A"/>
+          <w:sz w:val="28"/>
+          <w:szCs w:val="28"/>
+          <w:lang w:eastAsia="en-CA"/>
+        </w:rPr>
+        <w:t xml:space="preserve"> - This provides the turn-based aspect for the game. It is responsible for maintaining the turn order for all the world elements(actors) and the player.</w:t>
+      </w:r>
+    </w:p>
+    <w:p>
+      <w:pPr>
+        <w:spacing w:after="0" w:line="240" w:lineRule="auto"/>
+        <w:ind w:left="720"/>
+        <w:jc w:val="both"/>
+        <w:rPr>
+          <w:rFonts w:eastAsia="Times New Roman" w:cstheme="minorHAnsi"/>
+          <w:color w:val="0E101A"/>
+          <w:sz w:val="28"/>
+          <w:szCs w:val="28"/>
+          <w:lang w:eastAsia="en-CA"/>
+        </w:rPr>
+      </w:pPr>
+    </w:p>
+    <w:p>
+      <w:pPr>
+        <w:pStyle w:val="ListParagraph"/>
+        <w:numPr>
+          <w:ilvl w:val="0"/>
+          <w:numId w:val="9"/>
+        </w:numPr>
+        <w:spacing w:line="256" w:lineRule="auto"/>
+        <w:rPr>
+          <w:rFonts w:eastAsia="Times New Roman" w:cstheme="minorHAnsi"/>
+          <w:color w:val="0E101A"/>
+          <w:sz w:val="28"/>
+          <w:szCs w:val="28"/>
+          <w:lang w:eastAsia="en-CA"/>
+        </w:rPr>
+      </w:pPr>
+      <w:r>
+        <w:rPr>
+          <w:rFonts w:eastAsia="Times New Roman" w:cstheme="minorHAnsi"/>
+          <w:b/>
+          <w:bCs/>
+          <w:color w:val="0E101A"/>
+          <w:sz w:val="28"/>
+          <w:szCs w:val="28"/>
+          <w:lang w:eastAsia="en-CA"/>
+        </w:rPr>
+        <w:t>Base Grid Classes</w:t>
+      </w:r>
+      <w:r>
+        <w:rPr>
+          <w:rFonts w:eastAsia="Times New Roman" w:cstheme="minorHAnsi"/>
+          <w:color w:val="0E101A"/>
+          <w:sz w:val="28"/>
+          <w:szCs w:val="28"/>
+          <w:lang w:eastAsia="en-CA"/>
+        </w:rPr>
+        <w:t xml:space="preserve"> - These classes work as a foundation class for all the actors/characters spawned in the game. These classes are closely integrated with handling the </w:t>
+      </w:r>
+      <w:proofErr w:type="gramStart"/>
+      <w:r>
+        <w:rPr>
+          <w:rFonts w:eastAsia="Times New Roman" w:cstheme="minorHAnsi"/>
+          <w:color w:val="0E101A"/>
+          <w:sz w:val="28"/>
+          <w:szCs w:val="28"/>
+          <w:lang w:eastAsia="en-CA"/>
+        </w:rPr>
+        <w:t>TileMap(</w:t>
+      </w:r>
+      <w:proofErr w:type="gramEnd"/>
+      <w:r>
+        <w:rPr>
+          <w:rFonts w:eastAsia="Times New Roman" w:cstheme="minorHAnsi"/>
+          <w:color w:val="0E101A"/>
+          <w:sz w:val="28"/>
+          <w:szCs w:val="28"/>
+          <w:lang w:eastAsia="en-CA"/>
+        </w:rPr>
+        <w:t>Grid-Base) Behaviour of the game.</w:t>
+      </w:r>
+    </w:p>
+    <w:p>
+      <w:pPr>
+        <w:spacing w:after="0" w:line="240" w:lineRule="auto"/>
+        <w:ind w:left="720"/>
+        <w:jc w:val="both"/>
+        <w:rPr>
+          <w:rFonts w:eastAsia="Times New Roman" w:cstheme="minorHAnsi"/>
+          <w:color w:val="0E101A"/>
+          <w:sz w:val="28"/>
+          <w:szCs w:val="28"/>
+          <w:lang w:eastAsia="en-CA"/>
+        </w:rPr>
+      </w:pPr>
+    </w:p>
+    <w:p>
+      <w:pPr>
+        <w:numPr>
+          <w:ilvl w:val="0"/>
+          <w:numId w:val="9"/>
+        </w:numPr>
+        <w:spacing w:after="0" w:line="240" w:lineRule="auto"/>
+        <w:jc w:val="both"/>
+        <w:rPr>
+          <w:rFonts w:eastAsia="Times New Roman" w:cstheme="minorHAnsi"/>
+          <w:color w:val="0E101A"/>
+          <w:sz w:val="28"/>
+          <w:szCs w:val="28"/>
+          <w:lang w:eastAsia="en-CA"/>
+        </w:rPr>
+      </w:pPr>
+      <w:r>
+        <w:rPr>
+          <w:rFonts w:eastAsia="Times New Roman" w:cstheme="minorHAnsi"/>
+          <w:b/>
+          <w:bCs/>
+          <w:color w:val="0E101A"/>
+          <w:sz w:val="28"/>
+          <w:szCs w:val="28"/>
+          <w:lang w:eastAsia="en-CA"/>
+        </w:rPr>
+        <w:t>Player Character</w:t>
+      </w:r>
+      <w:r>
+        <w:rPr>
+          <w:rFonts w:eastAsia="Times New Roman" w:cstheme="minorHAnsi"/>
+          <w:color w:val="0E101A"/>
+          <w:sz w:val="28"/>
+          <w:szCs w:val="28"/>
+          <w:lang w:eastAsia="en-CA"/>
+        </w:rPr>
+        <w:t xml:space="preserve"> - Player is a controllable character that inherits from </w:t>
+      </w:r>
+      <w:proofErr w:type="spellStart"/>
+      <w:r>
+        <w:rPr>
+          <w:rFonts w:eastAsia="Times New Roman" w:cstheme="minorHAnsi"/>
+          <w:color w:val="0E101A"/>
+          <w:sz w:val="28"/>
+          <w:szCs w:val="28"/>
+          <w:lang w:eastAsia="en-CA"/>
+        </w:rPr>
+        <w:t>BaseGridCharacter</w:t>
+      </w:r>
+      <w:proofErr w:type="spellEnd"/>
+      <w:r>
+        <w:rPr>
+          <w:rFonts w:eastAsia="Times New Roman" w:cstheme="minorHAnsi"/>
+          <w:color w:val="0E101A"/>
+          <w:sz w:val="28"/>
+          <w:szCs w:val="28"/>
+          <w:lang w:eastAsia="en-CA"/>
+        </w:rPr>
+        <w:t>, which takes user inputs to perform appropriate moves.</w:t>
+      </w:r>
+    </w:p>
+    <w:p>
+      <w:pPr>
+        <w:spacing w:after="0" w:line="240" w:lineRule="auto"/>
+        <w:ind w:left="720"/>
+        <w:jc w:val="both"/>
+        <w:rPr>
+          <w:rFonts w:eastAsia="Times New Roman" w:cstheme="minorHAnsi"/>
+          <w:color w:val="0E101A"/>
+          <w:sz w:val="28"/>
+          <w:szCs w:val="28"/>
+          <w:lang w:eastAsia="en-CA"/>
+        </w:rPr>
+      </w:pPr>
+    </w:p>
+    <w:p>
+      <w:pPr>
+        <w:numPr>
+          <w:ilvl w:val="0"/>
+          <w:numId w:val="9"/>
+        </w:numPr>
+        <w:spacing w:after="0" w:line="240" w:lineRule="auto"/>
+        <w:jc w:val="both"/>
+        <w:rPr>
+          <w:rFonts w:eastAsia="Times New Roman" w:cstheme="minorHAnsi"/>
+          <w:color w:val="0E101A"/>
+          <w:sz w:val="28"/>
+          <w:szCs w:val="28"/>
+          <w:lang w:eastAsia="en-CA"/>
+        </w:rPr>
+      </w:pPr>
+      <w:r>
+        <w:rPr>
+          <w:rFonts w:eastAsia="Times New Roman" w:cstheme="minorHAnsi"/>
+          <w:b/>
+          <w:bCs/>
+          <w:color w:val="0E101A"/>
+          <w:sz w:val="28"/>
+          <w:szCs w:val="28"/>
+          <w:lang w:eastAsia="en-CA"/>
+        </w:rPr>
+        <w:t>Inventory System</w:t>
+      </w:r>
+      <w:r>
+        <w:rPr>
+          <w:rFonts w:eastAsia="Times New Roman" w:cstheme="minorHAnsi"/>
+          <w:color w:val="0E101A"/>
+          <w:sz w:val="28"/>
+          <w:szCs w:val="28"/>
+          <w:lang w:eastAsia="en-CA"/>
+        </w:rPr>
+        <w:t xml:space="preserve"> - The pickup function helps the player grab the items on the map. Inventory stores the items for the corresponding actor and will allow the player easy access to any collectible throughout the game, and it also assists in equipping the stored items.</w:t>
       </w:r>
     </w:p>
     <w:p>
@@ -4596,72 +4977,47 @@
           <w:szCs w:val="28"/>
           <w:lang w:eastAsia="en-CA"/>
         </w:rPr>
-        <w:t>Turn-Based System</w:t>
-      </w:r>
-      <w:r>
-        <w:rPr>
-          <w:rFonts w:eastAsia="Times New Roman" w:cstheme="minorHAnsi"/>
-          <w:color w:val="0E101A"/>
-          <w:sz w:val="28"/>
-          <w:szCs w:val="28"/>
-          <w:lang w:eastAsia="en-CA"/>
-        </w:rPr>
-        <w:t xml:space="preserve"> - This provides the turn-based aspect for the game. It is responsible for maintaining the turn order for all the world elements(actors) and the player.</w:t>
-      </w:r>
-    </w:p>
-    <w:p>
-      <w:pPr>
-        <w:spacing w:after="0" w:line="240" w:lineRule="auto"/>
-        <w:ind w:left="720"/>
-        <w:jc w:val="both"/>
-        <w:rPr>
-          <w:rFonts w:eastAsia="Times New Roman" w:cstheme="minorHAnsi"/>
-          <w:color w:val="0E101A"/>
-          <w:sz w:val="28"/>
-          <w:szCs w:val="28"/>
-          <w:lang w:eastAsia="en-CA"/>
-        </w:rPr>
-      </w:pPr>
-    </w:p>
-    <w:p>
-      <w:pPr>
-        <w:numPr>
-          <w:ilvl w:val="0"/>
-          <w:numId w:val="4"/>
-        </w:numPr>
-        <w:spacing w:after="0" w:line="240" w:lineRule="auto"/>
-        <w:jc w:val="both"/>
-        <w:rPr>
-          <w:rFonts w:eastAsia="Times New Roman" w:cstheme="minorHAnsi"/>
-          <w:color w:val="0E101A"/>
-          <w:sz w:val="28"/>
-          <w:szCs w:val="28"/>
-          <w:lang w:eastAsia="en-CA"/>
-        </w:rPr>
-      </w:pPr>
-      <w:r>
-        <w:rPr>
-          <w:rFonts w:eastAsia="Times New Roman" w:cstheme="minorHAnsi"/>
-          <w:b/>
-          <w:bCs/>
-          <w:color w:val="0E101A"/>
-          <w:sz w:val="28"/>
-          <w:szCs w:val="28"/>
-          <w:lang w:eastAsia="en-CA"/>
-        </w:rPr>
-        <w:t>Player</w:t>
-      </w:r>
-      <w:r>
-        <w:rPr>
-          <w:rFonts w:eastAsia="Times New Roman" w:cstheme="minorHAnsi"/>
-          <w:b/>
-          <w:bCs/>
-          <w:color w:val="0E101A"/>
-          <w:sz w:val="28"/>
-          <w:szCs w:val="28"/>
-          <w:lang w:eastAsia="en-CA"/>
-        </w:rPr>
-        <w:t xml:space="preserve"> Character</w:t>
+        <w:t>Menu Interface</w:t>
+      </w:r>
+      <w:r>
+        <w:rPr>
+          <w:rFonts w:eastAsia="Times New Roman" w:cstheme="minorHAnsi"/>
+          <w:color w:val="0E101A"/>
+          <w:sz w:val="28"/>
+          <w:szCs w:val="28"/>
+          <w:lang w:eastAsia="en-CA"/>
+        </w:rPr>
+        <w:t xml:space="preserve"> - The </w:t>
+      </w:r>
+      <w:r>
+        <w:rPr>
+          <w:rFonts w:eastAsia="Times New Roman" w:cstheme="minorHAnsi"/>
+          <w:color w:val="0E101A"/>
+          <w:sz w:val="28"/>
+          <w:szCs w:val="28"/>
+          <w:lang w:eastAsia="en-CA"/>
+        </w:rPr>
+        <w:t>Menu Interface</w:t>
+      </w:r>
+      <w:r>
+        <w:rPr>
+          <w:rFonts w:eastAsia="Times New Roman" w:cstheme="minorHAnsi"/>
+          <w:color w:val="0E101A"/>
+          <w:sz w:val="28"/>
+          <w:szCs w:val="28"/>
+          <w:lang w:eastAsia="en-CA"/>
+        </w:rPr>
+        <w:t xml:space="preserve"> will be responsible for Main Menu and </w:t>
+      </w:r>
+      <w:r>
+        <w:rPr>
+          <w:rFonts w:eastAsia="Times New Roman" w:cstheme="minorHAnsi"/>
+          <w:color w:val="0E101A"/>
+          <w:sz w:val="28"/>
+          <w:szCs w:val="28"/>
+          <w:lang w:eastAsia="en-CA"/>
+        </w:rPr>
+        <w:t>Pause</w:t>
       </w:r>
       <w:r>
         <w:rPr>
@@ -4681,155 +5037,17 @@
           <w:szCs w:val="28"/>
           <w:lang w:eastAsia="en-CA"/>
         </w:rPr>
-        <w:t xml:space="preserve">- Player is a controllable character that inherits from </w:t>
-      </w:r>
-      <w:proofErr w:type="spellStart"/>
-      <w:r>
-        <w:rPr>
-          <w:rFonts w:eastAsia="Times New Roman" w:cstheme="minorHAnsi"/>
-          <w:color w:val="0E101A"/>
-          <w:sz w:val="28"/>
-          <w:szCs w:val="28"/>
-          <w:lang w:eastAsia="en-CA"/>
-        </w:rPr>
-        <w:t>BaseGridCharacter</w:t>
-      </w:r>
-      <w:proofErr w:type="spellEnd"/>
-      <w:r>
-        <w:rPr>
-          <w:rFonts w:eastAsia="Times New Roman" w:cstheme="minorHAnsi"/>
-          <w:color w:val="0E101A"/>
-          <w:sz w:val="28"/>
-          <w:szCs w:val="28"/>
-          <w:lang w:eastAsia="en-CA"/>
-        </w:rPr>
-        <w:t>, which takes user inputs to perform appropriate moves.</w:t>
-      </w:r>
-    </w:p>
-    <w:p>
-      <w:pPr>
-        <w:spacing w:after="0" w:line="240" w:lineRule="auto"/>
-        <w:ind w:left="720"/>
-        <w:jc w:val="both"/>
-        <w:rPr>
-          <w:rFonts w:eastAsia="Times New Roman" w:cstheme="minorHAnsi"/>
-          <w:color w:val="0E101A"/>
-          <w:sz w:val="28"/>
-          <w:szCs w:val="28"/>
-          <w:lang w:eastAsia="en-CA"/>
-        </w:rPr>
-      </w:pPr>
-    </w:p>
-    <w:p>
-      <w:pPr>
-        <w:numPr>
-          <w:ilvl w:val="0"/>
-          <w:numId w:val="4"/>
-        </w:numPr>
-        <w:spacing w:after="0" w:line="240" w:lineRule="auto"/>
-        <w:jc w:val="both"/>
-        <w:rPr>
-          <w:rFonts w:eastAsia="Times New Roman" w:cstheme="minorHAnsi"/>
-          <w:color w:val="0E101A"/>
-          <w:sz w:val="28"/>
-          <w:szCs w:val="28"/>
-          <w:lang w:eastAsia="en-CA"/>
-        </w:rPr>
-      </w:pPr>
-      <w:r>
-        <w:rPr>
-          <w:rFonts w:eastAsia="Times New Roman" w:cstheme="minorHAnsi"/>
-          <w:b/>
-          <w:bCs/>
-          <w:color w:val="0E101A"/>
-          <w:sz w:val="28"/>
-          <w:szCs w:val="28"/>
-          <w:lang w:eastAsia="en-CA"/>
-        </w:rPr>
-        <w:t>Inventory System</w:t>
-      </w:r>
-      <w:r>
-        <w:rPr>
-          <w:rFonts w:eastAsia="Times New Roman" w:cstheme="minorHAnsi"/>
-          <w:color w:val="0E101A"/>
-          <w:sz w:val="28"/>
-          <w:szCs w:val="28"/>
-          <w:lang w:eastAsia="en-CA"/>
-        </w:rPr>
-        <w:t xml:space="preserve"> - Inventory stores the item for the corresponding actor and will allow the player easy access to any collectible throughout the game.</w:t>
-      </w:r>
-    </w:p>
-    <w:p>
-      <w:pPr>
-        <w:spacing w:after="0" w:line="240" w:lineRule="auto"/>
-        <w:ind w:left="720"/>
-        <w:jc w:val="both"/>
-        <w:rPr>
-          <w:rFonts w:eastAsia="Times New Roman" w:cstheme="minorHAnsi"/>
-          <w:color w:val="0E101A"/>
-          <w:sz w:val="28"/>
-          <w:szCs w:val="28"/>
-          <w:lang w:eastAsia="en-CA"/>
-        </w:rPr>
-      </w:pPr>
-    </w:p>
-    <w:p>
-      <w:pPr>
-        <w:numPr>
-          <w:ilvl w:val="0"/>
-          <w:numId w:val="4"/>
-        </w:numPr>
-        <w:spacing w:after="0" w:line="240" w:lineRule="auto"/>
-        <w:jc w:val="both"/>
-        <w:rPr>
-          <w:rFonts w:eastAsia="Times New Roman" w:cstheme="minorHAnsi"/>
-          <w:color w:val="0E101A"/>
-          <w:sz w:val="28"/>
-          <w:szCs w:val="28"/>
-          <w:lang w:eastAsia="en-CA"/>
-        </w:rPr>
-      </w:pPr>
-      <w:r>
-        <w:rPr>
-          <w:rFonts w:eastAsia="Times New Roman" w:cstheme="minorHAnsi"/>
-          <w:b/>
-          <w:bCs/>
-          <w:color w:val="0E101A"/>
-          <w:sz w:val="28"/>
-          <w:szCs w:val="28"/>
-          <w:lang w:eastAsia="en-CA"/>
-        </w:rPr>
-        <w:t>User Interface</w:t>
-      </w:r>
-      <w:r>
-        <w:rPr>
-          <w:rFonts w:eastAsia="Times New Roman" w:cstheme="minorHAnsi"/>
-          <w:color w:val="0E101A"/>
-          <w:sz w:val="28"/>
-          <w:szCs w:val="28"/>
-          <w:lang w:eastAsia="en-CA"/>
-        </w:rPr>
-        <w:t xml:space="preserve"> - The User Interface will be responsible for Main Menu and any in-game </w:t>
-      </w:r>
-      <w:r>
-        <w:rPr>
-          <w:rFonts w:eastAsia="Times New Roman" w:cstheme="minorHAnsi"/>
-          <w:color w:val="0E101A"/>
-          <w:sz w:val="28"/>
-          <w:szCs w:val="28"/>
-          <w:lang w:eastAsia="en-CA"/>
-        </w:rPr>
-        <w:t>HUD (</w:t>
-      </w:r>
-      <w:r>
-        <w:rPr>
-          <w:rFonts w:eastAsia="Times New Roman" w:cstheme="minorHAnsi"/>
-          <w:color w:val="0E101A"/>
-          <w:sz w:val="28"/>
-          <w:szCs w:val="28"/>
-          <w:lang w:eastAsia="en-CA"/>
-        </w:rPr>
-        <w:t>or User Widget) with which the player can interact.</w:t>
+        <w:t xml:space="preserve">Menu </w:t>
+      </w:r>
+      <w:r>
+        <w:rPr>
+          <w:rFonts w:eastAsia="Times New Roman" w:cstheme="minorHAnsi"/>
+          <w:color w:val="0E101A"/>
+          <w:sz w:val="28"/>
+          <w:szCs w:val="28"/>
+          <w:lang w:eastAsia="en-CA"/>
+        </w:rPr>
+        <w:t>with which the player can interact.</w:t>
       </w:r>
     </w:p>
     <w:p>
@@ -12019,6 +12237,36 @@
   </w:num>
   <w:num w:numId="8">
     <w:abstractNumId w:val="6"/>
+  </w:num>
+  <w:num w:numId="9">
+    <w:abstractNumId w:val="4"/>
+    <w:lvlOverride w:ilvl="0">
+      <w:startOverride w:val="1"/>
+    </w:lvlOverride>
+    <w:lvlOverride w:ilvl="1">
+      <w:startOverride w:val="1"/>
+    </w:lvlOverride>
+    <w:lvlOverride w:ilvl="2">
+      <w:startOverride w:val="1"/>
+    </w:lvlOverride>
+    <w:lvlOverride w:ilvl="3">
+      <w:startOverride w:val="1"/>
+    </w:lvlOverride>
+    <w:lvlOverride w:ilvl="4">
+      <w:startOverride w:val="1"/>
+    </w:lvlOverride>
+    <w:lvlOverride w:ilvl="5">
+      <w:startOverride w:val="1"/>
+    </w:lvlOverride>
+    <w:lvlOverride w:ilvl="6">
+      <w:startOverride w:val="1"/>
+    </w:lvlOverride>
+    <w:lvlOverride w:ilvl="7">
+      <w:startOverride w:val="1"/>
+    </w:lvlOverride>
+    <w:lvlOverride w:ilvl="8">
+      <w:startOverride w:val="1"/>
+    </w:lvlOverride>
   </w:num>
 </w:numbering>
 </file>

</xml_diff>